<commit_message>
docs: modify linting standards in readme folder
</commit_message>
<xml_diff>
--- a/readme/standards/linting standards.docx
+++ b/readme/standards/linting standards.docx
@@ -1,6 +1,6 @@
 
 <file path=word/document.xml><?xml version="1.0" encoding="utf-8"?>
-<w:document xmlns:wpc="http://schemas.microsoft.com/office/word/2010/wordprocessingCanvas" xmlns:mc="http://schemas.openxmlformats.org/markup-compatibility/2006" xmlns:o="urn:schemas-microsoft-com:office:office" xmlns:r="http://schemas.openxmlformats.org/officeDocument/2006/relationships" xmlns:m="http://schemas.openxmlformats.org/officeDocument/2006/math" xmlns:v="urn:schemas-microsoft-com:vml" xmlns:wp14="http://schemas.microsoft.com/office/word/2010/wordprocessingDrawing" xmlns:wp="http://schemas.openxmlformats.org/drawingml/2006/wordprocessingDrawing" xmlns:w10="urn:schemas-microsoft-com:office:word" xmlns:w="http://schemas.openxmlformats.org/wordprocessingml/2006/main" xmlns:w14="http://schemas.microsoft.com/office/word/2010/wordml" xmlns:w15="http://schemas.microsoft.com/office/word/2012/wordml" xmlns:wpg="http://schemas.microsoft.com/office/word/2010/wordprocessingGroup" xmlns:wpi="http://schemas.microsoft.com/office/word/2010/wordprocessingInk" xmlns:wne="http://schemas.microsoft.com/office/word/2006/wordml" xmlns:wps="http://schemas.microsoft.com/office/word/2010/wordprocessingShape" mc:Ignorable="w14 w15 wp14">
+<w:document xmlns:wpc="http://schemas.microsoft.com/office/word/2010/wordprocessingCanvas" xmlns:cx="http://schemas.microsoft.com/office/drawing/2014/chartex" xmlns:cx1="http://schemas.microsoft.com/office/drawing/2015/9/8/chartex" xmlns:cx2="http://schemas.microsoft.com/office/drawing/2015/10/21/chartex" xmlns:cx3="http://schemas.microsoft.com/office/drawing/2016/5/9/chartex" xmlns:cx4="http://schemas.microsoft.com/office/drawing/2016/5/10/chartex" xmlns:cx5="http://schemas.microsoft.com/office/drawing/2016/5/11/chartex" xmlns:cx6="http://schemas.microsoft.com/office/drawing/2016/5/12/chartex" xmlns:cx7="http://schemas.microsoft.com/office/drawing/2016/5/13/chartex" xmlns:cx8="http://schemas.microsoft.com/office/drawing/2016/5/14/chartex" xmlns:mc="http://schemas.openxmlformats.org/markup-compatibility/2006" xmlns:aink="http://schemas.microsoft.com/office/drawing/2016/ink" xmlns:am3d="http://schemas.microsoft.com/office/drawing/2017/model3d" xmlns:o="urn:schemas-microsoft-com:office:office" xmlns:r="http://schemas.openxmlformats.org/officeDocument/2006/relationships" xmlns:m="http://schemas.openxmlformats.org/officeDocument/2006/math" xmlns:v="urn:schemas-microsoft-com:vml" xmlns:wp14="http://schemas.microsoft.com/office/word/2010/wordprocessingDrawing" xmlns:wp="http://schemas.openxmlformats.org/drawingml/2006/wordprocessingDrawing" xmlns:w10="urn:schemas-microsoft-com:office:word" xmlns:w="http://schemas.openxmlformats.org/wordprocessingml/2006/main" xmlns:w14="http://schemas.microsoft.com/office/word/2010/wordml" xmlns:w15="http://schemas.microsoft.com/office/word/2012/wordml" xmlns:w16cex="http://schemas.microsoft.com/office/word/2018/wordml/cex" xmlns:w16cid="http://schemas.microsoft.com/office/word/2016/wordml/cid" xmlns:w16="http://schemas.microsoft.com/office/word/2018/wordml" xmlns:w16sdtdh="http://schemas.microsoft.com/office/word/2020/wordml/sdtdatahash" xmlns:w16se="http://schemas.microsoft.com/office/word/2015/wordml/symex" xmlns:wpg="http://schemas.microsoft.com/office/word/2010/wordprocessingGroup" xmlns:wpi="http://schemas.microsoft.com/office/word/2010/wordprocessingInk" xmlns:wne="http://schemas.microsoft.com/office/word/2006/wordml" xmlns:wps="http://schemas.microsoft.com/office/word/2010/wordprocessingShape" mc:Ignorable="w14 w15 w16se w16cid w16 w16cex w16sdtdh wp14">
   <w:body>
     <w:p>
       <w:pPr>
@@ -273,7 +273,6 @@
           <w:lang w:eastAsia="en-IN"/>
         </w:rPr>
       </w:pPr>
-      <w:proofErr w:type="gramStart"/>
       <w:r>
         <w:rPr>
           <w:rFonts w:eastAsia="Times New Roman" w:cstheme="minorHAnsi"/>
@@ -282,7 +281,6 @@
         </w:rPr>
         <w:t>npm</w:t>
       </w:r>
-      <w:proofErr w:type="gramEnd"/>
       <w:r>
         <w:rPr>
           <w:rFonts w:eastAsia="Times New Roman" w:cstheme="minorHAnsi"/>
@@ -1300,7 +1298,6 @@
           <w:szCs w:val="22"/>
         </w:rPr>
       </w:pPr>
-      <w:proofErr w:type="gramStart"/>
       <w:r>
         <w:rPr>
           <w:rStyle w:val="token"/>
@@ -1311,7 +1308,6 @@
         </w:rPr>
         <w:t>npm</w:t>
       </w:r>
-      <w:proofErr w:type="gramEnd"/>
       <w:r>
         <w:rPr>
           <w:rStyle w:val="HTMLCode"/>
@@ -1646,25 +1642,7 @@
           <w:color w:val="F92672"/>
           <w:lang w:eastAsia="en-IN"/>
         </w:rPr>
-        <w:t>"</w:t>
-      </w:r>
-      <w:proofErr w:type="gramStart"/>
-      <w:r>
-        <w:rPr>
-          <w:rFonts w:eastAsia="Times New Roman" w:cstheme="minorHAnsi"/>
-          <w:color w:val="F92672"/>
-          <w:lang w:eastAsia="en-IN"/>
-        </w:rPr>
-        <w:t>rules</w:t>
-      </w:r>
-      <w:proofErr w:type="gramEnd"/>
-      <w:r>
-        <w:rPr>
-          <w:rFonts w:eastAsia="Times New Roman" w:cstheme="minorHAnsi"/>
-          <w:color w:val="F92672"/>
-          <w:lang w:eastAsia="en-IN"/>
-        </w:rPr>
-        <w:t>"</w:t>
+        <w:t>"rules"</w:t>
       </w:r>
       <w:r>
         <w:rPr>
@@ -1864,7 +1842,6 @@
           <w:lang w:eastAsia="en-IN"/>
         </w:rPr>
       </w:pPr>
-      <w:proofErr w:type="gramStart"/>
       <w:r>
         <w:rPr>
           <w:rFonts w:eastAsia="Times New Roman" w:cstheme="minorHAnsi"/>
@@ -1880,16 +1857,7 @@
           <w:color w:val="F8F8F2"/>
           <w:lang w:eastAsia="en-IN"/>
         </w:rPr>
-        <w:t>:1  error</w:t>
-      </w:r>
-      <w:proofErr w:type="gramEnd"/>
-      <w:r>
-        <w:rPr>
-          <w:rFonts w:eastAsia="Times New Roman" w:cstheme="minorHAnsi"/>
-          <w:color w:val="F8F8F2"/>
-          <w:lang w:eastAsia="en-IN"/>
-        </w:rPr>
-        <w:t xml:space="preserve">  Unexpected console statement  no-console</w:t>
+        <w:t>:1  error  Unexpected console statement  no-console</w:t>
       </w:r>
     </w:p>
     <w:p>
@@ -2082,27 +2050,7 @@
           <w:shd w:val="clear" w:color="auto" w:fill="022A4B"/>
           <w:lang w:eastAsia="en-IN"/>
         </w:rPr>
-        <w:t>"</w:t>
-      </w:r>
-      <w:proofErr w:type="gramStart"/>
-      <w:r>
-        <w:rPr>
-          <w:rFonts w:eastAsia="Times New Roman" w:cstheme="minorHAnsi"/>
-          <w:color w:val="F92672"/>
-          <w:shd w:val="clear" w:color="auto" w:fill="022A4B"/>
-          <w:lang w:eastAsia="en-IN"/>
-        </w:rPr>
-        <w:t>rules</w:t>
-      </w:r>
-      <w:proofErr w:type="gramEnd"/>
-      <w:r>
-        <w:rPr>
-          <w:rFonts w:eastAsia="Times New Roman" w:cstheme="minorHAnsi"/>
-          <w:color w:val="F92672"/>
-          <w:shd w:val="clear" w:color="auto" w:fill="022A4B"/>
-          <w:lang w:eastAsia="en-IN"/>
-        </w:rPr>
-        <w:t>"</w:t>
+        <w:t>"rules"</w:t>
       </w:r>
       <w:r>
         <w:rPr>
@@ -2316,25 +2264,7 @@
           <w:color w:val="F92672"/>
           <w:lang w:eastAsia="en-IN"/>
         </w:rPr>
-        <w:t>"</w:t>
-      </w:r>
-      <w:proofErr w:type="gramStart"/>
-      <w:r>
-        <w:rPr>
-          <w:rFonts w:eastAsia="Times New Roman" w:cstheme="minorHAnsi"/>
-          <w:color w:val="F92672"/>
-          <w:lang w:eastAsia="en-IN"/>
-        </w:rPr>
-        <w:t>rules</w:t>
-      </w:r>
-      <w:proofErr w:type="gramEnd"/>
-      <w:r>
-        <w:rPr>
-          <w:rFonts w:eastAsia="Times New Roman" w:cstheme="minorHAnsi"/>
-          <w:color w:val="F92672"/>
-          <w:lang w:eastAsia="en-IN"/>
-        </w:rPr>
-        <w:t>"</w:t>
+        <w:t>"rules"</w:t>
       </w:r>
       <w:r>
         <w:rPr>
@@ -2380,27 +2310,7 @@
           <w:shd w:val="clear" w:color="auto" w:fill="022A4B"/>
           <w:lang w:eastAsia="en-IN"/>
         </w:rPr>
-        <w:t xml:space="preserve">    "import/newline-after-import": ["error", </w:t>
-      </w:r>
-      <w:proofErr w:type="gramStart"/>
-      <w:r>
-        <w:rPr>
-          <w:rFonts w:eastAsia="Times New Roman" w:cstheme="minorHAnsi"/>
-          <w:color w:val="F8F8F2"/>
-          <w:shd w:val="clear" w:color="auto" w:fill="022A4B"/>
-          <w:lang w:eastAsia="en-IN"/>
-        </w:rPr>
-        <w:t>{ "</w:t>
-      </w:r>
-      <w:proofErr w:type="gramEnd"/>
-      <w:r>
-        <w:rPr>
-          <w:rFonts w:eastAsia="Times New Roman" w:cstheme="minorHAnsi"/>
-          <w:color w:val="F8F8F2"/>
-          <w:shd w:val="clear" w:color="auto" w:fill="022A4B"/>
-          <w:lang w:eastAsia="en-IN"/>
-        </w:rPr>
-        <w:t>count": 2 }]</w:t>
+        <w:t xml:space="preserve">    "import/newline-after-import": ["error", { "count": 2 }]</w:t>
       </w:r>
     </w:p>
     <w:p>
@@ -2513,7 +2423,6 @@
           <w:lang w:eastAsia="en-IN"/>
         </w:rPr>
       </w:pPr>
-      <w:proofErr w:type="gramStart"/>
       <w:r>
         <w:rPr>
           <w:rFonts w:eastAsia="Times New Roman" w:cstheme="minorHAnsi"/>
@@ -2522,7 +2431,6 @@
         </w:rPr>
         <w:t>npm</w:t>
       </w:r>
-      <w:proofErr w:type="gramEnd"/>
       <w:r>
         <w:rPr>
           <w:rFonts w:eastAsia="Times New Roman" w:cstheme="minorHAnsi"/>
@@ -2625,7 +2533,15 @@
           <w:bdr w:val="none" w:sz="0" w:space="0" w:color="auto" w:frame="1"/>
           <w:lang w:eastAsia="en-IN"/>
         </w:rPr>
-        <w:t xml:space="preserve">Add </w:t>
+        <w:t xml:space="preserve">Add the following to </w:t>
+      </w:r>
+      <w:r>
+        <w:rPr>
+          <w:rFonts w:eastAsia="Times New Roman" w:cstheme="minorHAnsi"/>
+          <w:bdr w:val="none" w:sz="0" w:space="0" w:color="auto" w:frame="1"/>
+          <w:lang w:eastAsia="en-IN"/>
+        </w:rPr>
+        <w:t xml:space="preserve">the </w:t>
       </w:r>
       <w:proofErr w:type="spellStart"/>
       <w:r>
@@ -2634,7 +2550,7 @@
           <w:bdr w:val="none" w:sz="0" w:space="0" w:color="auto" w:frame="1"/>
           <w:lang w:eastAsia="en-IN"/>
         </w:rPr>
-        <w:t>add</w:t>
+        <w:t>eslintrc</w:t>
       </w:r>
       <w:proofErr w:type="spellEnd"/>
       <w:r>
@@ -2643,7 +2559,7 @@
           <w:bdr w:val="none" w:sz="0" w:space="0" w:color="auto" w:frame="1"/>
           <w:lang w:eastAsia="en-IN"/>
         </w:rPr>
-        <w:t xml:space="preserve"> the following to eslintrc file</w:t>
+        <w:t xml:space="preserve"> file</w:t>
       </w:r>
     </w:p>
     <w:p>
@@ -2709,25 +2625,7 @@
           <w:color w:val="F8F8F2"/>
           <w:lang w:eastAsia="en-IN"/>
         </w:rPr>
-        <w:t>"</w:t>
-      </w:r>
-      <w:proofErr w:type="gramStart"/>
-      <w:r>
-        <w:rPr>
-          <w:rFonts w:eastAsia="Times New Roman" w:cstheme="minorHAnsi"/>
-          <w:color w:val="F8F8F2"/>
-          <w:lang w:eastAsia="en-IN"/>
-        </w:rPr>
-        <w:t>plugins</w:t>
-      </w:r>
-      <w:proofErr w:type="gramEnd"/>
-      <w:r>
-        <w:rPr>
-          <w:rFonts w:eastAsia="Times New Roman" w:cstheme="minorHAnsi"/>
-          <w:color w:val="F8F8F2"/>
-          <w:lang w:eastAsia="en-IN"/>
-        </w:rPr>
-        <w:t>": ["@typescript-eslint", "eslint-plugin-import"],</w:t>
+        <w:t>"plugins": ["@typescript-eslint", "eslint-plugin-import"],</w:t>
       </w:r>
     </w:p>
     <w:p>
@@ -2764,25 +2662,7 @@
           <w:color w:val="F8F8F2"/>
           <w:lang w:eastAsia="en-IN"/>
         </w:rPr>
-        <w:t xml:space="preserve">  "</w:t>
-      </w:r>
-      <w:proofErr w:type="gramStart"/>
-      <w:r>
-        <w:rPr>
-          <w:rFonts w:eastAsia="Times New Roman" w:cstheme="minorHAnsi"/>
-          <w:color w:val="F8F8F2"/>
-          <w:lang w:eastAsia="en-IN"/>
-        </w:rPr>
-        <w:t>extends</w:t>
-      </w:r>
-      <w:proofErr w:type="gramEnd"/>
-      <w:r>
-        <w:rPr>
-          <w:rFonts w:eastAsia="Times New Roman" w:cstheme="minorHAnsi"/>
-          <w:color w:val="F8F8F2"/>
-          <w:lang w:eastAsia="en-IN"/>
-        </w:rPr>
-        <w:t>": ["</w:t>
+        <w:t xml:space="preserve">  "extends": ["</w:t>
       </w:r>
       <w:proofErr w:type="spellStart"/>
       <w:r>
@@ -2839,8 +2719,6 @@
           <w:rFonts w:cstheme="minorHAnsi"/>
         </w:rPr>
       </w:pPr>
-      <w:bookmarkStart w:id="0" w:name="_GoBack"/>
-      <w:bookmarkEnd w:id="0"/>
     </w:p>
     <w:sectPr>
       <w:pgSz w:w="11906" w:h="16838"/>
@@ -2853,7 +2731,7 @@
 </file>
 
 <file path=word/numbering.xml><?xml version="1.0" encoding="utf-8"?>
-<w:numbering xmlns:wpc="http://schemas.microsoft.com/office/word/2010/wordprocessingCanvas" xmlns:mc="http://schemas.openxmlformats.org/markup-compatibility/2006" xmlns:o="urn:schemas-microsoft-com:office:office" xmlns:r="http://schemas.openxmlformats.org/officeDocument/2006/relationships" xmlns:m="http://schemas.openxmlformats.org/officeDocument/2006/math" xmlns:v="urn:schemas-microsoft-com:vml" xmlns:wp14="http://schemas.microsoft.com/office/word/2010/wordprocessingDrawing" xmlns:wp="http://schemas.openxmlformats.org/drawingml/2006/wordprocessingDrawing" xmlns:w10="urn:schemas-microsoft-com:office:word" xmlns:w="http://schemas.openxmlformats.org/wordprocessingml/2006/main" xmlns:w14="http://schemas.microsoft.com/office/word/2010/wordml" xmlns:w15="http://schemas.microsoft.com/office/word/2012/wordml" xmlns:wpg="http://schemas.microsoft.com/office/word/2010/wordprocessingGroup" xmlns:wpi="http://schemas.microsoft.com/office/word/2010/wordprocessingInk" xmlns:wne="http://schemas.microsoft.com/office/word/2006/wordml" xmlns:wps="http://schemas.microsoft.com/office/word/2010/wordprocessingShape" mc:Ignorable="w14 w15 wp14">
+<w:numbering xmlns:wpc="http://schemas.microsoft.com/office/word/2010/wordprocessingCanvas" xmlns:cx="http://schemas.microsoft.com/office/drawing/2014/chartex" xmlns:cx1="http://schemas.microsoft.com/office/drawing/2015/9/8/chartex" xmlns:cx2="http://schemas.microsoft.com/office/drawing/2015/10/21/chartex" xmlns:cx3="http://schemas.microsoft.com/office/drawing/2016/5/9/chartex" xmlns:cx4="http://schemas.microsoft.com/office/drawing/2016/5/10/chartex" xmlns:cx5="http://schemas.microsoft.com/office/drawing/2016/5/11/chartex" xmlns:cx6="http://schemas.microsoft.com/office/drawing/2016/5/12/chartex" xmlns:cx7="http://schemas.microsoft.com/office/drawing/2016/5/13/chartex" xmlns:cx8="http://schemas.microsoft.com/office/drawing/2016/5/14/chartex" xmlns:mc="http://schemas.openxmlformats.org/markup-compatibility/2006" xmlns:aink="http://schemas.microsoft.com/office/drawing/2016/ink" xmlns:am3d="http://schemas.microsoft.com/office/drawing/2017/model3d" xmlns:o="urn:schemas-microsoft-com:office:office" xmlns:r="http://schemas.openxmlformats.org/officeDocument/2006/relationships" xmlns:m="http://schemas.openxmlformats.org/officeDocument/2006/math" xmlns:v="urn:schemas-microsoft-com:vml" xmlns:wp14="http://schemas.microsoft.com/office/word/2010/wordprocessingDrawing" xmlns:wp="http://schemas.openxmlformats.org/drawingml/2006/wordprocessingDrawing" xmlns:w10="urn:schemas-microsoft-com:office:word" xmlns:w="http://schemas.openxmlformats.org/wordprocessingml/2006/main" xmlns:w14="http://schemas.microsoft.com/office/word/2010/wordml" xmlns:w15="http://schemas.microsoft.com/office/word/2012/wordml" xmlns:w16cex="http://schemas.microsoft.com/office/word/2018/wordml/cex" xmlns:w16cid="http://schemas.microsoft.com/office/word/2016/wordml/cid" xmlns:w16="http://schemas.microsoft.com/office/word/2018/wordml" xmlns:w16sdtdh="http://schemas.microsoft.com/office/word/2020/wordml/sdtdatahash" xmlns:w16se="http://schemas.microsoft.com/office/word/2015/wordml/symex" xmlns:wpg="http://schemas.microsoft.com/office/word/2010/wordprocessingGroup" xmlns:wpi="http://schemas.microsoft.com/office/word/2010/wordprocessingInk" xmlns:wne="http://schemas.microsoft.com/office/word/2006/wordml" xmlns:wps="http://schemas.microsoft.com/office/word/2010/wordprocessingShape" mc:Ignorable="w14 w15 w16se w16cid w16 w16cex w16sdtdh wp14">
   <w:abstractNum w:abstractNumId="0" w15:restartNumberingAfterBreak="0">
     <w:nsid w:val="04DF0660"/>
     <w:multiLevelType w:val="multilevel"/>
@@ -4401,7 +4279,7 @@
 </file>
 
 <file path=word/styles.xml><?xml version="1.0" encoding="utf-8"?>
-<w:styles xmlns:mc="http://schemas.openxmlformats.org/markup-compatibility/2006" xmlns:r="http://schemas.openxmlformats.org/officeDocument/2006/relationships" xmlns:w="http://schemas.openxmlformats.org/wordprocessingml/2006/main" xmlns:w14="http://schemas.microsoft.com/office/word/2010/wordml" xmlns:w15="http://schemas.microsoft.com/office/word/2012/wordml" mc:Ignorable="w14 w15">
+<w:styles xmlns:mc="http://schemas.openxmlformats.org/markup-compatibility/2006" xmlns:r="http://schemas.openxmlformats.org/officeDocument/2006/relationships" xmlns:w="http://schemas.openxmlformats.org/wordprocessingml/2006/main" xmlns:w14="http://schemas.microsoft.com/office/word/2010/wordml" xmlns:w15="http://schemas.microsoft.com/office/word/2012/wordml" xmlns:w16cex="http://schemas.microsoft.com/office/word/2018/wordml/cex" xmlns:w16cid="http://schemas.microsoft.com/office/word/2016/wordml/cid" xmlns:w16="http://schemas.microsoft.com/office/word/2018/wordml" xmlns:w16sdtdh="http://schemas.microsoft.com/office/word/2020/wordml/sdtdatahash" xmlns:w16se="http://schemas.microsoft.com/office/word/2015/wordml/symex" mc:Ignorable="w14 w15 w16se w16cid w16 w16cex w16sdtdh">
   <w:docDefaults>
     <w:rPrDefault>
       <w:rPr>
@@ -4417,7 +4295,7 @@
       </w:pPr>
     </w:pPrDefault>
   </w:docDefaults>
-  <w:latentStyles w:defLockedState="0" w:defUIPriority="99" w:defSemiHidden="0" w:defUnhideWhenUsed="0" w:defQFormat="0" w:count="371">
+  <w:latentStyles w:defLockedState="0" w:defUIPriority="99" w:defSemiHidden="0" w:defUnhideWhenUsed="0" w:defQFormat="0" w:count="376">
     <w:lsdException w:name="Normal" w:uiPriority="0" w:qFormat="1"/>
     <w:lsdException w:name="heading 1" w:uiPriority="9" w:qFormat="1"/>
     <w:lsdException w:name="heading 2" w:semiHidden="1" w:uiPriority="9" w:unhideWhenUsed="1" w:qFormat="1"/>
@@ -4523,7 +4401,6 @@
     <w:lsdException w:name="HTML Sample" w:semiHidden="1" w:unhideWhenUsed="1"/>
     <w:lsdException w:name="HTML Typewriter" w:semiHidden="1" w:unhideWhenUsed="1"/>
     <w:lsdException w:name="HTML Variable" w:semiHidden="1" w:unhideWhenUsed="1"/>
-    <w:lsdException w:name="Normal Table" w:semiHidden="1" w:unhideWhenUsed="1"/>
     <w:lsdException w:name="annotation subject" w:semiHidden="1" w:unhideWhenUsed="1"/>
     <w:lsdException w:name="No List" w:semiHidden="1" w:unhideWhenUsed="1"/>
     <w:lsdException w:name="Outline List 1" w:semiHidden="1" w:unhideWhenUsed="1"/>
@@ -4566,11 +4443,8 @@
     <w:lsdException w:name="Table Contemporary" w:semiHidden="1" w:unhideWhenUsed="1"/>
     <w:lsdException w:name="Table Elegant" w:semiHidden="1" w:unhideWhenUsed="1"/>
     <w:lsdException w:name="Table Professional" w:semiHidden="1" w:unhideWhenUsed="1"/>
-    <w:lsdException w:name="Table Subtle 1" w:semiHidden="1" w:unhideWhenUsed="1"/>
     <w:lsdException w:name="Table Subtle 2" w:semiHidden="1" w:unhideWhenUsed="1"/>
     <w:lsdException w:name="Table Web 1" w:semiHidden="1" w:unhideWhenUsed="1"/>
-    <w:lsdException w:name="Table Web 2" w:semiHidden="1" w:unhideWhenUsed="1"/>
-    <w:lsdException w:name="Table Web 3" w:semiHidden="1" w:unhideWhenUsed="1"/>
     <w:lsdException w:name="Balloon Text" w:semiHidden="1" w:unhideWhenUsed="1"/>
     <w:lsdException w:name="Table Grid" w:uiPriority="39"/>
     <w:lsdException w:name="Table Theme" w:semiHidden="1" w:unhideWhenUsed="1"/>
@@ -4789,6 +4663,11 @@
     <w:lsdException w:name="List Table 5 Dark Accent 6" w:uiPriority="50"/>
     <w:lsdException w:name="List Table 6 Colorful Accent 6" w:uiPriority="51"/>
     <w:lsdException w:name="List Table 7 Colorful Accent 6" w:uiPriority="52"/>
+    <w:lsdException w:name="Mention" w:semiHidden="1" w:unhideWhenUsed="1"/>
+    <w:lsdException w:name="Smart Hyperlink" w:semiHidden="1" w:unhideWhenUsed="1"/>
+    <w:lsdException w:name="Hashtag" w:semiHidden="1" w:unhideWhenUsed="1"/>
+    <w:lsdException w:name="Unresolved Mention" w:semiHidden="1" w:unhideWhenUsed="1"/>
+    <w:lsdException w:name="Smart Link" w:semiHidden="1" w:unhideWhenUsed="1"/>
   </w:latentStyles>
   <w:style w:type="paragraph" w:default="1" w:styleId="Normal">
     <w:name w:val="Normal"/>

</xml_diff>

<commit_message>
fix: space annotation rule is added to linting standards document
</commit_message>
<xml_diff>
--- a/readme/standards/linting standards.docx
+++ b/readme/standards/linting standards.docx
@@ -1,6 +1,6 @@
 
 <file path=word/document.xml><?xml version="1.0" encoding="utf-8"?>
-<w:document xmlns:wpc="http://schemas.microsoft.com/office/word/2010/wordprocessingCanvas" xmlns:cx="http://schemas.microsoft.com/office/drawing/2014/chartex" xmlns:cx1="http://schemas.microsoft.com/office/drawing/2015/9/8/chartex" xmlns:cx2="http://schemas.microsoft.com/office/drawing/2015/10/21/chartex" xmlns:cx3="http://schemas.microsoft.com/office/drawing/2016/5/9/chartex" xmlns:cx4="http://schemas.microsoft.com/office/drawing/2016/5/10/chartex" xmlns:cx5="http://schemas.microsoft.com/office/drawing/2016/5/11/chartex" xmlns:cx6="http://schemas.microsoft.com/office/drawing/2016/5/12/chartex" xmlns:cx7="http://schemas.microsoft.com/office/drawing/2016/5/13/chartex" xmlns:cx8="http://schemas.microsoft.com/office/drawing/2016/5/14/chartex" xmlns:mc="http://schemas.openxmlformats.org/markup-compatibility/2006" xmlns:aink="http://schemas.microsoft.com/office/drawing/2016/ink" xmlns:am3d="http://schemas.microsoft.com/office/drawing/2017/model3d" xmlns:o="urn:schemas-microsoft-com:office:office" xmlns:r="http://schemas.openxmlformats.org/officeDocument/2006/relationships" xmlns:m="http://schemas.openxmlformats.org/officeDocument/2006/math" xmlns:v="urn:schemas-microsoft-com:vml" xmlns:wp14="http://schemas.microsoft.com/office/word/2010/wordprocessingDrawing" xmlns:wp="http://schemas.openxmlformats.org/drawingml/2006/wordprocessingDrawing" xmlns:w10="urn:schemas-microsoft-com:office:word" xmlns:w="http://schemas.openxmlformats.org/wordprocessingml/2006/main" xmlns:w14="http://schemas.microsoft.com/office/word/2010/wordml" xmlns:w15="http://schemas.microsoft.com/office/word/2012/wordml" xmlns:w16cex="http://schemas.microsoft.com/office/word/2018/wordml/cex" xmlns:w16cid="http://schemas.microsoft.com/office/word/2016/wordml/cid" xmlns:w16="http://schemas.microsoft.com/office/word/2018/wordml" xmlns:w16sdtdh="http://schemas.microsoft.com/office/word/2020/wordml/sdtdatahash" xmlns:w16se="http://schemas.microsoft.com/office/word/2015/wordml/symex" xmlns:wpg="http://schemas.microsoft.com/office/word/2010/wordprocessingGroup" xmlns:wpi="http://schemas.microsoft.com/office/word/2010/wordprocessingInk" xmlns:wne="http://schemas.microsoft.com/office/word/2006/wordml" xmlns:wps="http://schemas.microsoft.com/office/word/2010/wordprocessingShape" mc:Ignorable="w14 w15 w16se w16cid w16 w16cex w16sdtdh wp14">
+<w:document xmlns:wpc="http://schemas.microsoft.com/office/word/2010/wordprocessingCanvas" xmlns:mc="http://schemas.openxmlformats.org/markup-compatibility/2006" xmlns:o="urn:schemas-microsoft-com:office:office" xmlns:r="http://schemas.openxmlformats.org/officeDocument/2006/relationships" xmlns:m="http://schemas.openxmlformats.org/officeDocument/2006/math" xmlns:v="urn:schemas-microsoft-com:vml" xmlns:wp14="http://schemas.microsoft.com/office/word/2010/wordprocessingDrawing" xmlns:wp="http://schemas.openxmlformats.org/drawingml/2006/wordprocessingDrawing" xmlns:w10="urn:schemas-microsoft-com:office:word" xmlns:w="http://schemas.openxmlformats.org/wordprocessingml/2006/main" xmlns:w14="http://schemas.microsoft.com/office/word/2010/wordml" xmlns:wpg="http://schemas.microsoft.com/office/word/2010/wordprocessingGroup" xmlns:wpi="http://schemas.microsoft.com/office/word/2010/wordprocessingInk" xmlns:wne="http://schemas.microsoft.com/office/word/2006/wordml" xmlns:wps="http://schemas.microsoft.com/office/word/2010/wordprocessingShape" mc:Ignorable="w14 wp14">
   <w:body>
     <w:p>
       <w:pPr>
@@ -1500,7 +1500,7 @@
         </w:rPr>
         <w:t> </w:t>
       </w:r>
-      <w:hyperlink r:id="rId5" w:history="1">
+      <w:hyperlink r:id="rId6" w:history="1">
         <w:r>
           <w:rPr>
             <w:rStyle w:val="Hyperlink"/>
@@ -1943,17 +1943,7 @@
           <w:sz w:val="22"/>
           <w:szCs w:val="22"/>
         </w:rPr>
-        <w:t xml:space="preserve">: </w:t>
-      </w:r>
-      <w:r>
-        <w:rPr>
-          <w:rStyle w:val="token"/>
-          <w:rFonts w:asciiTheme="minorHAnsi" w:hAnsiTheme="minorHAnsi" w:cstheme="minorHAnsi"/>
-          <w:color w:val="92D050"/>
-          <w:sz w:val="22"/>
-          <w:szCs w:val="22"/>
-        </w:rPr>
-        <w:t>0</w:t>
+        <w:t>: 0</w:t>
       </w:r>
     </w:p>
     <w:p>
@@ -3011,9 +3001,416 @@
     </w:p>
     <w:p>
       <w:pPr>
+        <w:pStyle w:val="Heading1"/>
+        <w:shd w:val="clear" w:color="auto" w:fill="FFFFFF"/>
+        <w:spacing w:before="0" w:line="240" w:lineRule="auto"/>
+        <w:rPr>
+          <w:rStyle w:val="HTMLCode"/>
+          <w:rFonts w:asciiTheme="minorHAnsi" w:eastAsiaTheme="majorEastAsia" w:hAnsiTheme="minorHAnsi" w:cstheme="minorHAnsi"/>
+          <w:color w:val="24292F"/>
+          <w:sz w:val="22"/>
+          <w:szCs w:val="22"/>
+        </w:rPr>
+      </w:pPr>
+      <w:proofErr w:type="gramStart"/>
+      <w:r>
+        <w:rPr>
+          <w:rFonts w:asciiTheme="minorHAnsi" w:hAnsiTheme="minorHAnsi" w:cstheme="minorHAnsi"/>
+          <w:b/>
+          <w:bCs/>
+          <w:color w:val="auto"/>
+          <w:sz w:val="22"/>
+          <w:szCs w:val="22"/>
+          <w:u w:val="single"/>
+        </w:rPr>
+        <w:t>Rule 3</w:t>
+      </w:r>
+      <w:r>
+        <w:rPr>
+          <w:rFonts w:asciiTheme="minorHAnsi" w:hAnsiTheme="minorHAnsi" w:cstheme="minorHAnsi"/>
+          <w:b/>
+          <w:bCs/>
+          <w:color w:val="auto"/>
+          <w:sz w:val="22"/>
+          <w:szCs w:val="22"/>
+          <w:u w:val="single"/>
+        </w:rPr>
+        <w:t>.</w:t>
+      </w:r>
+      <w:proofErr w:type="gramEnd"/>
+      <w:r>
+        <w:rPr>
+          <w:rFonts w:asciiTheme="minorHAnsi" w:hAnsiTheme="minorHAnsi" w:cstheme="minorHAnsi"/>
+          <w:color w:val="auto"/>
+          <w:sz w:val="22"/>
+          <w:szCs w:val="22"/>
+        </w:rPr>
+        <w:t xml:space="preserve">  Add </w:t>
+      </w:r>
+      <w:r>
+        <w:rPr>
+          <w:rFonts w:asciiTheme="minorHAnsi" w:hAnsiTheme="minorHAnsi" w:cstheme="minorHAnsi"/>
+          <w:color w:val="auto"/>
+          <w:sz w:val="22"/>
+          <w:szCs w:val="22"/>
+        </w:rPr>
+        <w:t>the @typescript-</w:t>
+      </w:r>
+      <w:proofErr w:type="spellStart"/>
+      <w:r>
+        <w:rPr>
+          <w:rFonts w:asciiTheme="minorHAnsi" w:hAnsiTheme="minorHAnsi" w:cstheme="minorHAnsi"/>
+          <w:color w:val="auto"/>
+          <w:sz w:val="22"/>
+          <w:szCs w:val="22"/>
+        </w:rPr>
+        <w:t>eslint</w:t>
+      </w:r>
+      <w:proofErr w:type="spellEnd"/>
+      <w:r>
+        <w:rPr>
+          <w:rFonts w:asciiTheme="minorHAnsi" w:hAnsiTheme="minorHAnsi" w:cstheme="minorHAnsi"/>
+          <w:color w:val="auto"/>
+          <w:sz w:val="22"/>
+          <w:szCs w:val="22"/>
+        </w:rPr>
+        <w:t xml:space="preserve">/type-annotation-spacing </w:t>
+      </w:r>
+      <w:r>
+        <w:rPr>
+          <w:rFonts w:asciiTheme="minorHAnsi" w:hAnsiTheme="minorHAnsi" w:cstheme="minorHAnsi"/>
+          <w:color w:val="24292F"/>
+          <w:sz w:val="22"/>
+          <w:szCs w:val="22"/>
+        </w:rPr>
+        <w:t xml:space="preserve">rule, </w:t>
+      </w:r>
+      <w:r>
+        <w:rPr>
+          <w:rStyle w:val="HTMLCode"/>
+          <w:rFonts w:asciiTheme="minorHAnsi" w:eastAsiaTheme="majorEastAsia" w:hAnsiTheme="minorHAnsi" w:cstheme="minorHAnsi"/>
+          <w:color w:val="24292F"/>
+          <w:sz w:val="22"/>
+          <w:szCs w:val="22"/>
+        </w:rPr>
+        <w:t xml:space="preserve">which determines a space to put after ‘:’ in type annotations. </w:t>
+      </w:r>
+    </w:p>
+    <w:p/>
+    <w:p>
+      <w:pPr>
+        <w:shd w:val="clear" w:color="auto" w:fill="1B2932"/>
+        <w:tabs>
+          <w:tab w:val="right" w:pos="9026"/>
+        </w:tabs>
+        <w:spacing w:after="0" w:line="285" w:lineRule="atLeast"/>
+        <w:ind w:left="720"/>
+        <w:rPr>
+          <w:rFonts w:ascii="Consolas" w:eastAsia="Times New Roman" w:hAnsi="Consolas" w:cs="Times New Roman"/>
+          <w:color w:val="C5CDD3"/>
+          <w:szCs w:val="21"/>
+          <w:lang w:val="en-US"/>
+        </w:rPr>
+      </w:pPr>
+      <w:r>
+        <w:rPr>
+          <w:rFonts w:ascii="Consolas" w:eastAsia="Times New Roman" w:hAnsi="Consolas" w:cs="Times New Roman"/>
+          <w:color w:val="FF0066"/>
+          <w:szCs w:val="21"/>
+          <w:lang w:val="en-US"/>
+        </w:rPr>
+        <w:t>"</w:t>
+      </w:r>
+      <w:proofErr w:type="gramStart"/>
+      <w:r>
+        <w:rPr>
+          <w:rFonts w:ascii="Consolas" w:eastAsia="Times New Roman" w:hAnsi="Consolas" w:cs="Times New Roman"/>
+          <w:color w:val="FF0066"/>
+          <w:szCs w:val="21"/>
+          <w:lang w:val="en-US"/>
+        </w:rPr>
+        <w:t>rules</w:t>
+      </w:r>
+      <w:proofErr w:type="gramEnd"/>
+      <w:r>
+        <w:rPr>
+          <w:rFonts w:ascii="Consolas" w:eastAsia="Times New Roman" w:hAnsi="Consolas" w:cs="Times New Roman"/>
+          <w:color w:val="FF6699"/>
+          <w:szCs w:val="21"/>
+          <w:lang w:val="en-US"/>
+        </w:rPr>
+        <w:t>":</w:t>
+      </w:r>
+      <w:r>
+        <w:rPr>
+          <w:rFonts w:ascii="Consolas" w:eastAsia="Times New Roman" w:hAnsi="Consolas" w:cs="Times New Roman"/>
+          <w:color w:val="FF0000"/>
+          <w:szCs w:val="21"/>
+          <w:lang w:val="en-US"/>
+        </w:rPr>
+        <w:t xml:space="preserve"> </w:t>
+      </w:r>
+      <w:r>
+        <w:rPr>
+          <w:rFonts w:ascii="Consolas" w:eastAsia="Times New Roman" w:hAnsi="Consolas" w:cs="Times New Roman"/>
+          <w:color w:val="C5CDD3"/>
+          <w:szCs w:val="21"/>
+          <w:lang w:val="en-US"/>
+        </w:rPr>
+        <w:t xml:space="preserve">{ </w:t>
+      </w:r>
+    </w:p>
+    <w:p>
+      <w:pPr>
+        <w:shd w:val="clear" w:color="auto" w:fill="1B2932"/>
+        <w:spacing w:after="0" w:line="285" w:lineRule="atLeast"/>
+        <w:ind w:left="720" w:firstLine="720"/>
+        <w:rPr>
+          <w:rFonts w:ascii="Consolas" w:eastAsia="Times New Roman" w:hAnsi="Consolas" w:cs="Times New Roman"/>
+          <w:color w:val="70AD47" w:themeColor="accent6"/>
+          <w:szCs w:val="21"/>
+          <w:lang w:val="en-US"/>
+        </w:rPr>
+      </w:pPr>
+      <w:r>
+        <w:rPr>
+          <w:rFonts w:ascii="Consolas" w:eastAsia="Times New Roman" w:hAnsi="Consolas" w:cs="Times New Roman"/>
+          <w:color w:val="70AD47" w:themeColor="accent6"/>
+          <w:szCs w:val="21"/>
+          <w:lang w:val="en-US"/>
+        </w:rPr>
+        <w:t>"@typescript-</w:t>
+      </w:r>
+      <w:proofErr w:type="spellStart"/>
+      <w:r>
+        <w:rPr>
+          <w:rFonts w:ascii="Consolas" w:eastAsia="Times New Roman" w:hAnsi="Consolas" w:cs="Times New Roman"/>
+          <w:color w:val="70AD47" w:themeColor="accent6"/>
+          <w:szCs w:val="21"/>
+          <w:lang w:val="en-US"/>
+        </w:rPr>
+        <w:t>eslint</w:t>
+      </w:r>
+      <w:proofErr w:type="spellEnd"/>
+      <w:r>
+        <w:rPr>
+          <w:rFonts w:ascii="Consolas" w:eastAsia="Times New Roman" w:hAnsi="Consolas" w:cs="Times New Roman"/>
+          <w:color w:val="70AD47" w:themeColor="accent6"/>
+          <w:szCs w:val="21"/>
+          <w:lang w:val="en-US"/>
+        </w:rPr>
+        <w:t>/type-annotation-spacing": ["warn", {</w:t>
+      </w:r>
+    </w:p>
+    <w:p>
+      <w:pPr>
+        <w:shd w:val="clear" w:color="auto" w:fill="1B2932"/>
+        <w:tabs>
+          <w:tab w:val="right" w:pos="9026"/>
+        </w:tabs>
+        <w:spacing w:after="0" w:line="285" w:lineRule="atLeast"/>
+        <w:ind w:left="720"/>
+        <w:rPr>
+          <w:rFonts w:ascii="Consolas" w:eastAsia="Times New Roman" w:hAnsi="Consolas" w:cs="Times New Roman"/>
+          <w:color w:val="70AD47" w:themeColor="accent6"/>
+          <w:szCs w:val="21"/>
+          <w:lang w:val="en-US"/>
+        </w:rPr>
+      </w:pPr>
+      <w:r>
+        <w:rPr>
+          <w:rFonts w:ascii="Consolas" w:eastAsia="Times New Roman" w:hAnsi="Consolas" w:cs="Times New Roman"/>
+          <w:color w:val="70AD47" w:themeColor="accent6"/>
+          <w:szCs w:val="21"/>
+          <w:lang w:val="en-US"/>
+        </w:rPr>
+        <w:t>          "</w:t>
+      </w:r>
+      <w:proofErr w:type="gramStart"/>
+      <w:r>
+        <w:rPr>
+          <w:rFonts w:ascii="Consolas" w:eastAsia="Times New Roman" w:hAnsi="Consolas" w:cs="Times New Roman"/>
+          <w:color w:val="70AD47" w:themeColor="accent6"/>
+          <w:szCs w:val="21"/>
+          <w:lang w:val="en-US"/>
+        </w:rPr>
+        <w:t>before</w:t>
+      </w:r>
+      <w:proofErr w:type="gramEnd"/>
+      <w:r>
+        <w:rPr>
+          <w:rFonts w:ascii="Consolas" w:eastAsia="Times New Roman" w:hAnsi="Consolas" w:cs="Times New Roman"/>
+          <w:color w:val="70AD47" w:themeColor="accent6"/>
+          <w:szCs w:val="21"/>
+          <w:lang w:val="en-US"/>
+        </w:rPr>
+        <w:t xml:space="preserve">": </w:t>
+      </w:r>
+      <w:r>
+        <w:rPr>
+          <w:rFonts w:ascii="Consolas" w:eastAsia="Times New Roman" w:hAnsi="Consolas" w:cs="Times New Roman"/>
+          <w:color w:val="FFFFFF" w:themeColor="background1"/>
+          <w:szCs w:val="21"/>
+          <w:lang w:val="en-US"/>
+        </w:rPr>
+        <w:t>false,</w:t>
+      </w:r>
+      <w:r>
+        <w:rPr>
+          <w:rFonts w:ascii="Consolas" w:eastAsia="Times New Roman" w:hAnsi="Consolas" w:cs="Times New Roman"/>
+          <w:color w:val="70AD47" w:themeColor="accent6"/>
+          <w:szCs w:val="21"/>
+          <w:lang w:val="en-US"/>
+        </w:rPr>
+        <w:tab/>
+      </w:r>
+      <w:bookmarkStart w:id="0" w:name="_GoBack"/>
+      <w:bookmarkEnd w:id="0"/>
+    </w:p>
+    <w:p>
+      <w:pPr>
+        <w:shd w:val="clear" w:color="auto" w:fill="1B2932"/>
+        <w:spacing w:after="0" w:line="285" w:lineRule="atLeast"/>
+        <w:ind w:left="720"/>
+        <w:rPr>
+          <w:rFonts w:ascii="Consolas" w:eastAsia="Times New Roman" w:hAnsi="Consolas" w:cs="Times New Roman"/>
+          <w:color w:val="70AD47" w:themeColor="accent6"/>
+          <w:szCs w:val="21"/>
+          <w:lang w:val="en-US"/>
+        </w:rPr>
+      </w:pPr>
+      <w:r>
+        <w:rPr>
+          <w:rFonts w:ascii="Consolas" w:eastAsia="Times New Roman" w:hAnsi="Consolas" w:cs="Times New Roman"/>
+          <w:color w:val="70AD47" w:themeColor="accent6"/>
+          <w:szCs w:val="21"/>
+          <w:lang w:val="en-US"/>
+        </w:rPr>
+        <w:t>          "</w:t>
+      </w:r>
+      <w:proofErr w:type="gramStart"/>
+      <w:r>
+        <w:rPr>
+          <w:rFonts w:ascii="Consolas" w:eastAsia="Times New Roman" w:hAnsi="Consolas" w:cs="Times New Roman"/>
+          <w:color w:val="70AD47" w:themeColor="accent6"/>
+          <w:szCs w:val="21"/>
+          <w:lang w:val="en-US"/>
+        </w:rPr>
+        <w:t>after</w:t>
+      </w:r>
+      <w:proofErr w:type="gramEnd"/>
+      <w:r>
+        <w:rPr>
+          <w:rFonts w:ascii="Consolas" w:eastAsia="Times New Roman" w:hAnsi="Consolas" w:cs="Times New Roman"/>
+          <w:color w:val="70AD47" w:themeColor="accent6"/>
+          <w:szCs w:val="21"/>
+          <w:lang w:val="en-US"/>
+        </w:rPr>
+        <w:t xml:space="preserve">": </w:t>
+      </w:r>
+      <w:r>
+        <w:rPr>
+          <w:rFonts w:ascii="Consolas" w:eastAsia="Times New Roman" w:hAnsi="Consolas" w:cs="Times New Roman"/>
+          <w:color w:val="FFFFFF" w:themeColor="background1"/>
+          <w:szCs w:val="21"/>
+          <w:lang w:val="en-US"/>
+        </w:rPr>
+        <w:t>true</w:t>
+      </w:r>
+      <w:r>
+        <w:rPr>
+          <w:rFonts w:ascii="Consolas" w:eastAsia="Times New Roman" w:hAnsi="Consolas" w:cs="Times New Roman"/>
+          <w:color w:val="70AD47" w:themeColor="accent6"/>
+          <w:szCs w:val="21"/>
+          <w:lang w:val="en-US"/>
+        </w:rPr>
+        <w:t xml:space="preserve"> </w:t>
+      </w:r>
+    </w:p>
+    <w:p>
+      <w:pPr>
+        <w:shd w:val="clear" w:color="auto" w:fill="1B2932"/>
+        <w:tabs>
+          <w:tab w:val="left" w:pos="8133"/>
+        </w:tabs>
+        <w:spacing w:after="0" w:line="285" w:lineRule="atLeast"/>
+        <w:ind w:left="720"/>
+        <w:rPr>
+          <w:rFonts w:ascii="Consolas" w:eastAsia="Times New Roman" w:hAnsi="Consolas" w:cs="Times New Roman"/>
+          <w:color w:val="C5CDD3"/>
+          <w:szCs w:val="21"/>
+          <w:lang w:val="en-US"/>
+        </w:rPr>
+      </w:pPr>
+      <w:r>
+        <w:rPr>
+          <w:rFonts w:ascii="Consolas" w:eastAsia="Times New Roman" w:hAnsi="Consolas" w:cs="Times New Roman"/>
+          <w:color w:val="C5CDD3"/>
+          <w:szCs w:val="21"/>
+          <w:lang w:val="en-US"/>
+        </w:rPr>
+        <w:t>        }]</w:t>
+      </w:r>
+      <w:r>
+        <w:rPr>
+          <w:rFonts w:ascii="Consolas" w:eastAsia="Times New Roman" w:hAnsi="Consolas" w:cs="Times New Roman"/>
+          <w:color w:val="C5CDD3"/>
+          <w:szCs w:val="21"/>
+          <w:lang w:val="en-US"/>
+        </w:rPr>
+        <w:tab/>
+      </w:r>
+    </w:p>
+    <w:p>
+      <w:pPr>
+        <w:shd w:val="clear" w:color="auto" w:fill="1B2932"/>
+        <w:tabs>
+          <w:tab w:val="left" w:pos="1133"/>
+          <w:tab w:val="right" w:pos="9026"/>
+        </w:tabs>
+        <w:spacing w:after="0" w:line="285" w:lineRule="atLeast"/>
+        <w:ind w:left="720"/>
+        <w:rPr>
+          <w:rFonts w:ascii="Consolas" w:eastAsia="Times New Roman" w:hAnsi="Consolas" w:cs="Times New Roman"/>
+          <w:color w:val="C5CDD3"/>
+          <w:szCs w:val="20"/>
+          <w:lang w:val="en-US"/>
+        </w:rPr>
+      </w:pPr>
+      <w:r>
+        <w:rPr>
+          <w:rFonts w:ascii="Consolas" w:eastAsia="Times New Roman" w:hAnsi="Consolas" w:cs="Times New Roman"/>
+          <w:color w:val="C5CDD3"/>
+          <w:szCs w:val="21"/>
+          <w:lang w:val="en-US"/>
+        </w:rPr>
+        <w:t>    }</w:t>
+      </w:r>
+      <w:r>
+        <w:rPr>
+          <w:rFonts w:ascii="Consolas" w:eastAsia="Times New Roman" w:hAnsi="Consolas" w:cs="Times New Roman"/>
+          <w:color w:val="C5CDD3"/>
+          <w:szCs w:val="21"/>
+          <w:lang w:val="en-US"/>
+        </w:rPr>
+        <w:tab/>
+      </w:r>
+    </w:p>
+    <w:p>
+      <w:pPr>
         <w:spacing w:after="0" w:line="240" w:lineRule="auto"/>
         <w:rPr>
           <w:rFonts w:cstheme="minorHAnsi"/>
+          <w:sz w:val="24"/>
+        </w:rPr>
+      </w:pPr>
+    </w:p>
+    <w:p>
+      <w:pPr>
+        <w:spacing w:after="0" w:line="240" w:lineRule="auto"/>
+        <w:rPr>
+          <w:rFonts w:cstheme="minorHAnsi"/>
+          <w:sz w:val="24"/>
         </w:rPr>
       </w:pPr>
     </w:p>
@@ -3028,8 +3425,8 @@
 </file>
 
 <file path=word/numbering.xml><?xml version="1.0" encoding="utf-8"?>
-<w:numbering xmlns:wpc="http://schemas.microsoft.com/office/word/2010/wordprocessingCanvas" xmlns:cx="http://schemas.microsoft.com/office/drawing/2014/chartex" xmlns:cx1="http://schemas.microsoft.com/office/drawing/2015/9/8/chartex" xmlns:cx2="http://schemas.microsoft.com/office/drawing/2015/10/21/chartex" xmlns:cx3="http://schemas.microsoft.com/office/drawing/2016/5/9/chartex" xmlns:cx4="http://schemas.microsoft.com/office/drawing/2016/5/10/chartex" xmlns:cx5="http://schemas.microsoft.com/office/drawing/2016/5/11/chartex" xmlns:cx6="http://schemas.microsoft.com/office/drawing/2016/5/12/chartex" xmlns:cx7="http://schemas.microsoft.com/office/drawing/2016/5/13/chartex" xmlns:cx8="http://schemas.microsoft.com/office/drawing/2016/5/14/chartex" xmlns:mc="http://schemas.openxmlformats.org/markup-compatibility/2006" xmlns:aink="http://schemas.microsoft.com/office/drawing/2016/ink" xmlns:am3d="http://schemas.microsoft.com/office/drawing/2017/model3d" xmlns:o="urn:schemas-microsoft-com:office:office" xmlns:r="http://schemas.openxmlformats.org/officeDocument/2006/relationships" xmlns:m="http://schemas.openxmlformats.org/officeDocument/2006/math" xmlns:v="urn:schemas-microsoft-com:vml" xmlns:wp14="http://schemas.microsoft.com/office/word/2010/wordprocessingDrawing" xmlns:wp="http://schemas.openxmlformats.org/drawingml/2006/wordprocessingDrawing" xmlns:w10="urn:schemas-microsoft-com:office:word" xmlns:w="http://schemas.openxmlformats.org/wordprocessingml/2006/main" xmlns:w14="http://schemas.microsoft.com/office/word/2010/wordml" xmlns:w15="http://schemas.microsoft.com/office/word/2012/wordml" xmlns:w16cex="http://schemas.microsoft.com/office/word/2018/wordml/cex" xmlns:w16cid="http://schemas.microsoft.com/office/word/2016/wordml/cid" xmlns:w16="http://schemas.microsoft.com/office/word/2018/wordml" xmlns:w16sdtdh="http://schemas.microsoft.com/office/word/2020/wordml/sdtdatahash" xmlns:w16se="http://schemas.microsoft.com/office/word/2015/wordml/symex" xmlns:wpg="http://schemas.microsoft.com/office/word/2010/wordprocessingGroup" xmlns:wpi="http://schemas.microsoft.com/office/word/2010/wordprocessingInk" xmlns:wne="http://schemas.microsoft.com/office/word/2006/wordml" xmlns:wps="http://schemas.microsoft.com/office/word/2010/wordprocessingShape" mc:Ignorable="w14 w15 w16se w16cid w16 w16cex w16sdtdh wp14">
-  <w:abstractNum w:abstractNumId="0" w15:restartNumberingAfterBreak="0">
+<w:numbering xmlns:wpc="http://schemas.microsoft.com/office/word/2010/wordprocessingCanvas" xmlns:mc="http://schemas.openxmlformats.org/markup-compatibility/2006" xmlns:o="urn:schemas-microsoft-com:office:office" xmlns:r="http://schemas.openxmlformats.org/officeDocument/2006/relationships" xmlns:m="http://schemas.openxmlformats.org/officeDocument/2006/math" xmlns:v="urn:schemas-microsoft-com:vml" xmlns:wp14="http://schemas.microsoft.com/office/word/2010/wordprocessingDrawing" xmlns:wp="http://schemas.openxmlformats.org/drawingml/2006/wordprocessingDrawing" xmlns:w10="urn:schemas-microsoft-com:office:word" xmlns:w="http://schemas.openxmlformats.org/wordprocessingml/2006/main" xmlns:w14="http://schemas.microsoft.com/office/word/2010/wordml" xmlns:wpg="http://schemas.microsoft.com/office/word/2010/wordprocessingGroup" xmlns:wpi="http://schemas.microsoft.com/office/word/2010/wordprocessingInk" xmlns:wne="http://schemas.microsoft.com/office/word/2006/wordml" xmlns:wps="http://schemas.microsoft.com/office/word/2010/wordprocessingShape" mc:Ignorable="w14 wp14">
+  <w:abstractNum w:abstractNumId="0">
     <w:nsid w:val="04DF0660"/>
     <w:multiLevelType w:val="multilevel"/>
     <w:tmpl w:val="92DEE0A6"/>
@@ -3178,7 +3575,7 @@
       </w:rPr>
     </w:lvl>
   </w:abstractNum>
-  <w:abstractNum w:abstractNumId="1" w15:restartNumberingAfterBreak="0">
+  <w:abstractNum w:abstractNumId="1">
     <w:nsid w:val="05E26F6A"/>
     <w:multiLevelType w:val="multilevel"/>
     <w:tmpl w:val="2C981FAE"/>
@@ -3265,7 +3662,7 @@
       </w:pPr>
     </w:lvl>
   </w:abstractNum>
-  <w:abstractNum w:abstractNumId="2" w15:restartNumberingAfterBreak="0">
+  <w:abstractNum w:abstractNumId="2">
     <w:nsid w:val="0A0E7904"/>
     <w:multiLevelType w:val="multilevel"/>
     <w:tmpl w:val="BE86C64E"/>
@@ -3414,7 +3811,7 @@
       </w:rPr>
     </w:lvl>
   </w:abstractNum>
-  <w:abstractNum w:abstractNumId="3" w15:restartNumberingAfterBreak="0">
+  <w:abstractNum w:abstractNumId="3">
     <w:nsid w:val="1765307F"/>
     <w:multiLevelType w:val="hybridMultilevel"/>
     <w:tmpl w:val="43CAF2FA"/>
@@ -3500,7 +3897,7 @@
       </w:pPr>
     </w:lvl>
   </w:abstractNum>
-  <w:abstractNum w:abstractNumId="4" w15:restartNumberingAfterBreak="0">
+  <w:abstractNum w:abstractNumId="4">
     <w:nsid w:val="24383278"/>
     <w:multiLevelType w:val="hybridMultilevel"/>
     <w:tmpl w:val="C0F27E24"/>
@@ -3613,7 +4010,7 @@
       </w:rPr>
     </w:lvl>
   </w:abstractNum>
-  <w:abstractNum w:abstractNumId="5" w15:restartNumberingAfterBreak="0">
+  <w:abstractNum w:abstractNumId="5">
     <w:nsid w:val="28A20F5B"/>
     <w:multiLevelType w:val="hybridMultilevel"/>
     <w:tmpl w:val="209ECCC2"/>
@@ -3702,7 +4099,7 @@
       </w:pPr>
     </w:lvl>
   </w:abstractNum>
-  <w:abstractNum w:abstractNumId="6" w15:restartNumberingAfterBreak="0">
+  <w:abstractNum w:abstractNumId="6">
     <w:nsid w:val="31F664DD"/>
     <w:multiLevelType w:val="hybridMultilevel"/>
     <w:tmpl w:val="13389164"/>
@@ -3815,7 +4212,7 @@
       </w:rPr>
     </w:lvl>
   </w:abstractNum>
-  <w:abstractNum w:abstractNumId="7" w15:restartNumberingAfterBreak="0">
+  <w:abstractNum w:abstractNumId="7">
     <w:nsid w:val="3EE76755"/>
     <w:multiLevelType w:val="multilevel"/>
     <w:tmpl w:val="F85CA3B6"/>
@@ -3964,7 +4361,7 @@
       </w:rPr>
     </w:lvl>
   </w:abstractNum>
-  <w:abstractNum w:abstractNumId="8" w15:restartNumberingAfterBreak="0">
+  <w:abstractNum w:abstractNumId="8">
     <w:nsid w:val="56AE1596"/>
     <w:multiLevelType w:val="hybridMultilevel"/>
     <w:tmpl w:val="9C5AD27A"/>
@@ -4077,7 +4474,7 @@
       </w:rPr>
     </w:lvl>
   </w:abstractNum>
-  <w:abstractNum w:abstractNumId="9" w15:restartNumberingAfterBreak="0">
+  <w:abstractNum w:abstractNumId="9">
     <w:nsid w:val="65D6026B"/>
     <w:multiLevelType w:val="hybridMultilevel"/>
     <w:tmpl w:val="014C0962"/>
@@ -4190,7 +4587,7 @@
       </w:rPr>
     </w:lvl>
   </w:abstractNum>
-  <w:abstractNum w:abstractNumId="10" w15:restartNumberingAfterBreak="0">
+  <w:abstractNum w:abstractNumId="10">
     <w:nsid w:val="683A403A"/>
     <w:multiLevelType w:val="hybridMultilevel"/>
     <w:tmpl w:val="540832D6"/>
@@ -4303,7 +4700,7 @@
       </w:rPr>
     </w:lvl>
   </w:abstractNum>
-  <w:abstractNum w:abstractNumId="11" w15:restartNumberingAfterBreak="0">
+  <w:abstractNum w:abstractNumId="11">
     <w:nsid w:val="6D7E38E7"/>
     <w:multiLevelType w:val="multilevel"/>
     <w:tmpl w:val="1122C942"/>
@@ -4444,7 +4841,7 @@
       </w:rPr>
     </w:lvl>
   </w:abstractNum>
-  <w:abstractNum w:abstractNumId="12" w15:restartNumberingAfterBreak="0">
+  <w:abstractNum w:abstractNumId="12">
     <w:nsid w:val="7D561018"/>
     <w:multiLevelType w:val="hybridMultilevel"/>
     <w:tmpl w:val="717ADD48"/>
@@ -4576,7 +4973,7 @@
 </file>
 
 <file path=word/styles.xml><?xml version="1.0" encoding="utf-8"?>
-<w:styles xmlns:mc="http://schemas.openxmlformats.org/markup-compatibility/2006" xmlns:r="http://schemas.openxmlformats.org/officeDocument/2006/relationships" xmlns:w="http://schemas.openxmlformats.org/wordprocessingml/2006/main" xmlns:w14="http://schemas.microsoft.com/office/word/2010/wordml" xmlns:w15="http://schemas.microsoft.com/office/word/2012/wordml" xmlns:w16cex="http://schemas.microsoft.com/office/word/2018/wordml/cex" xmlns:w16cid="http://schemas.microsoft.com/office/word/2016/wordml/cid" xmlns:w16="http://schemas.microsoft.com/office/word/2018/wordml" xmlns:w16sdtdh="http://schemas.microsoft.com/office/word/2020/wordml/sdtdatahash" xmlns:w16se="http://schemas.microsoft.com/office/word/2015/wordml/symex" mc:Ignorable="w14 w15 w16se w16cid w16 w16cex w16sdtdh">
+<w:styles xmlns:mc="http://schemas.openxmlformats.org/markup-compatibility/2006" xmlns:r="http://schemas.openxmlformats.org/officeDocument/2006/relationships" xmlns:w="http://schemas.openxmlformats.org/wordprocessingml/2006/main" xmlns:w14="http://schemas.microsoft.com/office/word/2010/wordml" mc:Ignorable="w14">
   <w:docDefaults>
     <w:rPrDefault>
       <w:rPr>
@@ -4592,383 +4989,606 @@
       </w:pPr>
     </w:pPrDefault>
   </w:docDefaults>
-  <w:latentStyles w:defLockedState="0" w:defUIPriority="99" w:defSemiHidden="0" w:defUnhideWhenUsed="0" w:defQFormat="0" w:count="376">
-    <w:lsdException w:name="Normal" w:uiPriority="0" w:qFormat="1"/>
-    <w:lsdException w:name="heading 1" w:uiPriority="9" w:qFormat="1"/>
-    <w:lsdException w:name="heading 2" w:semiHidden="1" w:uiPriority="9" w:unhideWhenUsed="1" w:qFormat="1"/>
-    <w:lsdException w:name="heading 3" w:semiHidden="1" w:uiPriority="9" w:unhideWhenUsed="1" w:qFormat="1"/>
-    <w:lsdException w:name="heading 4" w:semiHidden="1" w:uiPriority="9" w:unhideWhenUsed="1" w:qFormat="1"/>
-    <w:lsdException w:name="heading 5" w:semiHidden="1" w:uiPriority="9" w:unhideWhenUsed="1" w:qFormat="1"/>
-    <w:lsdException w:name="heading 6" w:semiHidden="1" w:uiPriority="9" w:unhideWhenUsed="1" w:qFormat="1"/>
-    <w:lsdException w:name="heading 7" w:semiHidden="1" w:uiPriority="9" w:unhideWhenUsed="1" w:qFormat="1"/>
-    <w:lsdException w:name="heading 8" w:semiHidden="1" w:uiPriority="9" w:unhideWhenUsed="1" w:qFormat="1"/>
-    <w:lsdException w:name="heading 9" w:semiHidden="1" w:uiPriority="9" w:unhideWhenUsed="1" w:qFormat="1"/>
-    <w:lsdException w:name="index 1" w:semiHidden="1" w:unhideWhenUsed="1"/>
-    <w:lsdException w:name="index 2" w:semiHidden="1" w:unhideWhenUsed="1"/>
-    <w:lsdException w:name="index 3" w:semiHidden="1" w:unhideWhenUsed="1"/>
-    <w:lsdException w:name="index 4" w:semiHidden="1" w:unhideWhenUsed="1"/>
-    <w:lsdException w:name="index 5" w:semiHidden="1" w:unhideWhenUsed="1"/>
-    <w:lsdException w:name="index 6" w:semiHidden="1" w:unhideWhenUsed="1"/>
-    <w:lsdException w:name="index 7" w:semiHidden="1" w:unhideWhenUsed="1"/>
-    <w:lsdException w:name="index 8" w:semiHidden="1" w:unhideWhenUsed="1"/>
-    <w:lsdException w:name="index 9" w:semiHidden="1" w:unhideWhenUsed="1"/>
-    <w:lsdException w:name="toc 1" w:semiHidden="1" w:uiPriority="39" w:unhideWhenUsed="1"/>
-    <w:lsdException w:name="toc 2" w:semiHidden="1" w:uiPriority="39" w:unhideWhenUsed="1"/>
-    <w:lsdException w:name="toc 3" w:semiHidden="1" w:uiPriority="39" w:unhideWhenUsed="1"/>
-    <w:lsdException w:name="toc 4" w:semiHidden="1" w:uiPriority="39" w:unhideWhenUsed="1"/>
-    <w:lsdException w:name="toc 5" w:semiHidden="1" w:uiPriority="39" w:unhideWhenUsed="1"/>
-    <w:lsdException w:name="toc 6" w:semiHidden="1" w:uiPriority="39" w:unhideWhenUsed="1"/>
-    <w:lsdException w:name="toc 7" w:semiHidden="1" w:uiPriority="39" w:unhideWhenUsed="1"/>
-    <w:lsdException w:name="toc 8" w:semiHidden="1" w:uiPriority="39" w:unhideWhenUsed="1"/>
-    <w:lsdException w:name="toc 9" w:semiHidden="1" w:uiPriority="39" w:unhideWhenUsed="1"/>
-    <w:lsdException w:name="Normal Indent" w:semiHidden="1" w:unhideWhenUsed="1"/>
-    <w:lsdException w:name="footnote text" w:semiHidden="1" w:unhideWhenUsed="1"/>
-    <w:lsdException w:name="annotation text" w:semiHidden="1" w:unhideWhenUsed="1"/>
-    <w:lsdException w:name="header" w:semiHidden="1" w:unhideWhenUsed="1"/>
-    <w:lsdException w:name="footer" w:semiHidden="1" w:unhideWhenUsed="1"/>
-    <w:lsdException w:name="index heading" w:semiHidden="1" w:unhideWhenUsed="1"/>
-    <w:lsdException w:name="caption" w:semiHidden="1" w:uiPriority="35" w:unhideWhenUsed="1" w:qFormat="1"/>
-    <w:lsdException w:name="table of figures" w:semiHidden="1" w:unhideWhenUsed="1"/>
-    <w:lsdException w:name="envelope address" w:semiHidden="1" w:unhideWhenUsed="1"/>
-    <w:lsdException w:name="envelope return" w:semiHidden="1" w:unhideWhenUsed="1"/>
-    <w:lsdException w:name="footnote reference" w:semiHidden="1" w:unhideWhenUsed="1"/>
-    <w:lsdException w:name="annotation reference" w:semiHidden="1" w:unhideWhenUsed="1"/>
-    <w:lsdException w:name="line number" w:semiHidden="1" w:unhideWhenUsed="1"/>
-    <w:lsdException w:name="page number" w:semiHidden="1" w:unhideWhenUsed="1"/>
-    <w:lsdException w:name="endnote reference" w:semiHidden="1" w:unhideWhenUsed="1"/>
-    <w:lsdException w:name="endnote text" w:semiHidden="1" w:unhideWhenUsed="1"/>
-    <w:lsdException w:name="table of authorities" w:semiHidden="1" w:unhideWhenUsed="1"/>
-    <w:lsdException w:name="macro" w:semiHidden="1" w:unhideWhenUsed="1"/>
-    <w:lsdException w:name="toa heading" w:semiHidden="1" w:unhideWhenUsed="1"/>
-    <w:lsdException w:name="List" w:semiHidden="1" w:unhideWhenUsed="1"/>
-    <w:lsdException w:name="List Bullet" w:semiHidden="1" w:unhideWhenUsed="1"/>
-    <w:lsdException w:name="List Number" w:semiHidden="1" w:unhideWhenUsed="1"/>
-    <w:lsdException w:name="List 2" w:semiHidden="1" w:unhideWhenUsed="1"/>
-    <w:lsdException w:name="List 3" w:semiHidden="1" w:unhideWhenUsed="1"/>
-    <w:lsdException w:name="List 4" w:semiHidden="1" w:unhideWhenUsed="1"/>
-    <w:lsdException w:name="List 5" w:semiHidden="1" w:unhideWhenUsed="1"/>
-    <w:lsdException w:name="List Bullet 2" w:semiHidden="1" w:unhideWhenUsed="1"/>
-    <w:lsdException w:name="List Bullet 3" w:semiHidden="1" w:unhideWhenUsed="1"/>
-    <w:lsdException w:name="List Bullet 4" w:semiHidden="1" w:unhideWhenUsed="1"/>
-    <w:lsdException w:name="List Bullet 5" w:semiHidden="1" w:unhideWhenUsed="1"/>
-    <w:lsdException w:name="List Number 2" w:semiHidden="1" w:unhideWhenUsed="1"/>
-    <w:lsdException w:name="List Number 3" w:semiHidden="1" w:unhideWhenUsed="1"/>
-    <w:lsdException w:name="List Number 4" w:semiHidden="1" w:unhideWhenUsed="1"/>
-    <w:lsdException w:name="List Number 5" w:semiHidden="1" w:unhideWhenUsed="1"/>
-    <w:lsdException w:name="Title" w:uiPriority="10" w:qFormat="1"/>
-    <w:lsdException w:name="Closing" w:semiHidden="1" w:unhideWhenUsed="1"/>
-    <w:lsdException w:name="Signature" w:semiHidden="1" w:unhideWhenUsed="1"/>
-    <w:lsdException w:name="Default Paragraph Font" w:semiHidden="1" w:uiPriority="1" w:unhideWhenUsed="1"/>
-    <w:lsdException w:name="Body Text" w:semiHidden="1" w:unhideWhenUsed="1"/>
-    <w:lsdException w:name="Body Text Indent" w:semiHidden="1" w:unhideWhenUsed="1"/>
-    <w:lsdException w:name="List Continue" w:semiHidden="1" w:unhideWhenUsed="1"/>
-    <w:lsdException w:name="List Continue 2" w:semiHidden="1" w:unhideWhenUsed="1"/>
-    <w:lsdException w:name="List Continue 3" w:semiHidden="1" w:unhideWhenUsed="1"/>
-    <w:lsdException w:name="List Continue 4" w:semiHidden="1" w:unhideWhenUsed="1"/>
-    <w:lsdException w:name="List Continue 5" w:semiHidden="1" w:unhideWhenUsed="1"/>
-    <w:lsdException w:name="Message Header" w:semiHidden="1" w:unhideWhenUsed="1"/>
-    <w:lsdException w:name="Subtitle" w:uiPriority="11" w:qFormat="1"/>
-    <w:lsdException w:name="Salutation" w:semiHidden="1" w:unhideWhenUsed="1"/>
-    <w:lsdException w:name="Date" w:semiHidden="1" w:unhideWhenUsed="1"/>
-    <w:lsdException w:name="Body Text First Indent" w:semiHidden="1" w:unhideWhenUsed="1"/>
-    <w:lsdException w:name="Body Text First Indent 2" w:semiHidden="1" w:unhideWhenUsed="1"/>
-    <w:lsdException w:name="Note Heading" w:semiHidden="1" w:unhideWhenUsed="1"/>
-    <w:lsdException w:name="Body Text 2" w:semiHidden="1" w:unhideWhenUsed="1"/>
-    <w:lsdException w:name="Body Text 3" w:semiHidden="1" w:unhideWhenUsed="1"/>
-    <w:lsdException w:name="Body Text Indent 2" w:semiHidden="1" w:unhideWhenUsed="1"/>
-    <w:lsdException w:name="Body Text Indent 3" w:semiHidden="1" w:unhideWhenUsed="1"/>
-    <w:lsdException w:name="Block Text" w:semiHidden="1" w:unhideWhenUsed="1"/>
-    <w:lsdException w:name="Hyperlink" w:semiHidden="1" w:unhideWhenUsed="1"/>
-    <w:lsdException w:name="FollowedHyperlink" w:semiHidden="1" w:unhideWhenUsed="1"/>
-    <w:lsdException w:name="Strong" w:uiPriority="22" w:qFormat="1"/>
-    <w:lsdException w:name="Emphasis" w:uiPriority="20" w:qFormat="1"/>
-    <w:lsdException w:name="Document Map" w:semiHidden="1" w:unhideWhenUsed="1"/>
-    <w:lsdException w:name="Plain Text" w:semiHidden="1" w:unhideWhenUsed="1"/>
-    <w:lsdException w:name="E-mail Signature" w:semiHidden="1" w:unhideWhenUsed="1"/>
-    <w:lsdException w:name="HTML Top of Form" w:semiHidden="1" w:unhideWhenUsed="1"/>
-    <w:lsdException w:name="HTML Bottom of Form" w:semiHidden="1" w:unhideWhenUsed="1"/>
-    <w:lsdException w:name="Normal (Web)" w:semiHidden="1" w:unhideWhenUsed="1"/>
-    <w:lsdException w:name="HTML Acronym" w:semiHidden="1" w:unhideWhenUsed="1"/>
-    <w:lsdException w:name="HTML Address" w:semiHidden="1" w:unhideWhenUsed="1"/>
-    <w:lsdException w:name="HTML Cite" w:semiHidden="1" w:unhideWhenUsed="1"/>
-    <w:lsdException w:name="HTML Code" w:semiHidden="1" w:unhideWhenUsed="1"/>
-    <w:lsdException w:name="HTML Definition" w:semiHidden="1" w:unhideWhenUsed="1"/>
-    <w:lsdException w:name="HTML Keyboard" w:semiHidden="1" w:unhideWhenUsed="1"/>
-    <w:lsdException w:name="HTML Preformatted" w:semiHidden="1" w:unhideWhenUsed="1"/>
-    <w:lsdException w:name="HTML Sample" w:semiHidden="1" w:unhideWhenUsed="1"/>
-    <w:lsdException w:name="HTML Typewriter" w:semiHidden="1" w:unhideWhenUsed="1"/>
-    <w:lsdException w:name="HTML Variable" w:semiHidden="1" w:unhideWhenUsed="1"/>
-    <w:lsdException w:name="Normal Table" w:semiHidden="1" w:unhideWhenUsed="1"/>
-    <w:lsdException w:name="annotation subject" w:semiHidden="1" w:unhideWhenUsed="1"/>
-    <w:lsdException w:name="No List" w:semiHidden="1" w:unhideWhenUsed="1"/>
-    <w:lsdException w:name="Outline List 1" w:semiHidden="1" w:unhideWhenUsed="1"/>
-    <w:lsdException w:name="Outline List 2" w:semiHidden="1" w:unhideWhenUsed="1"/>
-    <w:lsdException w:name="Outline List 3" w:semiHidden="1" w:unhideWhenUsed="1"/>
-    <w:lsdException w:name="Table Simple 1" w:semiHidden="1" w:unhideWhenUsed="1"/>
-    <w:lsdException w:name="Table Simple 2" w:semiHidden="1" w:unhideWhenUsed="1"/>
-    <w:lsdException w:name="Table Simple 3" w:semiHidden="1" w:unhideWhenUsed="1"/>
-    <w:lsdException w:name="Table Classic 1" w:semiHidden="1" w:unhideWhenUsed="1"/>
-    <w:lsdException w:name="Table Classic 2" w:semiHidden="1" w:unhideWhenUsed="1"/>
-    <w:lsdException w:name="Table Classic 3" w:semiHidden="1" w:unhideWhenUsed="1"/>
-    <w:lsdException w:name="Table Classic 4" w:semiHidden="1" w:unhideWhenUsed="1"/>
-    <w:lsdException w:name="Table Colorful 1" w:semiHidden="1" w:unhideWhenUsed="1"/>
-    <w:lsdException w:name="Table Colorful 2" w:semiHidden="1" w:unhideWhenUsed="1"/>
-    <w:lsdException w:name="Table Colorful 3" w:semiHidden="1" w:unhideWhenUsed="1"/>
-    <w:lsdException w:name="Table Columns 1" w:semiHidden="1" w:unhideWhenUsed="1"/>
-    <w:lsdException w:name="Table Columns 2" w:semiHidden="1" w:unhideWhenUsed="1"/>
-    <w:lsdException w:name="Table Columns 3" w:semiHidden="1" w:unhideWhenUsed="1"/>
-    <w:lsdException w:name="Table Columns 4" w:semiHidden="1" w:unhideWhenUsed="1"/>
-    <w:lsdException w:name="Table Columns 5" w:semiHidden="1" w:unhideWhenUsed="1"/>
-    <w:lsdException w:name="Table Grid 1" w:semiHidden="1" w:unhideWhenUsed="1"/>
-    <w:lsdException w:name="Table Grid 2" w:semiHidden="1" w:unhideWhenUsed="1"/>
-    <w:lsdException w:name="Table Grid 3" w:semiHidden="1" w:unhideWhenUsed="1"/>
-    <w:lsdException w:name="Table Grid 4" w:semiHidden="1" w:unhideWhenUsed="1"/>
-    <w:lsdException w:name="Table Grid 5" w:semiHidden="1" w:unhideWhenUsed="1"/>
-    <w:lsdException w:name="Table Grid 6" w:semiHidden="1" w:unhideWhenUsed="1"/>
-    <w:lsdException w:name="Table Grid 7" w:semiHidden="1" w:unhideWhenUsed="1"/>
-    <w:lsdException w:name="Table Grid 8" w:semiHidden="1" w:unhideWhenUsed="1"/>
-    <w:lsdException w:name="Table List 1" w:semiHidden="1" w:unhideWhenUsed="1"/>
-    <w:lsdException w:name="Table List 2" w:semiHidden="1" w:unhideWhenUsed="1"/>
-    <w:lsdException w:name="Table List 3" w:semiHidden="1" w:unhideWhenUsed="1"/>
-    <w:lsdException w:name="Table List 4" w:semiHidden="1" w:unhideWhenUsed="1"/>
-    <w:lsdException w:name="Table List 5" w:semiHidden="1" w:unhideWhenUsed="1"/>
-    <w:lsdException w:name="Table List 6" w:semiHidden="1" w:unhideWhenUsed="1"/>
-    <w:lsdException w:name="Table List 7" w:semiHidden="1" w:unhideWhenUsed="1"/>
-    <w:lsdException w:name="Table List 8" w:semiHidden="1" w:unhideWhenUsed="1"/>
-    <w:lsdException w:name="Table 3D effects 1" w:semiHidden="1" w:unhideWhenUsed="1"/>
-    <w:lsdException w:name="Table 3D effects 2" w:semiHidden="1" w:unhideWhenUsed="1"/>
-    <w:lsdException w:name="Table 3D effects 3" w:semiHidden="1" w:unhideWhenUsed="1"/>
-    <w:lsdException w:name="Table Contemporary" w:semiHidden="1" w:unhideWhenUsed="1"/>
-    <w:lsdException w:name="Table Elegant" w:semiHidden="1" w:unhideWhenUsed="1"/>
-    <w:lsdException w:name="Table Professional" w:semiHidden="1" w:unhideWhenUsed="1"/>
-    <w:lsdException w:name="Table Subtle 1" w:semiHidden="1" w:unhideWhenUsed="1"/>
-    <w:lsdException w:name="Table Subtle 2" w:semiHidden="1" w:unhideWhenUsed="1"/>
-    <w:lsdException w:name="Table Web 1" w:semiHidden="1" w:unhideWhenUsed="1"/>
-    <w:lsdException w:name="Table Web 2" w:semiHidden="1" w:unhideWhenUsed="1"/>
-    <w:lsdException w:name="Table Web 3" w:semiHidden="1" w:unhideWhenUsed="1"/>
-    <w:lsdException w:name="Balloon Text" w:semiHidden="1" w:unhideWhenUsed="1"/>
-    <w:lsdException w:name="Table Grid" w:uiPriority="39"/>
-    <w:lsdException w:name="Table Theme" w:semiHidden="1" w:unhideWhenUsed="1"/>
-    <w:lsdException w:name="Placeholder Text" w:semiHidden="1"/>
-    <w:lsdException w:name="No Spacing" w:uiPriority="1" w:qFormat="1"/>
-    <w:lsdException w:name="Light Shading" w:uiPriority="60"/>
-    <w:lsdException w:name="Light List" w:uiPriority="61"/>
-    <w:lsdException w:name="Light Grid" w:uiPriority="62"/>
-    <w:lsdException w:name="Medium Shading 1" w:uiPriority="63"/>
-    <w:lsdException w:name="Medium Shading 2" w:uiPriority="64"/>
-    <w:lsdException w:name="Medium List 1" w:uiPriority="65"/>
-    <w:lsdException w:name="Medium List 2" w:uiPriority="66"/>
-    <w:lsdException w:name="Medium Grid 1" w:uiPriority="67"/>
-    <w:lsdException w:name="Medium Grid 2" w:uiPriority="68"/>
-    <w:lsdException w:name="Medium Grid 3" w:uiPriority="69"/>
-    <w:lsdException w:name="Dark List" w:uiPriority="70"/>
-    <w:lsdException w:name="Colorful Shading" w:uiPriority="71"/>
-    <w:lsdException w:name="Colorful List" w:uiPriority="72"/>
-    <w:lsdException w:name="Colorful Grid" w:uiPriority="73"/>
-    <w:lsdException w:name="Light Shading Accent 1" w:uiPriority="60"/>
-    <w:lsdException w:name="Light List Accent 1" w:uiPriority="61"/>
-    <w:lsdException w:name="Light Grid Accent 1" w:uiPriority="62"/>
-    <w:lsdException w:name="Medium Shading 1 Accent 1" w:uiPriority="63"/>
-    <w:lsdException w:name="Medium Shading 2 Accent 1" w:uiPriority="64"/>
-    <w:lsdException w:name="Medium List 1 Accent 1" w:uiPriority="65"/>
-    <w:lsdException w:name="Revision" w:semiHidden="1"/>
-    <w:lsdException w:name="List Paragraph" w:uiPriority="34" w:qFormat="1"/>
-    <w:lsdException w:name="Quote" w:uiPriority="29" w:qFormat="1"/>
-    <w:lsdException w:name="Intense Quote" w:uiPriority="30" w:qFormat="1"/>
-    <w:lsdException w:name="Medium List 2 Accent 1" w:uiPriority="66"/>
-    <w:lsdException w:name="Medium Grid 1 Accent 1" w:uiPriority="67"/>
-    <w:lsdException w:name="Medium Grid 2 Accent 1" w:uiPriority="68"/>
-    <w:lsdException w:name="Medium Grid 3 Accent 1" w:uiPriority="69"/>
-    <w:lsdException w:name="Dark List Accent 1" w:uiPriority="70"/>
-    <w:lsdException w:name="Colorful Shading Accent 1" w:uiPriority="71"/>
-    <w:lsdException w:name="Colorful List Accent 1" w:uiPriority="72"/>
-    <w:lsdException w:name="Colorful Grid Accent 1" w:uiPriority="73"/>
-    <w:lsdException w:name="Light Shading Accent 2" w:uiPriority="60"/>
-    <w:lsdException w:name="Light List Accent 2" w:uiPriority="61"/>
-    <w:lsdException w:name="Light Grid Accent 2" w:uiPriority="62"/>
-    <w:lsdException w:name="Medium Shading 1 Accent 2" w:uiPriority="63"/>
-    <w:lsdException w:name="Medium Shading 2 Accent 2" w:uiPriority="64"/>
-    <w:lsdException w:name="Medium List 1 Accent 2" w:uiPriority="65"/>
-    <w:lsdException w:name="Medium List 2 Accent 2" w:uiPriority="66"/>
-    <w:lsdException w:name="Medium Grid 1 Accent 2" w:uiPriority="67"/>
-    <w:lsdException w:name="Medium Grid 2 Accent 2" w:uiPriority="68"/>
-    <w:lsdException w:name="Medium Grid 3 Accent 2" w:uiPriority="69"/>
-    <w:lsdException w:name="Dark List Accent 2" w:uiPriority="70"/>
-    <w:lsdException w:name="Colorful Shading Accent 2" w:uiPriority="71"/>
-    <w:lsdException w:name="Colorful List Accent 2" w:uiPriority="72"/>
-    <w:lsdException w:name="Colorful Grid Accent 2" w:uiPriority="73"/>
-    <w:lsdException w:name="Light Shading Accent 3" w:uiPriority="60"/>
-    <w:lsdException w:name="Light List Accent 3" w:uiPriority="61"/>
-    <w:lsdException w:name="Light Grid Accent 3" w:uiPriority="62"/>
-    <w:lsdException w:name="Medium Shading 1 Accent 3" w:uiPriority="63"/>
-    <w:lsdException w:name="Medium Shading 2 Accent 3" w:uiPriority="64"/>
-    <w:lsdException w:name="Medium List 1 Accent 3" w:uiPriority="65"/>
-    <w:lsdException w:name="Medium List 2 Accent 3" w:uiPriority="66"/>
-    <w:lsdException w:name="Medium Grid 1 Accent 3" w:uiPriority="67"/>
-    <w:lsdException w:name="Medium Grid 2 Accent 3" w:uiPriority="68"/>
-    <w:lsdException w:name="Medium Grid 3 Accent 3" w:uiPriority="69"/>
-    <w:lsdException w:name="Dark List Accent 3" w:uiPriority="70"/>
-    <w:lsdException w:name="Colorful Shading Accent 3" w:uiPriority="71"/>
-    <w:lsdException w:name="Colorful List Accent 3" w:uiPriority="72"/>
-    <w:lsdException w:name="Colorful Grid Accent 3" w:uiPriority="73"/>
-    <w:lsdException w:name="Light Shading Accent 4" w:uiPriority="60"/>
-    <w:lsdException w:name="Light List Accent 4" w:uiPriority="61"/>
-    <w:lsdException w:name="Light Grid Accent 4" w:uiPriority="62"/>
-    <w:lsdException w:name="Medium Shading 1 Accent 4" w:uiPriority="63"/>
-    <w:lsdException w:name="Medium Shading 2 Accent 4" w:uiPriority="64"/>
-    <w:lsdException w:name="Medium List 1 Accent 4" w:uiPriority="65"/>
-    <w:lsdException w:name="Medium List 2 Accent 4" w:uiPriority="66"/>
-    <w:lsdException w:name="Medium Grid 1 Accent 4" w:uiPriority="67"/>
-    <w:lsdException w:name="Medium Grid 2 Accent 4" w:uiPriority="68"/>
-    <w:lsdException w:name="Medium Grid 3 Accent 4" w:uiPriority="69"/>
-    <w:lsdException w:name="Dark List Accent 4" w:uiPriority="70"/>
-    <w:lsdException w:name="Colorful Shading Accent 4" w:uiPriority="71"/>
-    <w:lsdException w:name="Colorful List Accent 4" w:uiPriority="72"/>
-    <w:lsdException w:name="Colorful Grid Accent 4" w:uiPriority="73"/>
-    <w:lsdException w:name="Light Shading Accent 5" w:uiPriority="60"/>
-    <w:lsdException w:name="Light List Accent 5" w:uiPriority="61"/>
-    <w:lsdException w:name="Light Grid Accent 5" w:uiPriority="62"/>
-    <w:lsdException w:name="Medium Shading 1 Accent 5" w:uiPriority="63"/>
-    <w:lsdException w:name="Medium Shading 2 Accent 5" w:uiPriority="64"/>
-    <w:lsdException w:name="Medium List 1 Accent 5" w:uiPriority="65"/>
-    <w:lsdException w:name="Medium List 2 Accent 5" w:uiPriority="66"/>
-    <w:lsdException w:name="Medium Grid 1 Accent 5" w:uiPriority="67"/>
-    <w:lsdException w:name="Medium Grid 2 Accent 5" w:uiPriority="68"/>
-    <w:lsdException w:name="Medium Grid 3 Accent 5" w:uiPriority="69"/>
-    <w:lsdException w:name="Dark List Accent 5" w:uiPriority="70"/>
-    <w:lsdException w:name="Colorful Shading Accent 5" w:uiPriority="71"/>
-    <w:lsdException w:name="Colorful List Accent 5" w:uiPriority="72"/>
-    <w:lsdException w:name="Colorful Grid Accent 5" w:uiPriority="73"/>
-    <w:lsdException w:name="Light Shading Accent 6" w:uiPriority="60"/>
-    <w:lsdException w:name="Light List Accent 6" w:uiPriority="61"/>
-    <w:lsdException w:name="Light Grid Accent 6" w:uiPriority="62"/>
-    <w:lsdException w:name="Medium Shading 1 Accent 6" w:uiPriority="63"/>
-    <w:lsdException w:name="Medium Shading 2 Accent 6" w:uiPriority="64"/>
-    <w:lsdException w:name="Medium List 1 Accent 6" w:uiPriority="65"/>
-    <w:lsdException w:name="Medium List 2 Accent 6" w:uiPriority="66"/>
-    <w:lsdException w:name="Medium Grid 1 Accent 6" w:uiPriority="67"/>
-    <w:lsdException w:name="Medium Grid 2 Accent 6" w:uiPriority="68"/>
-    <w:lsdException w:name="Medium Grid 3 Accent 6" w:uiPriority="69"/>
-    <w:lsdException w:name="Dark List Accent 6" w:uiPriority="70"/>
-    <w:lsdException w:name="Colorful Shading Accent 6" w:uiPriority="71"/>
-    <w:lsdException w:name="Colorful List Accent 6" w:uiPriority="72"/>
-    <w:lsdException w:name="Colorful Grid Accent 6" w:uiPriority="73"/>
-    <w:lsdException w:name="Subtle Emphasis" w:uiPriority="19" w:qFormat="1"/>
-    <w:lsdException w:name="Intense Emphasis" w:uiPriority="21" w:qFormat="1"/>
-    <w:lsdException w:name="Subtle Reference" w:uiPriority="31" w:qFormat="1"/>
-    <w:lsdException w:name="Intense Reference" w:uiPriority="32" w:qFormat="1"/>
-    <w:lsdException w:name="Book Title" w:uiPriority="33" w:qFormat="1"/>
-    <w:lsdException w:name="Bibliography" w:semiHidden="1" w:uiPriority="37" w:unhideWhenUsed="1"/>
-    <w:lsdException w:name="TOC Heading" w:semiHidden="1" w:uiPriority="39" w:unhideWhenUsed="1" w:qFormat="1"/>
-    <w:lsdException w:name="Plain Table 1" w:uiPriority="41"/>
-    <w:lsdException w:name="Plain Table 2" w:uiPriority="42"/>
-    <w:lsdException w:name="Plain Table 3" w:uiPriority="43"/>
-    <w:lsdException w:name="Plain Table 4" w:uiPriority="44"/>
-    <w:lsdException w:name="Plain Table 5" w:uiPriority="45"/>
-    <w:lsdException w:name="Grid Table Light" w:uiPriority="40"/>
-    <w:lsdException w:name="Grid Table 1 Light" w:uiPriority="46"/>
-    <w:lsdException w:name="Grid Table 2" w:uiPriority="47"/>
-    <w:lsdException w:name="Grid Table 3" w:uiPriority="48"/>
-    <w:lsdException w:name="Grid Table 4" w:uiPriority="49"/>
-    <w:lsdException w:name="Grid Table 5 Dark" w:uiPriority="50"/>
-    <w:lsdException w:name="Grid Table 6 Colorful" w:uiPriority="51"/>
-    <w:lsdException w:name="Grid Table 7 Colorful" w:uiPriority="52"/>
-    <w:lsdException w:name="Grid Table 1 Light Accent 1" w:uiPriority="46"/>
-    <w:lsdException w:name="Grid Table 2 Accent 1" w:uiPriority="47"/>
-    <w:lsdException w:name="Grid Table 3 Accent 1" w:uiPriority="48"/>
-    <w:lsdException w:name="Grid Table 4 Accent 1" w:uiPriority="49"/>
-    <w:lsdException w:name="Grid Table 5 Dark Accent 1" w:uiPriority="50"/>
-    <w:lsdException w:name="Grid Table 6 Colorful Accent 1" w:uiPriority="51"/>
-    <w:lsdException w:name="Grid Table 7 Colorful Accent 1" w:uiPriority="52"/>
-    <w:lsdException w:name="Grid Table 1 Light Accent 2" w:uiPriority="46"/>
-    <w:lsdException w:name="Grid Table 2 Accent 2" w:uiPriority="47"/>
-    <w:lsdException w:name="Grid Table 3 Accent 2" w:uiPriority="48"/>
-    <w:lsdException w:name="Grid Table 4 Accent 2" w:uiPriority="49"/>
-    <w:lsdException w:name="Grid Table 5 Dark Accent 2" w:uiPriority="50"/>
-    <w:lsdException w:name="Grid Table 6 Colorful Accent 2" w:uiPriority="51"/>
-    <w:lsdException w:name="Grid Table 7 Colorful Accent 2" w:uiPriority="52"/>
-    <w:lsdException w:name="Grid Table 1 Light Accent 3" w:uiPriority="46"/>
-    <w:lsdException w:name="Grid Table 2 Accent 3" w:uiPriority="47"/>
-    <w:lsdException w:name="Grid Table 3 Accent 3" w:uiPriority="48"/>
-    <w:lsdException w:name="Grid Table 4 Accent 3" w:uiPriority="49"/>
-    <w:lsdException w:name="Grid Table 5 Dark Accent 3" w:uiPriority="50"/>
-    <w:lsdException w:name="Grid Table 6 Colorful Accent 3" w:uiPriority="51"/>
-    <w:lsdException w:name="Grid Table 7 Colorful Accent 3" w:uiPriority="52"/>
-    <w:lsdException w:name="Grid Table 1 Light Accent 4" w:uiPriority="46"/>
-    <w:lsdException w:name="Grid Table 2 Accent 4" w:uiPriority="47"/>
-    <w:lsdException w:name="Grid Table 3 Accent 4" w:uiPriority="48"/>
-    <w:lsdException w:name="Grid Table 4 Accent 4" w:uiPriority="49"/>
-    <w:lsdException w:name="Grid Table 5 Dark Accent 4" w:uiPriority="50"/>
-    <w:lsdException w:name="Grid Table 6 Colorful Accent 4" w:uiPriority="51"/>
-    <w:lsdException w:name="Grid Table 7 Colorful Accent 4" w:uiPriority="52"/>
-    <w:lsdException w:name="Grid Table 1 Light Accent 5" w:uiPriority="46"/>
-    <w:lsdException w:name="Grid Table 2 Accent 5" w:uiPriority="47"/>
-    <w:lsdException w:name="Grid Table 3 Accent 5" w:uiPriority="48"/>
-    <w:lsdException w:name="Grid Table 4 Accent 5" w:uiPriority="49"/>
-    <w:lsdException w:name="Grid Table 5 Dark Accent 5" w:uiPriority="50"/>
-    <w:lsdException w:name="Grid Table 6 Colorful Accent 5" w:uiPriority="51"/>
-    <w:lsdException w:name="Grid Table 7 Colorful Accent 5" w:uiPriority="52"/>
-    <w:lsdException w:name="Grid Table 1 Light Accent 6" w:uiPriority="46"/>
-    <w:lsdException w:name="Grid Table 2 Accent 6" w:uiPriority="47"/>
-    <w:lsdException w:name="Grid Table 3 Accent 6" w:uiPriority="48"/>
-    <w:lsdException w:name="Grid Table 4 Accent 6" w:uiPriority="49"/>
-    <w:lsdException w:name="Grid Table 5 Dark Accent 6" w:uiPriority="50"/>
-    <w:lsdException w:name="Grid Table 6 Colorful Accent 6" w:uiPriority="51"/>
-    <w:lsdException w:name="Grid Table 7 Colorful Accent 6" w:uiPriority="52"/>
-    <w:lsdException w:name="List Table 1 Light" w:uiPriority="46"/>
-    <w:lsdException w:name="List Table 2" w:uiPriority="47"/>
-    <w:lsdException w:name="List Table 3" w:uiPriority="48"/>
-    <w:lsdException w:name="List Table 4" w:uiPriority="49"/>
-    <w:lsdException w:name="List Table 5 Dark" w:uiPriority="50"/>
-    <w:lsdException w:name="List Table 6 Colorful" w:uiPriority="51"/>
-    <w:lsdException w:name="List Table 7 Colorful" w:uiPriority="52"/>
-    <w:lsdException w:name="List Table 1 Light Accent 1" w:uiPriority="46"/>
-    <w:lsdException w:name="List Table 2 Accent 1" w:uiPriority="47"/>
-    <w:lsdException w:name="List Table 3 Accent 1" w:uiPriority="48"/>
-    <w:lsdException w:name="List Table 4 Accent 1" w:uiPriority="49"/>
-    <w:lsdException w:name="List Table 5 Dark Accent 1" w:uiPriority="50"/>
-    <w:lsdException w:name="List Table 6 Colorful Accent 1" w:uiPriority="51"/>
-    <w:lsdException w:name="List Table 7 Colorful Accent 1" w:uiPriority="52"/>
-    <w:lsdException w:name="List Table 1 Light Accent 2" w:uiPriority="46"/>
-    <w:lsdException w:name="List Table 2 Accent 2" w:uiPriority="47"/>
-    <w:lsdException w:name="List Table 3 Accent 2" w:uiPriority="48"/>
-    <w:lsdException w:name="List Table 4 Accent 2" w:uiPriority="49"/>
-    <w:lsdException w:name="List Table 5 Dark Accent 2" w:uiPriority="50"/>
-    <w:lsdException w:name="List Table 6 Colorful Accent 2" w:uiPriority="51"/>
-    <w:lsdException w:name="List Table 7 Colorful Accent 2" w:uiPriority="52"/>
-    <w:lsdException w:name="List Table 1 Light Accent 3" w:uiPriority="46"/>
-    <w:lsdException w:name="List Table 2 Accent 3" w:uiPriority="47"/>
-    <w:lsdException w:name="List Table 3 Accent 3" w:uiPriority="48"/>
-    <w:lsdException w:name="List Table 4 Accent 3" w:uiPriority="49"/>
-    <w:lsdException w:name="List Table 5 Dark Accent 3" w:uiPriority="50"/>
-    <w:lsdException w:name="List Table 6 Colorful Accent 3" w:uiPriority="51"/>
-    <w:lsdException w:name="List Table 7 Colorful Accent 3" w:uiPriority="52"/>
-    <w:lsdException w:name="List Table 1 Light Accent 4" w:uiPriority="46"/>
-    <w:lsdException w:name="List Table 2 Accent 4" w:uiPriority="47"/>
-    <w:lsdException w:name="List Table 3 Accent 4" w:uiPriority="48"/>
-    <w:lsdException w:name="List Table 4 Accent 4" w:uiPriority="49"/>
-    <w:lsdException w:name="List Table 5 Dark Accent 4" w:uiPriority="50"/>
-    <w:lsdException w:name="List Table 6 Colorful Accent 4" w:uiPriority="51"/>
-    <w:lsdException w:name="List Table 7 Colorful Accent 4" w:uiPriority="52"/>
-    <w:lsdException w:name="List Table 1 Light Accent 5" w:uiPriority="46"/>
-    <w:lsdException w:name="List Table 2 Accent 5" w:uiPriority="47"/>
-    <w:lsdException w:name="List Table 3 Accent 5" w:uiPriority="48"/>
-    <w:lsdException w:name="List Table 4 Accent 5" w:uiPriority="49"/>
-    <w:lsdException w:name="List Table 5 Dark Accent 5" w:uiPriority="50"/>
-    <w:lsdException w:name="List Table 6 Colorful Accent 5" w:uiPriority="51"/>
-    <w:lsdException w:name="List Table 7 Colorful Accent 5" w:uiPriority="52"/>
-    <w:lsdException w:name="List Table 1 Light Accent 6" w:uiPriority="46"/>
-    <w:lsdException w:name="List Table 2 Accent 6" w:uiPriority="47"/>
-    <w:lsdException w:name="List Table 3 Accent 6" w:uiPriority="48"/>
-    <w:lsdException w:name="List Table 4 Accent 6" w:uiPriority="49"/>
-    <w:lsdException w:name="List Table 5 Dark Accent 6" w:uiPriority="50"/>
-    <w:lsdException w:name="List Table 6 Colorful Accent 6" w:uiPriority="51"/>
-    <w:lsdException w:name="List Table 7 Colorful Accent 6" w:uiPriority="52"/>
-    <w:lsdException w:name="Mention" w:semiHidden="1" w:unhideWhenUsed="1"/>
-    <w:lsdException w:name="Smart Hyperlink" w:semiHidden="1" w:unhideWhenUsed="1"/>
-    <w:lsdException w:name="Hashtag" w:semiHidden="1" w:unhideWhenUsed="1"/>
-    <w:lsdException w:name="Unresolved Mention" w:semiHidden="1" w:unhideWhenUsed="1"/>
-    <w:lsdException w:name="Smart Link" w:semiHidden="1" w:unhideWhenUsed="1"/>
+  <w:latentStyles w:defLockedState="0" w:defUIPriority="99" w:defSemiHidden="1" w:defUnhideWhenUsed="1" w:defQFormat="0" w:count="267">
+    <w:lsdException w:name="Normal" w:semiHidden="0" w:uiPriority="0" w:unhideWhenUsed="0" w:qFormat="1"/>
+    <w:lsdException w:name="heading 1" w:semiHidden="0" w:uiPriority="9" w:unhideWhenUsed="0" w:qFormat="1"/>
+    <w:lsdException w:name="heading 2" w:uiPriority="9" w:qFormat="1"/>
+    <w:lsdException w:name="heading 3" w:uiPriority="9" w:qFormat="1"/>
+    <w:lsdException w:name="heading 4" w:uiPriority="9" w:qFormat="1"/>
+    <w:lsdException w:name="heading 5" w:uiPriority="9" w:qFormat="1"/>
+    <w:lsdException w:name="heading 6" w:uiPriority="9" w:qFormat="1"/>
+    <w:lsdException w:name="heading 7" w:uiPriority="9" w:qFormat="1"/>
+    <w:lsdException w:name="heading 8" w:uiPriority="9" w:qFormat="1"/>
+    <w:lsdException w:name="heading 9" w:uiPriority="9" w:qFormat="1"/>
+    <w:lsdException w:name="toc 1" w:uiPriority="39"/>
+    <w:lsdException w:name="toc 2" w:uiPriority="39"/>
+    <w:lsdException w:name="toc 3" w:uiPriority="39"/>
+    <w:lsdException w:name="toc 4" w:uiPriority="39"/>
+    <w:lsdException w:name="toc 5" w:uiPriority="39"/>
+    <w:lsdException w:name="toc 6" w:uiPriority="39"/>
+    <w:lsdException w:name="toc 7" w:uiPriority="39"/>
+    <w:lsdException w:name="toc 8" w:uiPriority="39"/>
+    <w:lsdException w:name="toc 9" w:uiPriority="39"/>
+    <w:lsdException w:name="caption" w:uiPriority="35" w:qFormat="1"/>
+    <w:lsdException w:name="Title" w:semiHidden="0" w:uiPriority="10" w:unhideWhenUsed="0" w:qFormat="1"/>
+    <w:lsdException w:name="Default Paragraph Font" w:uiPriority="1"/>
+    <w:lsdException w:name="Subtitle" w:semiHidden="0" w:uiPriority="11" w:unhideWhenUsed="0" w:qFormat="1"/>
+    <w:lsdException w:name="Strong" w:semiHidden="0" w:uiPriority="22" w:unhideWhenUsed="0" w:qFormat="1"/>
+    <w:lsdException w:name="Emphasis" w:semiHidden="0" w:uiPriority="20" w:unhideWhenUsed="0" w:qFormat="1"/>
+    <w:lsdException w:name="Table Grid" w:semiHidden="0" w:uiPriority="39" w:unhideWhenUsed="0"/>
+    <w:lsdException w:name="Placeholder Text" w:unhideWhenUsed="0"/>
+    <w:lsdException w:name="No Spacing" w:semiHidden="0" w:uiPriority="1" w:unhideWhenUsed="0" w:qFormat="1"/>
+    <w:lsdException w:name="Light Shading" w:semiHidden="0" w:uiPriority="60" w:unhideWhenUsed="0"/>
+    <w:lsdException w:name="Light List" w:semiHidden="0" w:uiPriority="61" w:unhideWhenUsed="0"/>
+    <w:lsdException w:name="Light Grid" w:semiHidden="0" w:uiPriority="62" w:unhideWhenUsed="0"/>
+    <w:lsdException w:name="Medium Shading 1" w:semiHidden="0" w:uiPriority="63" w:unhideWhenUsed="0"/>
+    <w:lsdException w:name="Medium Shading 2" w:semiHidden="0" w:uiPriority="64" w:unhideWhenUsed="0"/>
+    <w:lsdException w:name="Medium List 1" w:semiHidden="0" w:uiPriority="65" w:unhideWhenUsed="0"/>
+    <w:lsdException w:name="Medium List 2" w:semiHidden="0" w:uiPriority="66" w:unhideWhenUsed="0"/>
+    <w:lsdException w:name="Medium Grid 1" w:semiHidden="0" w:uiPriority="67" w:unhideWhenUsed="0"/>
+    <w:lsdException w:name="Medium Grid 2" w:semiHidden="0" w:uiPriority="68" w:unhideWhenUsed="0"/>
+    <w:lsdException w:name="Medium Grid 3" w:semiHidden="0" w:uiPriority="69" w:unhideWhenUsed="0"/>
+    <w:lsdException w:name="Dark List" w:semiHidden="0" w:uiPriority="70" w:unhideWhenUsed="0"/>
+    <w:lsdException w:name="Colorful Shading" w:semiHidden="0" w:uiPriority="71" w:unhideWhenUsed="0"/>
+    <w:lsdException w:name="Colorful List" w:semiHidden="0" w:uiPriority="72" w:unhideWhenUsed="0"/>
+    <w:lsdException w:name="Colorful Grid" w:semiHidden="0" w:uiPriority="73" w:unhideWhenUsed="0"/>
+    <w:lsdException w:name="Light Shading Accent 1" w:semiHidden="0" w:uiPriority="60" w:unhideWhenUsed="0"/>
+    <w:lsdException w:name="Light List Accent 1" w:semiHidden="0" w:uiPriority="61" w:unhideWhenUsed="0"/>
+    <w:lsdException w:name="Light Grid Accent 1" w:semiHidden="0" w:uiPriority="62" w:unhideWhenUsed="0"/>
+    <w:lsdException w:name="Medium Shading 1 Accent 1" w:semiHidden="0" w:uiPriority="63" w:unhideWhenUsed="0"/>
+    <w:lsdException w:name="Medium Shading 2 Accent 1" w:semiHidden="0" w:uiPriority="64" w:unhideWhenUsed="0"/>
+    <w:lsdException w:name="Medium List 1 Accent 1" w:semiHidden="0" w:uiPriority="65" w:unhideWhenUsed="0"/>
+    <w:lsdException w:name="Revision" w:unhideWhenUsed="0"/>
+    <w:lsdException w:name="List Paragraph" w:semiHidden="0" w:uiPriority="34" w:unhideWhenUsed="0" w:qFormat="1"/>
+    <w:lsdException w:name="Quote" w:semiHidden="0" w:uiPriority="29" w:unhideWhenUsed="0" w:qFormat="1"/>
+    <w:lsdException w:name="Intense Quote" w:semiHidden="0" w:uiPriority="30" w:unhideWhenUsed="0" w:qFormat="1"/>
+    <w:lsdException w:name="Medium List 2 Accent 1" w:semiHidden="0" w:uiPriority="66" w:unhideWhenUsed="0"/>
+    <w:lsdException w:name="Medium Grid 1 Accent 1" w:semiHidden="0" w:uiPriority="67" w:unhideWhenUsed="0"/>
+    <w:lsdException w:name="Medium Grid 2 Accent 1" w:semiHidden="0" w:uiPriority="68" w:unhideWhenUsed="0"/>
+    <w:lsdException w:name="Medium Grid 3 Accent 1" w:semiHidden="0" w:uiPriority="69" w:unhideWhenUsed="0"/>
+    <w:lsdException w:name="Dark List Accent 1" w:semiHidden="0" w:uiPriority="70" w:unhideWhenUsed="0"/>
+    <w:lsdException w:name="Colorful Shading Accent 1" w:semiHidden="0" w:uiPriority="71" w:unhideWhenUsed="0"/>
+    <w:lsdException w:name="Colorful List Accent 1" w:semiHidden="0" w:uiPriority="72" w:unhideWhenUsed="0"/>
+    <w:lsdException w:name="Colorful Grid Accent 1" w:semiHidden="0" w:uiPriority="73" w:unhideWhenUsed="0"/>
+    <w:lsdException w:name="Light Shading Accent 2" w:semiHidden="0" w:uiPriority="60" w:unhideWhenUsed="0"/>
+    <w:lsdException w:name="Light List Accent 2" w:semiHidden="0" w:uiPriority="61" w:unhideWhenUsed="0"/>
+    <w:lsdException w:name="Light Grid Accent 2" w:semiHidden="0" w:uiPriority="62" w:unhideWhenUsed="0"/>
+    <w:lsdException w:name="Medium Shading 1 Accent 2" w:semiHidden="0" w:uiPriority="63" w:unhideWhenUsed="0"/>
+    <w:lsdException w:name="Medium Shading 2 Accent 2" w:semiHidden="0" w:uiPriority="64" w:unhideWhenUsed="0"/>
+    <w:lsdException w:name="Medium List 1 Accent 2" w:semiHidden="0" w:uiPriority="65" w:unhideWhenUsed="0"/>
+    <w:lsdException w:name="Medium List 2 Accent 2" w:semiHidden="0" w:uiPriority="66" w:unhideWhenUsed="0"/>
+    <w:lsdException w:name="Medium Grid 1 Accent 2" w:semiHidden="0" w:uiPriority="67" w:unhideWhenUsed="0"/>
+    <w:lsdException w:name="Medium Grid 2 Accent 2" w:semiHidden="0" w:uiPriority="68" w:unhideWhenUsed="0"/>
+    <w:lsdException w:name="Medium Grid 3 Accent 2" w:semiHidden="0" w:uiPriority="69" w:unhideWhenUsed="0"/>
+    <w:lsdException w:name="Dark List Accent 2" w:semiHidden="0" w:uiPriority="70" w:unhideWhenUsed="0"/>
+    <w:lsdException w:name="Colorful Shading Accent 2" w:semiHidden="0" w:uiPriority="71" w:unhideWhenUsed="0"/>
+    <w:lsdException w:name="Colorful List Accent 2" w:semiHidden="0" w:uiPriority="72" w:unhideWhenUsed="0"/>
+    <w:lsdException w:name="Colorful Grid Accent 2" w:semiHidden="0" w:uiPriority="73" w:unhideWhenUsed="0"/>
+    <w:lsdException w:name="Light Shading Accent 3" w:semiHidden="0" w:uiPriority="60" w:unhideWhenUsed="0"/>
+    <w:lsdException w:name="Light List Accent 3" w:semiHidden="0" w:uiPriority="61" w:unhideWhenUsed="0"/>
+    <w:lsdException w:name="Light Grid Accent 3" w:semiHidden="0" w:uiPriority="62" w:unhideWhenUsed="0"/>
+    <w:lsdException w:name="Medium Shading 1 Accent 3" w:semiHidden="0" w:uiPriority="63" w:unhideWhenUsed="0"/>
+    <w:lsdException w:name="Medium Shading 2 Accent 3" w:semiHidden="0" w:uiPriority="64" w:unhideWhenUsed="0"/>
+    <w:lsdException w:name="Medium List 1 Accent 3" w:semiHidden="0" w:uiPriority="65" w:unhideWhenUsed="0"/>
+    <w:lsdException w:name="Medium List 2 Accent 3" w:semiHidden="0" w:uiPriority="66" w:unhideWhenUsed="0"/>
+    <w:lsdException w:name="Medium Grid 1 Accent 3" w:semiHidden="0" w:uiPriority="67" w:unhideWhenUsed="0"/>
+    <w:lsdException w:name="Medium Grid 2 Accent 3" w:semiHidden="0" w:uiPriority="68" w:unhideWhenUsed="0"/>
+    <w:lsdException w:name="Medium Grid 3 Accent 3" w:semiHidden="0" w:uiPriority="69" w:unhideWhenUsed="0"/>
+    <w:lsdException w:name="Dark List Accent 3" w:semiHidden="0" w:uiPriority="70" w:unhideWhenUsed="0"/>
+    <w:lsdException w:name="Colorful Shading Accent 3" w:semiHidden="0" w:uiPriority="71" w:unhideWhenUsed="0"/>
+    <w:lsdException w:name="Colorful List Accent 3" w:semiHidden="0" w:uiPriority="72" w:unhideWhenUsed="0"/>
+    <w:lsdException w:name="Colorful Grid Accent 3" w:semiHidden="0" w:uiPriority="73" w:unhideWhenUsed="0"/>
+    <w:lsdException w:name="Light Shading Accent 4" w:semiHidden="0" w:uiPriority="60" w:unhideWhenUsed="0"/>
+    <w:lsdException w:name="Light List Accent 4" w:semiHidden="0" w:uiPriority="61" w:unhideWhenUsed="0"/>
+    <w:lsdException w:name="Light Grid Accent 4" w:semiHidden="0" w:uiPriority="62" w:unhideWhenUsed="0"/>
+    <w:lsdException w:name="Medium Shading 1 Accent 4" w:semiHidden="0" w:uiPriority="63" w:unhideWhenUsed="0"/>
+    <w:lsdException w:name="Medium Shading 2 Accent 4" w:semiHidden="0" w:uiPriority="64" w:unhideWhenUsed="0"/>
+    <w:lsdException w:name="Medium List 1 Accent 4" w:semiHidden="0" w:uiPriority="65" w:unhideWhenUsed="0"/>
+    <w:lsdException w:name="Medium List 2 Accent 4" w:semiHidden="0" w:uiPriority="66" w:unhideWhenUsed="0"/>
+    <w:lsdException w:name="Medium Grid 1 Accent 4" w:semiHidden="0" w:uiPriority="67" w:unhideWhenUsed="0"/>
+    <w:lsdException w:name="Medium Grid 2 Accent 4" w:semiHidden="0" w:uiPriority="68" w:unhideWhenUsed="0"/>
+    <w:lsdException w:name="Medium Grid 3 Accent 4" w:semiHidden="0" w:uiPriority="69" w:unhideWhenUsed="0"/>
+    <w:lsdException w:name="Dark List Accent 4" w:semiHidden="0" w:uiPriority="70" w:unhideWhenUsed="0"/>
+    <w:lsdException w:name="Colorful Shading Accent 4" w:semiHidden="0" w:uiPriority="71" w:unhideWhenUsed="0"/>
+    <w:lsdException w:name="Colorful List Accent 4" w:semiHidden="0" w:uiPriority="72" w:unhideWhenUsed="0"/>
+    <w:lsdException w:name="Colorful Grid Accent 4" w:semiHidden="0" w:uiPriority="73" w:unhideWhenUsed="0"/>
+    <w:lsdException w:name="Light Shading Accent 5" w:semiHidden="0" w:uiPriority="60" w:unhideWhenUsed="0"/>
+    <w:lsdException w:name="Light List Accent 5" w:semiHidden="0" w:uiPriority="61" w:unhideWhenUsed="0"/>
+    <w:lsdException w:name="Light Grid Accent 5" w:semiHidden="0" w:uiPriority="62" w:unhideWhenUsed="0"/>
+    <w:lsdException w:name="Medium Shading 1 Accent 5" w:semiHidden="0" w:uiPriority="63" w:unhideWhenUsed="0"/>
+    <w:lsdException w:name="Medium Shading 2 Accent 5" w:semiHidden="0" w:uiPriority="64" w:unhideWhenUsed="0"/>
+    <w:lsdException w:name="Medium List 1 Accent 5" w:semiHidden="0" w:uiPriority="65" w:unhideWhenUsed="0"/>
+    <w:lsdException w:name="Medium List 2 Accent 5" w:semiHidden="0" w:uiPriority="66" w:unhideWhenUsed="0"/>
+    <w:lsdException w:name="Medium Grid 1 Accent 5" w:semiHidden="0" w:uiPriority="67" w:unhideWhenUsed="0"/>
+    <w:lsdException w:name="Medium Grid 2 Accent 5" w:semiHidden="0" w:uiPriority="68" w:unhideWhenUsed="0"/>
+    <w:lsdException w:name="Medium Grid 3 Accent 5" w:semiHidden="0" w:uiPriority="69" w:unhideWhenUsed="0"/>
+    <w:lsdException w:name="Dark List Accent 5" w:semiHidden="0" w:uiPriority="70" w:unhideWhenUsed="0"/>
+    <w:lsdException w:name="Colorful Shading Accent 5" w:semiHidden="0" w:uiPriority="71" w:unhideWhenUsed="0"/>
+    <w:lsdException w:name="Colorful List Accent 5" w:semiHidden="0" w:uiPriority="72" w:unhideWhenUsed="0"/>
+    <w:lsdException w:name="Colorful Grid Accent 5" w:semiHidden="0" w:uiPriority="73" w:unhideWhenUsed="0"/>
+    <w:lsdException w:name="Light Shading Accent 6" w:semiHidden="0" w:uiPriority="60" w:unhideWhenUsed="0"/>
+    <w:lsdException w:name="Light List Accent 6" w:semiHidden="0" w:uiPriority="61" w:unhideWhenUsed="0"/>
+    <w:lsdException w:name="Light Grid Accent 6" w:semiHidden="0" w:uiPriority="62" w:unhideWhenUsed="0"/>
+    <w:lsdException w:name="Medium Shading 1 Accent 6" w:semiHidden="0" w:uiPriority="63" w:unhideWhenUsed="0"/>
+    <w:lsdException w:name="Medium Shading 2 Accent 6" w:semiHidden="0" w:uiPriority="64" w:unhideWhenUsed="0"/>
+    <w:lsdException w:name="Medium List 1 Accent 6" w:semiHidden="0" w:uiPriority="65" w:unhideWhenUsed="0"/>
+    <w:lsdException w:name="Medium List 2 Accent 6" w:semiHidden="0" w:uiPriority="66" w:unhideWhenUsed="0"/>
+    <w:lsdException w:name="Medium Grid 1 Accent 6" w:semiHidden="0" w:uiPriority="67" w:unhideWhenUsed="0"/>
+    <w:lsdException w:name="Medium Grid 2 Accent 6" w:semiHidden="0" w:uiPriority="68" w:unhideWhenUsed="0"/>
+    <w:lsdException w:name="Medium Grid 3 Accent 6" w:semiHidden="0" w:uiPriority="69" w:unhideWhenUsed="0"/>
+    <w:lsdException w:name="Dark List Accent 6" w:semiHidden="0" w:uiPriority="70" w:unhideWhenUsed="0"/>
+    <w:lsdException w:name="Colorful Shading Accent 6" w:semiHidden="0" w:uiPriority="71" w:unhideWhenUsed="0"/>
+    <w:lsdException w:name="Colorful List Accent 6" w:semiHidden="0" w:uiPriority="72" w:unhideWhenUsed="0"/>
+    <w:lsdException w:name="Colorful Grid Accent 6" w:semiHidden="0" w:uiPriority="73" w:unhideWhenUsed="0"/>
+    <w:lsdException w:name="Subtle Emphasis" w:semiHidden="0" w:uiPriority="19" w:unhideWhenUsed="0" w:qFormat="1"/>
+    <w:lsdException w:name="Intense Emphasis" w:semiHidden="0" w:uiPriority="21" w:unhideWhenUsed="0" w:qFormat="1"/>
+    <w:lsdException w:name="Subtle Reference" w:semiHidden="0" w:uiPriority="31" w:unhideWhenUsed="0" w:qFormat="1"/>
+    <w:lsdException w:name="Intense Reference" w:semiHidden="0" w:uiPriority="32" w:unhideWhenUsed="0" w:qFormat="1"/>
+    <w:lsdException w:name="Book Title" w:semiHidden="0" w:uiPriority="33" w:unhideWhenUsed="0" w:qFormat="1"/>
+    <w:lsdException w:name="Bibliography" w:uiPriority="37"/>
+    <w:lsdException w:name="TOC Heading" w:uiPriority="39" w:qFormat="1"/>
+  </w:latentStyles>
+  <w:style w:type="paragraph" w:default="1" w:styleId="Normal">
+    <w:name w:val="Normal"/>
+    <w:qFormat/>
+  </w:style>
+  <w:style w:type="paragraph" w:styleId="Heading1">
+    <w:name w:val="heading 1"/>
+    <w:basedOn w:val="Normal"/>
+    <w:next w:val="Normal"/>
+    <w:link w:val="Heading1Char"/>
+    <w:uiPriority w:val="9"/>
+    <w:qFormat/>
+    <w:rsid w:val="00025942"/>
+    <w:pPr>
+      <w:keepNext/>
+      <w:keepLines/>
+      <w:spacing w:before="240" w:after="0"/>
+      <w:outlineLvl w:val="0"/>
+    </w:pPr>
+    <w:rPr>
+      <w:rFonts w:asciiTheme="majorHAnsi" w:eastAsiaTheme="majorEastAsia" w:hAnsiTheme="majorHAnsi" w:cstheme="majorBidi"/>
+      <w:color w:val="2F5496" w:themeColor="accent1" w:themeShade="BF"/>
+      <w:sz w:val="32"/>
+      <w:szCs w:val="32"/>
+    </w:rPr>
+  </w:style>
+  <w:style w:type="paragraph" w:styleId="Heading2">
+    <w:name w:val="heading 2"/>
+    <w:basedOn w:val="Normal"/>
+    <w:link w:val="Heading2Char"/>
+    <w:uiPriority w:val="9"/>
+    <w:qFormat/>
+    <w:rsid w:val="007701A9"/>
+    <w:pPr>
+      <w:spacing w:before="100" w:beforeAutospacing="1" w:after="100" w:afterAutospacing="1" w:line="240" w:lineRule="auto"/>
+      <w:outlineLvl w:val="1"/>
+    </w:pPr>
+    <w:rPr>
+      <w:rFonts w:ascii="Times New Roman" w:eastAsia="Times New Roman" w:hAnsi="Times New Roman" w:cs="Times New Roman"/>
+      <w:b/>
+      <w:bCs/>
+      <w:sz w:val="36"/>
+      <w:szCs w:val="36"/>
+      <w:lang w:eastAsia="en-IN"/>
+    </w:rPr>
+  </w:style>
+  <w:style w:type="paragraph" w:styleId="Heading3">
+    <w:name w:val="heading 3"/>
+    <w:basedOn w:val="Normal"/>
+    <w:next w:val="Normal"/>
+    <w:link w:val="Heading3Char"/>
+    <w:uiPriority w:val="9"/>
+    <w:unhideWhenUsed/>
+    <w:qFormat/>
+    <w:rsid w:val="00CD3646"/>
+    <w:pPr>
+      <w:keepNext/>
+      <w:keepLines/>
+      <w:spacing w:before="40" w:after="0"/>
+      <w:outlineLvl w:val="2"/>
+    </w:pPr>
+    <w:rPr>
+      <w:rFonts w:asciiTheme="majorHAnsi" w:eastAsiaTheme="majorEastAsia" w:hAnsiTheme="majorHAnsi" w:cstheme="majorBidi"/>
+      <w:color w:val="1F3763" w:themeColor="accent1" w:themeShade="7F"/>
+      <w:sz w:val="24"/>
+      <w:szCs w:val="24"/>
+    </w:rPr>
+  </w:style>
+  <w:style w:type="character" w:default="1" w:styleId="DefaultParagraphFont">
+    <w:name w:val="Default Paragraph Font"/>
+    <w:uiPriority w:val="1"/>
+    <w:semiHidden/>
+    <w:unhideWhenUsed/>
+  </w:style>
+  <w:style w:type="table" w:default="1" w:styleId="TableNormal">
+    <w:name w:val="Normal Table"/>
+    <w:uiPriority w:val="99"/>
+    <w:semiHidden/>
+    <w:unhideWhenUsed/>
+    <w:tblPr>
+      <w:tblInd w:w="0" w:type="dxa"/>
+      <w:tblCellMar>
+        <w:top w:w="0" w:type="dxa"/>
+        <w:left w:w="108" w:type="dxa"/>
+        <w:bottom w:w="0" w:type="dxa"/>
+        <w:right w:w="108" w:type="dxa"/>
+      </w:tblCellMar>
+    </w:tblPr>
+  </w:style>
+  <w:style w:type="numbering" w:default="1" w:styleId="NoList">
+    <w:name w:val="No List"/>
+    <w:uiPriority w:val="99"/>
+    <w:semiHidden/>
+    <w:unhideWhenUsed/>
+  </w:style>
+  <w:style w:type="character" w:styleId="Hyperlink">
+    <w:name w:val="Hyperlink"/>
+    <w:basedOn w:val="DefaultParagraphFont"/>
+    <w:uiPriority w:val="99"/>
+    <w:semiHidden/>
+    <w:unhideWhenUsed/>
+    <w:rsid w:val="007701A9"/>
+    <w:rPr>
+      <w:color w:val="0000FF"/>
+      <w:u w:val="single"/>
+    </w:rPr>
+  </w:style>
+  <w:style w:type="character" w:styleId="Emphasis">
+    <w:name w:val="Emphasis"/>
+    <w:basedOn w:val="DefaultParagraphFont"/>
+    <w:uiPriority w:val="20"/>
+    <w:qFormat/>
+    <w:rsid w:val="007701A9"/>
+    <w:rPr>
+      <w:i/>
+      <w:iCs/>
+    </w:rPr>
+  </w:style>
+  <w:style w:type="character" w:customStyle="1" w:styleId="Heading2Char">
+    <w:name w:val="Heading 2 Char"/>
+    <w:basedOn w:val="DefaultParagraphFont"/>
+    <w:link w:val="Heading2"/>
+    <w:uiPriority w:val="9"/>
+    <w:rsid w:val="007701A9"/>
+    <w:rPr>
+      <w:rFonts w:ascii="Times New Roman" w:eastAsia="Times New Roman" w:hAnsi="Times New Roman" w:cs="Times New Roman"/>
+      <w:b/>
+      <w:bCs/>
+      <w:sz w:val="36"/>
+      <w:szCs w:val="36"/>
+      <w:lang w:eastAsia="en-IN"/>
+    </w:rPr>
+  </w:style>
+  <w:style w:type="paragraph" w:styleId="ListParagraph">
+    <w:name w:val="List Paragraph"/>
+    <w:basedOn w:val="Normal"/>
+    <w:uiPriority w:val="34"/>
+    <w:qFormat/>
+    <w:rsid w:val="00B967A3"/>
+    <w:pPr>
+      <w:ind w:left="720"/>
+      <w:contextualSpacing/>
+    </w:pPr>
+  </w:style>
+  <w:style w:type="paragraph" w:styleId="HTMLPreformatted">
+    <w:name w:val="HTML Preformatted"/>
+    <w:basedOn w:val="Normal"/>
+    <w:link w:val="HTMLPreformattedChar"/>
+    <w:uiPriority w:val="99"/>
+    <w:unhideWhenUsed/>
+    <w:rsid w:val="00B967A3"/>
+    <w:pPr>
+      <w:tabs>
+        <w:tab w:val="left" w:pos="916"/>
+        <w:tab w:val="left" w:pos="1832"/>
+        <w:tab w:val="left" w:pos="2748"/>
+        <w:tab w:val="left" w:pos="3664"/>
+        <w:tab w:val="left" w:pos="4580"/>
+        <w:tab w:val="left" w:pos="5496"/>
+        <w:tab w:val="left" w:pos="6412"/>
+        <w:tab w:val="left" w:pos="7328"/>
+        <w:tab w:val="left" w:pos="8244"/>
+        <w:tab w:val="left" w:pos="9160"/>
+        <w:tab w:val="left" w:pos="10076"/>
+        <w:tab w:val="left" w:pos="10992"/>
+        <w:tab w:val="left" w:pos="11908"/>
+        <w:tab w:val="left" w:pos="12824"/>
+        <w:tab w:val="left" w:pos="13740"/>
+        <w:tab w:val="left" w:pos="14656"/>
+      </w:tabs>
+      <w:spacing w:after="0" w:line="240" w:lineRule="auto"/>
+    </w:pPr>
+    <w:rPr>
+      <w:rFonts w:ascii="Courier New" w:eastAsia="Times New Roman" w:hAnsi="Courier New" w:cs="Courier New"/>
+      <w:sz w:val="20"/>
+      <w:szCs w:val="20"/>
+      <w:lang w:eastAsia="en-IN"/>
+    </w:rPr>
+  </w:style>
+  <w:style w:type="character" w:customStyle="1" w:styleId="HTMLPreformattedChar">
+    <w:name w:val="HTML Preformatted Char"/>
+    <w:basedOn w:val="DefaultParagraphFont"/>
+    <w:link w:val="HTMLPreformatted"/>
+    <w:uiPriority w:val="99"/>
+    <w:rsid w:val="00B967A3"/>
+    <w:rPr>
+      <w:rFonts w:ascii="Courier New" w:eastAsia="Times New Roman" w:hAnsi="Courier New" w:cs="Courier New"/>
+      <w:sz w:val="20"/>
+      <w:szCs w:val="20"/>
+      <w:lang w:eastAsia="en-IN"/>
+    </w:rPr>
+  </w:style>
+  <w:style w:type="character" w:styleId="HTMLCode">
+    <w:name w:val="HTML Code"/>
+    <w:basedOn w:val="DefaultParagraphFont"/>
+    <w:uiPriority w:val="99"/>
+    <w:semiHidden/>
+    <w:unhideWhenUsed/>
+    <w:rsid w:val="00B967A3"/>
+    <w:rPr>
+      <w:rFonts w:ascii="Courier New" w:eastAsia="Times New Roman" w:hAnsi="Courier New" w:cs="Courier New"/>
+      <w:sz w:val="20"/>
+      <w:szCs w:val="20"/>
+    </w:rPr>
+  </w:style>
+  <w:style w:type="character" w:customStyle="1" w:styleId="token">
+    <w:name w:val="token"/>
+    <w:basedOn w:val="DefaultParagraphFont"/>
+    <w:rsid w:val="00B967A3"/>
+  </w:style>
+  <w:style w:type="paragraph" w:styleId="NormalWeb">
+    <w:name w:val="Normal (Web)"/>
+    <w:basedOn w:val="Normal"/>
+    <w:uiPriority w:val="99"/>
+    <w:unhideWhenUsed/>
+    <w:rsid w:val="00CD3646"/>
+    <w:pPr>
+      <w:spacing w:before="100" w:beforeAutospacing="1" w:after="100" w:afterAutospacing="1" w:line="240" w:lineRule="auto"/>
+    </w:pPr>
+    <w:rPr>
+      <w:rFonts w:ascii="Times New Roman" w:eastAsia="Times New Roman" w:hAnsi="Times New Roman" w:cs="Times New Roman"/>
+      <w:sz w:val="24"/>
+      <w:szCs w:val="24"/>
+      <w:lang w:eastAsia="en-IN"/>
+    </w:rPr>
+  </w:style>
+  <w:style w:type="character" w:customStyle="1" w:styleId="Heading3Char">
+    <w:name w:val="Heading 3 Char"/>
+    <w:basedOn w:val="DefaultParagraphFont"/>
+    <w:link w:val="Heading3"/>
+    <w:uiPriority w:val="9"/>
+    <w:rsid w:val="00CD3646"/>
+    <w:rPr>
+      <w:rFonts w:asciiTheme="majorHAnsi" w:eastAsiaTheme="majorEastAsia" w:hAnsiTheme="majorHAnsi" w:cstheme="majorBidi"/>
+      <w:color w:val="1F3763" w:themeColor="accent1" w:themeShade="7F"/>
+      <w:sz w:val="24"/>
+      <w:szCs w:val="24"/>
+    </w:rPr>
+  </w:style>
+  <w:style w:type="character" w:customStyle="1" w:styleId="gatsby-highlight-code-line">
+    <w:name w:val="gatsby-highlight-code-line"/>
+    <w:basedOn w:val="DefaultParagraphFont"/>
+    <w:rsid w:val="0091465F"/>
+  </w:style>
+  <w:style w:type="character" w:customStyle="1" w:styleId="Heading1Char">
+    <w:name w:val="Heading 1 Char"/>
+    <w:basedOn w:val="DefaultParagraphFont"/>
+    <w:link w:val="Heading1"/>
+    <w:uiPriority w:val="9"/>
+    <w:rsid w:val="00025942"/>
+    <w:rPr>
+      <w:rFonts w:asciiTheme="majorHAnsi" w:eastAsiaTheme="majorEastAsia" w:hAnsiTheme="majorHAnsi" w:cstheme="majorBidi"/>
+      <w:color w:val="2F5496" w:themeColor="accent1" w:themeShade="BF"/>
+      <w:sz w:val="32"/>
+      <w:szCs w:val="32"/>
+    </w:rPr>
+  </w:style>
+  <w:style w:type="character" w:customStyle="1" w:styleId="pl-ent">
+    <w:name w:val="pl-ent"/>
+    <w:basedOn w:val="DefaultParagraphFont"/>
+    <w:rsid w:val="00025942"/>
+  </w:style>
+  <w:style w:type="character" w:customStyle="1" w:styleId="pl-s">
+    <w:name w:val="pl-s"/>
+    <w:basedOn w:val="DefaultParagraphFont"/>
+    <w:rsid w:val="00025942"/>
+  </w:style>
+  <w:style w:type="character" w:customStyle="1" w:styleId="pl-pds">
+    <w:name w:val="pl-pds"/>
+    <w:basedOn w:val="DefaultParagraphFont"/>
+    <w:rsid w:val="00025942"/>
+  </w:style>
+  <w:style w:type="character" w:customStyle="1" w:styleId="pl-c1">
+    <w:name w:val="pl-c1"/>
+    <w:basedOn w:val="DefaultParagraphFont"/>
+    <w:rsid w:val="00025942"/>
+  </w:style>
+  <w:style w:type="character" w:customStyle="1" w:styleId="hljs-keyword">
+    <w:name w:val="hljs-keyword"/>
+    <w:basedOn w:val="DefaultParagraphFont"/>
+    <w:rsid w:val="00025942"/>
+  </w:style>
+  <w:style w:type="numbering" w:customStyle="1" w:styleId="CurrentList1">
+    <w:name w:val="Current List1"/>
+    <w:uiPriority w:val="99"/>
+    <w:rsid w:val="00711D8E"/>
+    <w:pPr>
+      <w:numPr>
+        <w:numId w:val="11"/>
+      </w:numPr>
+    </w:pPr>
+  </w:style>
+  <w:style w:type="character" w:styleId="SubtleEmphasis">
+    <w:name w:val="Subtle Emphasis"/>
+    <w:basedOn w:val="DefaultParagraphFont"/>
+    <w:uiPriority w:val="19"/>
+    <w:qFormat/>
+    <w:rsid w:val="007213D1"/>
+    <w:rPr>
+      <w:i/>
+      <w:iCs/>
+      <w:color w:val="404040" w:themeColor="text1" w:themeTint="BF"/>
+    </w:rPr>
+  </w:style>
+</w:styles>
+</file>
+
+<file path=word/stylesWithEffects.xml><?xml version="1.0" encoding="utf-8"?>
+<w:styles xmlns:wpc="http://schemas.microsoft.com/office/word/2010/wordprocessingCanvas" xmlns:mc="http://schemas.openxmlformats.org/markup-compatibility/2006" xmlns:o="urn:schemas-microsoft-com:office:office" xmlns:r="http://schemas.openxmlformats.org/officeDocument/2006/relationships" xmlns:m="http://schemas.openxmlformats.org/officeDocument/2006/math" xmlns:v="urn:schemas-microsoft-com:vml" xmlns:wp14="http://schemas.microsoft.com/office/word/2010/wordprocessingDrawing" xmlns:wp="http://schemas.openxmlformats.org/drawingml/2006/wordprocessingDrawing" xmlns:w10="urn:schemas-microsoft-com:office:word" xmlns:w="http://schemas.openxmlformats.org/wordprocessingml/2006/main" xmlns:w14="http://schemas.microsoft.com/office/word/2010/wordml" xmlns:wpg="http://schemas.microsoft.com/office/word/2010/wordprocessingGroup" xmlns:wpi="http://schemas.microsoft.com/office/word/2010/wordprocessingInk" xmlns:wne="http://schemas.microsoft.com/office/word/2006/wordml" xmlns:wps="http://schemas.microsoft.com/office/word/2010/wordprocessingShape" mc:Ignorable="w14 wp14">
+  <w:docDefaults>
+    <w:rPrDefault>
+      <w:rPr>
+        <w:rFonts w:asciiTheme="minorHAnsi" w:eastAsiaTheme="minorHAnsi" w:hAnsiTheme="minorHAnsi" w:cstheme="minorBidi"/>
+        <w:sz w:val="22"/>
+        <w:szCs w:val="22"/>
+        <w:lang w:val="en-IN" w:eastAsia="en-US" w:bidi="ar-SA"/>
+      </w:rPr>
+    </w:rPrDefault>
+    <w:pPrDefault>
+      <w:pPr>
+        <w:spacing w:after="160" w:line="259" w:lineRule="auto"/>
+      </w:pPr>
+    </w:pPrDefault>
+  </w:docDefaults>
+  <w:latentStyles w:defLockedState="0" w:defUIPriority="99" w:defSemiHidden="1" w:defUnhideWhenUsed="1" w:defQFormat="0" w:count="267">
+    <w:lsdException w:name="Normal" w:semiHidden="0" w:uiPriority="0" w:unhideWhenUsed="0" w:qFormat="1"/>
+    <w:lsdException w:name="heading 1" w:semiHidden="0" w:uiPriority="9" w:unhideWhenUsed="0" w:qFormat="1"/>
+    <w:lsdException w:name="heading 2" w:uiPriority="9" w:qFormat="1"/>
+    <w:lsdException w:name="heading 3" w:uiPriority="9" w:qFormat="1"/>
+    <w:lsdException w:name="heading 4" w:uiPriority="9" w:qFormat="1"/>
+    <w:lsdException w:name="heading 5" w:uiPriority="9" w:qFormat="1"/>
+    <w:lsdException w:name="heading 6" w:uiPriority="9" w:qFormat="1"/>
+    <w:lsdException w:name="heading 7" w:uiPriority="9" w:qFormat="1"/>
+    <w:lsdException w:name="heading 8" w:uiPriority="9" w:qFormat="1"/>
+    <w:lsdException w:name="heading 9" w:uiPriority="9" w:qFormat="1"/>
+    <w:lsdException w:name="toc 1" w:uiPriority="39"/>
+    <w:lsdException w:name="toc 2" w:uiPriority="39"/>
+    <w:lsdException w:name="toc 3" w:uiPriority="39"/>
+    <w:lsdException w:name="toc 4" w:uiPriority="39"/>
+    <w:lsdException w:name="toc 5" w:uiPriority="39"/>
+    <w:lsdException w:name="toc 6" w:uiPriority="39"/>
+    <w:lsdException w:name="toc 7" w:uiPriority="39"/>
+    <w:lsdException w:name="toc 8" w:uiPriority="39"/>
+    <w:lsdException w:name="toc 9" w:uiPriority="39"/>
+    <w:lsdException w:name="caption" w:uiPriority="35" w:qFormat="1"/>
+    <w:lsdException w:name="Title" w:semiHidden="0" w:uiPriority="10" w:unhideWhenUsed="0" w:qFormat="1"/>
+    <w:lsdException w:name="Default Paragraph Font" w:uiPriority="1"/>
+    <w:lsdException w:name="Subtitle" w:semiHidden="0" w:uiPriority="11" w:unhideWhenUsed="0" w:qFormat="1"/>
+    <w:lsdException w:name="Strong" w:semiHidden="0" w:uiPriority="22" w:unhideWhenUsed="0" w:qFormat="1"/>
+    <w:lsdException w:name="Emphasis" w:semiHidden="0" w:uiPriority="20" w:unhideWhenUsed="0" w:qFormat="1"/>
+    <w:lsdException w:name="Table Grid" w:semiHidden="0" w:uiPriority="39" w:unhideWhenUsed="0"/>
+    <w:lsdException w:name="Placeholder Text" w:unhideWhenUsed="0"/>
+    <w:lsdException w:name="No Spacing" w:semiHidden="0" w:uiPriority="1" w:unhideWhenUsed="0" w:qFormat="1"/>
+    <w:lsdException w:name="Light Shading" w:semiHidden="0" w:uiPriority="60" w:unhideWhenUsed="0"/>
+    <w:lsdException w:name="Light List" w:semiHidden="0" w:uiPriority="61" w:unhideWhenUsed="0"/>
+    <w:lsdException w:name="Light Grid" w:semiHidden="0" w:uiPriority="62" w:unhideWhenUsed="0"/>
+    <w:lsdException w:name="Medium Shading 1" w:semiHidden="0" w:uiPriority="63" w:unhideWhenUsed="0"/>
+    <w:lsdException w:name="Medium Shading 2" w:semiHidden="0" w:uiPriority="64" w:unhideWhenUsed="0"/>
+    <w:lsdException w:name="Medium List 1" w:semiHidden="0" w:uiPriority="65" w:unhideWhenUsed="0"/>
+    <w:lsdException w:name="Medium List 2" w:semiHidden="0" w:uiPriority="66" w:unhideWhenUsed="0"/>
+    <w:lsdException w:name="Medium Grid 1" w:semiHidden="0" w:uiPriority="67" w:unhideWhenUsed="0"/>
+    <w:lsdException w:name="Medium Grid 2" w:semiHidden="0" w:uiPriority="68" w:unhideWhenUsed="0"/>
+    <w:lsdException w:name="Medium Grid 3" w:semiHidden="0" w:uiPriority="69" w:unhideWhenUsed="0"/>
+    <w:lsdException w:name="Dark List" w:semiHidden="0" w:uiPriority="70" w:unhideWhenUsed="0"/>
+    <w:lsdException w:name="Colorful Shading" w:semiHidden="0" w:uiPriority="71" w:unhideWhenUsed="0"/>
+    <w:lsdException w:name="Colorful List" w:semiHidden="0" w:uiPriority="72" w:unhideWhenUsed="0"/>
+    <w:lsdException w:name="Colorful Grid" w:semiHidden="0" w:uiPriority="73" w:unhideWhenUsed="0"/>
+    <w:lsdException w:name="Light Shading Accent 1" w:semiHidden="0" w:uiPriority="60" w:unhideWhenUsed="0"/>
+    <w:lsdException w:name="Light List Accent 1" w:semiHidden="0" w:uiPriority="61" w:unhideWhenUsed="0"/>
+    <w:lsdException w:name="Light Grid Accent 1" w:semiHidden="0" w:uiPriority="62" w:unhideWhenUsed="0"/>
+    <w:lsdException w:name="Medium Shading 1 Accent 1" w:semiHidden="0" w:uiPriority="63" w:unhideWhenUsed="0"/>
+    <w:lsdException w:name="Medium Shading 2 Accent 1" w:semiHidden="0" w:uiPriority="64" w:unhideWhenUsed="0"/>
+    <w:lsdException w:name="Medium List 1 Accent 1" w:semiHidden="0" w:uiPriority="65" w:unhideWhenUsed="0"/>
+    <w:lsdException w:name="Revision" w:unhideWhenUsed="0"/>
+    <w:lsdException w:name="List Paragraph" w:semiHidden="0" w:uiPriority="34" w:unhideWhenUsed="0" w:qFormat="1"/>
+    <w:lsdException w:name="Quote" w:semiHidden="0" w:uiPriority="29" w:unhideWhenUsed="0" w:qFormat="1"/>
+    <w:lsdException w:name="Intense Quote" w:semiHidden="0" w:uiPriority="30" w:unhideWhenUsed="0" w:qFormat="1"/>
+    <w:lsdException w:name="Medium List 2 Accent 1" w:semiHidden="0" w:uiPriority="66" w:unhideWhenUsed="0"/>
+    <w:lsdException w:name="Medium Grid 1 Accent 1" w:semiHidden="0" w:uiPriority="67" w:unhideWhenUsed="0"/>
+    <w:lsdException w:name="Medium Grid 2 Accent 1" w:semiHidden="0" w:uiPriority="68" w:unhideWhenUsed="0"/>
+    <w:lsdException w:name="Medium Grid 3 Accent 1" w:semiHidden="0" w:uiPriority="69" w:unhideWhenUsed="0"/>
+    <w:lsdException w:name="Dark List Accent 1" w:semiHidden="0" w:uiPriority="70" w:unhideWhenUsed="0"/>
+    <w:lsdException w:name="Colorful Shading Accent 1" w:semiHidden="0" w:uiPriority="71" w:unhideWhenUsed="0"/>
+    <w:lsdException w:name="Colorful List Accent 1" w:semiHidden="0" w:uiPriority="72" w:unhideWhenUsed="0"/>
+    <w:lsdException w:name="Colorful Grid Accent 1" w:semiHidden="0" w:uiPriority="73" w:unhideWhenUsed="0"/>
+    <w:lsdException w:name="Light Shading Accent 2" w:semiHidden="0" w:uiPriority="60" w:unhideWhenUsed="0"/>
+    <w:lsdException w:name="Light List Accent 2" w:semiHidden="0" w:uiPriority="61" w:unhideWhenUsed="0"/>
+    <w:lsdException w:name="Light Grid Accent 2" w:semiHidden="0" w:uiPriority="62" w:unhideWhenUsed="0"/>
+    <w:lsdException w:name="Medium Shading 1 Accent 2" w:semiHidden="0" w:uiPriority="63" w:unhideWhenUsed="0"/>
+    <w:lsdException w:name="Medium Shading 2 Accent 2" w:semiHidden="0" w:uiPriority="64" w:unhideWhenUsed="0"/>
+    <w:lsdException w:name="Medium List 1 Accent 2" w:semiHidden="0" w:uiPriority="65" w:unhideWhenUsed="0"/>
+    <w:lsdException w:name="Medium List 2 Accent 2" w:semiHidden="0" w:uiPriority="66" w:unhideWhenUsed="0"/>
+    <w:lsdException w:name="Medium Grid 1 Accent 2" w:semiHidden="0" w:uiPriority="67" w:unhideWhenUsed="0"/>
+    <w:lsdException w:name="Medium Grid 2 Accent 2" w:semiHidden="0" w:uiPriority="68" w:unhideWhenUsed="0"/>
+    <w:lsdException w:name="Medium Grid 3 Accent 2" w:semiHidden="0" w:uiPriority="69" w:unhideWhenUsed="0"/>
+    <w:lsdException w:name="Dark List Accent 2" w:semiHidden="0" w:uiPriority="70" w:unhideWhenUsed="0"/>
+    <w:lsdException w:name="Colorful Shading Accent 2" w:semiHidden="0" w:uiPriority="71" w:unhideWhenUsed="0"/>
+    <w:lsdException w:name="Colorful List Accent 2" w:semiHidden="0" w:uiPriority="72" w:unhideWhenUsed="0"/>
+    <w:lsdException w:name="Colorful Grid Accent 2" w:semiHidden="0" w:uiPriority="73" w:unhideWhenUsed="0"/>
+    <w:lsdException w:name="Light Shading Accent 3" w:semiHidden="0" w:uiPriority="60" w:unhideWhenUsed="0"/>
+    <w:lsdException w:name="Light List Accent 3" w:semiHidden="0" w:uiPriority="61" w:unhideWhenUsed="0"/>
+    <w:lsdException w:name="Light Grid Accent 3" w:semiHidden="0" w:uiPriority="62" w:unhideWhenUsed="0"/>
+    <w:lsdException w:name="Medium Shading 1 Accent 3" w:semiHidden="0" w:uiPriority="63" w:unhideWhenUsed="0"/>
+    <w:lsdException w:name="Medium Shading 2 Accent 3" w:semiHidden="0" w:uiPriority="64" w:unhideWhenUsed="0"/>
+    <w:lsdException w:name="Medium List 1 Accent 3" w:semiHidden="0" w:uiPriority="65" w:unhideWhenUsed="0"/>
+    <w:lsdException w:name="Medium List 2 Accent 3" w:semiHidden="0" w:uiPriority="66" w:unhideWhenUsed="0"/>
+    <w:lsdException w:name="Medium Grid 1 Accent 3" w:semiHidden="0" w:uiPriority="67" w:unhideWhenUsed="0"/>
+    <w:lsdException w:name="Medium Grid 2 Accent 3" w:semiHidden="0" w:uiPriority="68" w:unhideWhenUsed="0"/>
+    <w:lsdException w:name="Medium Grid 3 Accent 3" w:semiHidden="0" w:uiPriority="69" w:unhideWhenUsed="0"/>
+    <w:lsdException w:name="Dark List Accent 3" w:semiHidden="0" w:uiPriority="70" w:unhideWhenUsed="0"/>
+    <w:lsdException w:name="Colorful Shading Accent 3" w:semiHidden="0" w:uiPriority="71" w:unhideWhenUsed="0"/>
+    <w:lsdException w:name="Colorful List Accent 3" w:semiHidden="0" w:uiPriority="72" w:unhideWhenUsed="0"/>
+    <w:lsdException w:name="Colorful Grid Accent 3" w:semiHidden="0" w:uiPriority="73" w:unhideWhenUsed="0"/>
+    <w:lsdException w:name="Light Shading Accent 4" w:semiHidden="0" w:uiPriority="60" w:unhideWhenUsed="0"/>
+    <w:lsdException w:name="Light List Accent 4" w:semiHidden="0" w:uiPriority="61" w:unhideWhenUsed="0"/>
+    <w:lsdException w:name="Light Grid Accent 4" w:semiHidden="0" w:uiPriority="62" w:unhideWhenUsed="0"/>
+    <w:lsdException w:name="Medium Shading 1 Accent 4" w:semiHidden="0" w:uiPriority="63" w:unhideWhenUsed="0"/>
+    <w:lsdException w:name="Medium Shading 2 Accent 4" w:semiHidden="0" w:uiPriority="64" w:unhideWhenUsed="0"/>
+    <w:lsdException w:name="Medium List 1 Accent 4" w:semiHidden="0" w:uiPriority="65" w:unhideWhenUsed="0"/>
+    <w:lsdException w:name="Medium List 2 Accent 4" w:semiHidden="0" w:uiPriority="66" w:unhideWhenUsed="0"/>
+    <w:lsdException w:name="Medium Grid 1 Accent 4" w:semiHidden="0" w:uiPriority="67" w:unhideWhenUsed="0"/>
+    <w:lsdException w:name="Medium Grid 2 Accent 4" w:semiHidden="0" w:uiPriority="68" w:unhideWhenUsed="0"/>
+    <w:lsdException w:name="Medium Grid 3 Accent 4" w:semiHidden="0" w:uiPriority="69" w:unhideWhenUsed="0"/>
+    <w:lsdException w:name="Dark List Accent 4" w:semiHidden="0" w:uiPriority="70" w:unhideWhenUsed="0"/>
+    <w:lsdException w:name="Colorful Shading Accent 4" w:semiHidden="0" w:uiPriority="71" w:unhideWhenUsed="0"/>
+    <w:lsdException w:name="Colorful List Accent 4" w:semiHidden="0" w:uiPriority="72" w:unhideWhenUsed="0"/>
+    <w:lsdException w:name="Colorful Grid Accent 4" w:semiHidden="0" w:uiPriority="73" w:unhideWhenUsed="0"/>
+    <w:lsdException w:name="Light Shading Accent 5" w:semiHidden="0" w:uiPriority="60" w:unhideWhenUsed="0"/>
+    <w:lsdException w:name="Light List Accent 5" w:semiHidden="0" w:uiPriority="61" w:unhideWhenUsed="0"/>
+    <w:lsdException w:name="Light Grid Accent 5" w:semiHidden="0" w:uiPriority="62" w:unhideWhenUsed="0"/>
+    <w:lsdException w:name="Medium Shading 1 Accent 5" w:semiHidden="0" w:uiPriority="63" w:unhideWhenUsed="0"/>
+    <w:lsdException w:name="Medium Shading 2 Accent 5" w:semiHidden="0" w:uiPriority="64" w:unhideWhenUsed="0"/>
+    <w:lsdException w:name="Medium List 1 Accent 5" w:semiHidden="0" w:uiPriority="65" w:unhideWhenUsed="0"/>
+    <w:lsdException w:name="Medium List 2 Accent 5" w:semiHidden="0" w:uiPriority="66" w:unhideWhenUsed="0"/>
+    <w:lsdException w:name="Medium Grid 1 Accent 5" w:semiHidden="0" w:uiPriority="67" w:unhideWhenUsed="0"/>
+    <w:lsdException w:name="Medium Grid 2 Accent 5" w:semiHidden="0" w:uiPriority="68" w:unhideWhenUsed="0"/>
+    <w:lsdException w:name="Medium Grid 3 Accent 5" w:semiHidden="0" w:uiPriority="69" w:unhideWhenUsed="0"/>
+    <w:lsdException w:name="Dark List Accent 5" w:semiHidden="0" w:uiPriority="70" w:unhideWhenUsed="0"/>
+    <w:lsdException w:name="Colorful Shading Accent 5" w:semiHidden="0" w:uiPriority="71" w:unhideWhenUsed="0"/>
+    <w:lsdException w:name="Colorful List Accent 5" w:semiHidden="0" w:uiPriority="72" w:unhideWhenUsed="0"/>
+    <w:lsdException w:name="Colorful Grid Accent 5" w:semiHidden="0" w:uiPriority="73" w:unhideWhenUsed="0"/>
+    <w:lsdException w:name="Light Shading Accent 6" w:semiHidden="0" w:uiPriority="60" w:unhideWhenUsed="0"/>
+    <w:lsdException w:name="Light List Accent 6" w:semiHidden="0" w:uiPriority="61" w:unhideWhenUsed="0"/>
+    <w:lsdException w:name="Light Grid Accent 6" w:semiHidden="0" w:uiPriority="62" w:unhideWhenUsed="0"/>
+    <w:lsdException w:name="Medium Shading 1 Accent 6" w:semiHidden="0" w:uiPriority="63" w:unhideWhenUsed="0"/>
+    <w:lsdException w:name="Medium Shading 2 Accent 6" w:semiHidden="0" w:uiPriority="64" w:unhideWhenUsed="0"/>
+    <w:lsdException w:name="Medium List 1 Accent 6" w:semiHidden="0" w:uiPriority="65" w:unhideWhenUsed="0"/>
+    <w:lsdException w:name="Medium List 2 Accent 6" w:semiHidden="0" w:uiPriority="66" w:unhideWhenUsed="0"/>
+    <w:lsdException w:name="Medium Grid 1 Accent 6" w:semiHidden="0" w:uiPriority="67" w:unhideWhenUsed="0"/>
+    <w:lsdException w:name="Medium Grid 2 Accent 6" w:semiHidden="0" w:uiPriority="68" w:unhideWhenUsed="0"/>
+    <w:lsdException w:name="Medium Grid 3 Accent 6" w:semiHidden="0" w:uiPriority="69" w:unhideWhenUsed="0"/>
+    <w:lsdException w:name="Dark List Accent 6" w:semiHidden="0" w:uiPriority="70" w:unhideWhenUsed="0"/>
+    <w:lsdException w:name="Colorful Shading Accent 6" w:semiHidden="0" w:uiPriority="71" w:unhideWhenUsed="0"/>
+    <w:lsdException w:name="Colorful List Accent 6" w:semiHidden="0" w:uiPriority="72" w:unhideWhenUsed="0"/>
+    <w:lsdException w:name="Colorful Grid Accent 6" w:semiHidden="0" w:uiPriority="73" w:unhideWhenUsed="0"/>
+    <w:lsdException w:name="Subtle Emphasis" w:semiHidden="0" w:uiPriority="19" w:unhideWhenUsed="0" w:qFormat="1"/>
+    <w:lsdException w:name="Intense Emphasis" w:semiHidden="0" w:uiPriority="21" w:unhideWhenUsed="0" w:qFormat="1"/>
+    <w:lsdException w:name="Subtle Reference" w:semiHidden="0" w:uiPriority="31" w:unhideWhenUsed="0" w:qFormat="1"/>
+    <w:lsdException w:name="Intense Reference" w:semiHidden="0" w:uiPriority="32" w:unhideWhenUsed="0" w:qFormat="1"/>
+    <w:lsdException w:name="Book Title" w:semiHidden="0" w:uiPriority="33" w:unhideWhenUsed="0" w:qFormat="1"/>
+    <w:lsdException w:name="Bibliography" w:uiPriority="37"/>
+    <w:lsdException w:name="TOC Heading" w:uiPriority="39" w:qFormat="1"/>
   </w:latentStyles>
   <w:style w:type="paragraph" w:default="1" w:styleId="Normal">
     <w:name w:val="Normal"/>
@@ -5319,7 +5939,7 @@
     </a:clrScheme>
     <a:fontScheme name="Office">
       <a:majorFont>
-        <a:latin typeface="Calibri Light" panose="020F0302020204030204"/>
+        <a:latin typeface="Calibri Light"/>
         <a:ea typeface=""/>
         <a:cs typeface=""/>
         <a:font script="Jpan" typeface="游ゴシック Light"/>
@@ -5371,7 +5991,7 @@
         <a:font script="Tfng" typeface="Ebrima"/>
       </a:majorFont>
       <a:minorFont>
-        <a:latin typeface="Calibri" panose="020F0502020204030204"/>
+        <a:latin typeface="Calibri"/>
         <a:ea typeface=""/>
         <a:cs typeface=""/>
         <a:font script="Jpan" typeface="游明朝"/>
@@ -5565,7 +6185,7 @@
   <a:extraClrSchemeLst/>
   <a:extLst>
     <a:ext uri="{05A4C25C-085E-4340-85A3-A5531E510DB2}">
-      <thm15:themeFamily xmlns:thm15="http://schemas.microsoft.com/office/thememl/2012/main" name="Office Theme" id="{62F939B6-93AF-4DB8-9C6B-D6C7DFDC589F}" vid="{4A3C46E8-61CC-4603-A589-7422A47A8E4A}"/>
+      <thm15:themeFamily xmlns="" xmlns:thm15="http://schemas.microsoft.com/office/thememl/2012/main" name="Office Theme" id="{62F939B6-93AF-4DB8-9C6B-D6C7DFDC589F}" vid="{4A3C46E8-61CC-4603-A589-7422A47A8E4A}"/>
     </a:ext>
   </a:extLst>
 </a:theme>

</xml_diff>

<commit_message>
fix: Add the linting rule semicolon after every statement
</commit_message>
<xml_diff>
--- a/readme/standards/linting standards.docx
+++ b/readme/standards/linting standards.docx
@@ -1,6 +1,6 @@
 
 <file path=word/document.xml><?xml version="1.0" encoding="utf-8"?>
-<w:document xmlns:wpc="http://schemas.microsoft.com/office/word/2010/wordprocessingCanvas" xmlns:mc="http://schemas.openxmlformats.org/markup-compatibility/2006" xmlns:o="urn:schemas-microsoft-com:office:office" xmlns:r="http://schemas.openxmlformats.org/officeDocument/2006/relationships" xmlns:m="http://schemas.openxmlformats.org/officeDocument/2006/math" xmlns:v="urn:schemas-microsoft-com:vml" xmlns:wp14="http://schemas.microsoft.com/office/word/2010/wordprocessingDrawing" xmlns:wp="http://schemas.openxmlformats.org/drawingml/2006/wordprocessingDrawing" xmlns:w10="urn:schemas-microsoft-com:office:word" xmlns:w="http://schemas.openxmlformats.org/wordprocessingml/2006/main" xmlns:w14="http://schemas.microsoft.com/office/word/2010/wordml" xmlns:wpg="http://schemas.microsoft.com/office/word/2010/wordprocessingGroup" xmlns:wpi="http://schemas.microsoft.com/office/word/2010/wordprocessingInk" xmlns:wne="http://schemas.microsoft.com/office/word/2006/wordml" xmlns:wps="http://schemas.microsoft.com/office/word/2010/wordprocessingShape" mc:Ignorable="w14 wp14">
+<w:document xmlns:wpc="http://schemas.microsoft.com/office/word/2010/wordprocessingCanvas" xmlns:cx="http://schemas.microsoft.com/office/drawing/2014/chartex" xmlns:cx1="http://schemas.microsoft.com/office/drawing/2015/9/8/chartex" xmlns:cx2="http://schemas.microsoft.com/office/drawing/2015/10/21/chartex" xmlns:cx3="http://schemas.microsoft.com/office/drawing/2016/5/9/chartex" xmlns:cx4="http://schemas.microsoft.com/office/drawing/2016/5/10/chartex" xmlns:cx5="http://schemas.microsoft.com/office/drawing/2016/5/11/chartex" xmlns:cx6="http://schemas.microsoft.com/office/drawing/2016/5/12/chartex" xmlns:cx7="http://schemas.microsoft.com/office/drawing/2016/5/13/chartex" xmlns:cx8="http://schemas.microsoft.com/office/drawing/2016/5/14/chartex" xmlns:mc="http://schemas.openxmlformats.org/markup-compatibility/2006" xmlns:aink="http://schemas.microsoft.com/office/drawing/2016/ink" xmlns:am3d="http://schemas.microsoft.com/office/drawing/2017/model3d" xmlns:o="urn:schemas-microsoft-com:office:office" xmlns:oel="http://schemas.microsoft.com/office/2019/extlst" xmlns:r="http://schemas.openxmlformats.org/officeDocument/2006/relationships" xmlns:m="http://schemas.openxmlformats.org/officeDocument/2006/math" xmlns:v="urn:schemas-microsoft-com:vml" xmlns:wp14="http://schemas.microsoft.com/office/word/2010/wordprocessingDrawing" xmlns:wp="http://schemas.openxmlformats.org/drawingml/2006/wordprocessingDrawing" xmlns:w10="urn:schemas-microsoft-com:office:word" xmlns:w="http://schemas.openxmlformats.org/wordprocessingml/2006/main" xmlns:w14="http://schemas.microsoft.com/office/word/2010/wordml" xmlns:w15="http://schemas.microsoft.com/office/word/2012/wordml" xmlns:w16cex="http://schemas.microsoft.com/office/word/2018/wordml/cex" xmlns:w16cid="http://schemas.microsoft.com/office/word/2016/wordml/cid" xmlns:w16="http://schemas.microsoft.com/office/word/2018/wordml" xmlns:w16sdtdh="http://schemas.microsoft.com/office/word/2020/wordml/sdtdatahash" xmlns:w16se="http://schemas.microsoft.com/office/word/2015/wordml/symex" xmlns:wpg="http://schemas.microsoft.com/office/word/2010/wordprocessingGroup" xmlns:wpi="http://schemas.microsoft.com/office/word/2010/wordprocessingInk" xmlns:wne="http://schemas.microsoft.com/office/word/2006/wordml" xmlns:wps="http://schemas.microsoft.com/office/word/2010/wordprocessingShape" mc:Ignorable="w14 w15 w16se w16cid w16 w16cex w16sdtdh wp14">
   <w:body>
     <w:p>
       <w:pPr>
@@ -1500,7 +1500,7 @@
         </w:rPr>
         <w:t> </w:t>
       </w:r>
-      <w:hyperlink r:id="rId6" w:history="1">
+      <w:hyperlink r:id="rId5" w:history="1">
         <w:r>
           <w:rPr>
             <w:rStyle w:val="Hyperlink"/>
@@ -2126,6 +2126,7 @@
           <w:szCs w:val="22"/>
         </w:rPr>
       </w:pPr>
+      <w:bookmarkStart w:id="0" w:name="_Hlk103868990"/>
       <w:r>
         <w:rPr>
           <w:rStyle w:val="HTMLCode"/>
@@ -2304,6 +2305,7 @@
         <w:t>}</w:t>
       </w:r>
     </w:p>
+    <w:bookmarkEnd w:id="0"/>
     <w:p>
       <w:pPr>
         <w:spacing w:after="0" w:line="240" w:lineRule="auto"/>
@@ -3012,7 +3014,6 @@
           <w:szCs w:val="22"/>
         </w:rPr>
       </w:pPr>
-      <w:proofErr w:type="gramStart"/>
       <w:r>
         <w:rPr>
           <w:rFonts w:asciiTheme="minorHAnsi" w:hAnsiTheme="minorHAnsi" w:cstheme="minorHAnsi"/>
@@ -3037,7 +3038,6 @@
         </w:rPr>
         <w:t>.</w:t>
       </w:r>
-      <w:proofErr w:type="gramEnd"/>
       <w:r>
         <w:rPr>
           <w:rFonts w:asciiTheme="minorHAnsi" w:hAnsiTheme="minorHAnsi" w:cstheme="minorHAnsi"/>
@@ -3054,27 +3054,7 @@
           <w:sz w:val="22"/>
           <w:szCs w:val="22"/>
         </w:rPr>
-        <w:t>the @typescript-</w:t>
-      </w:r>
-      <w:proofErr w:type="spellStart"/>
-      <w:r>
-        <w:rPr>
-          <w:rFonts w:asciiTheme="minorHAnsi" w:hAnsiTheme="minorHAnsi" w:cstheme="minorHAnsi"/>
-          <w:color w:val="auto"/>
-          <w:sz w:val="22"/>
-          <w:szCs w:val="22"/>
-        </w:rPr>
-        <w:t>eslint</w:t>
-      </w:r>
-      <w:proofErr w:type="spellEnd"/>
-      <w:r>
-        <w:rPr>
-          <w:rFonts w:asciiTheme="minorHAnsi" w:hAnsiTheme="minorHAnsi" w:cstheme="minorHAnsi"/>
-          <w:color w:val="auto"/>
-          <w:sz w:val="22"/>
-          <w:szCs w:val="22"/>
-        </w:rPr>
-        <w:t xml:space="preserve">/type-annotation-spacing </w:t>
+        <w:t xml:space="preserve">the @typescript-eslint/type-annotation-spacing </w:t>
       </w:r>
       <w:r>
         <w:rPr>
@@ -3119,19 +3099,8 @@
           <w:szCs w:val="21"/>
           <w:lang w:val="en-US"/>
         </w:rPr>
-        <w:t>"</w:t>
-      </w:r>
-      <w:proofErr w:type="gramStart"/>
-      <w:r>
-        <w:rPr>
-          <w:rFonts w:ascii="Consolas" w:eastAsia="Times New Roman" w:hAnsi="Consolas" w:cs="Times New Roman"/>
-          <w:color w:val="FF0066"/>
-          <w:szCs w:val="21"/>
-          <w:lang w:val="en-US"/>
-        </w:rPr>
-        <w:t>rules</w:t>
-      </w:r>
-      <w:proofErr w:type="gramEnd"/>
+        <w:t>"rules</w:t>
+      </w:r>
       <w:r>
         <w:rPr>
           <w:rFonts w:ascii="Consolas" w:eastAsia="Times New Roman" w:hAnsi="Consolas" w:cs="Times New Roman"/>
@@ -3224,9 +3193,17 @@
           <w:szCs w:val="21"/>
           <w:lang w:val="en-US"/>
         </w:rPr>
-        <w:t>          "</w:t>
-      </w:r>
-      <w:proofErr w:type="gramStart"/>
+        <w:t xml:space="preserve">          "before": </w:t>
+      </w:r>
+      <w:r>
+        <w:rPr>
+          <w:rFonts w:ascii="Consolas" w:eastAsia="Times New Roman" w:hAnsi="Consolas" w:cs="Times New Roman"/>
+          <w:color w:val="FFFFFF" w:themeColor="background1"/>
+          <w:szCs w:val="21"/>
+          <w:lang w:val="en-US"/>
+        </w:rPr>
+        <w:t>false,</w:t>
+      </w:r>
       <w:r>
         <w:rPr>
           <w:rFonts w:ascii="Consolas" w:eastAsia="Times New Roman" w:hAnsi="Consolas" w:cs="Times New Roman"/>
@@ -3234,27 +3211,21 @@
           <w:szCs w:val="21"/>
           <w:lang w:val="en-US"/>
         </w:rPr>
-        <w:t>before</w:t>
-      </w:r>
-      <w:proofErr w:type="gramEnd"/>
-      <w:r>
+        <w:tab/>
+      </w:r>
+    </w:p>
+    <w:p>
+      <w:pPr>
+        <w:shd w:val="clear" w:color="auto" w:fill="1B2932"/>
+        <w:spacing w:after="0" w:line="285" w:lineRule="atLeast"/>
+        <w:ind w:left="720"/>
         <w:rPr>
           <w:rFonts w:ascii="Consolas" w:eastAsia="Times New Roman" w:hAnsi="Consolas" w:cs="Times New Roman"/>
           <w:color w:val="70AD47" w:themeColor="accent6"/>
           <w:szCs w:val="21"/>
           <w:lang w:val="en-US"/>
         </w:rPr>
-        <w:t xml:space="preserve">": </w:t>
-      </w:r>
-      <w:r>
-        <w:rPr>
-          <w:rFonts w:ascii="Consolas" w:eastAsia="Times New Roman" w:hAnsi="Consolas" w:cs="Times New Roman"/>
-          <w:color w:val="FFFFFF" w:themeColor="background1"/>
-          <w:szCs w:val="21"/>
-          <w:lang w:val="en-US"/>
-        </w:rPr>
-        <w:t>false,</w:t>
-      </w:r>
+      </w:pPr>
       <w:r>
         <w:rPr>
           <w:rFonts w:ascii="Consolas" w:eastAsia="Times New Roman" w:hAnsi="Consolas" w:cs="Times New Roman"/>
@@ -3262,51 +3233,7 @@
           <w:szCs w:val="21"/>
           <w:lang w:val="en-US"/>
         </w:rPr>
-        <w:tab/>
-      </w:r>
-      <w:bookmarkStart w:id="0" w:name="_GoBack"/>
-      <w:bookmarkEnd w:id="0"/>
-    </w:p>
-    <w:p>
-      <w:pPr>
-        <w:shd w:val="clear" w:color="auto" w:fill="1B2932"/>
-        <w:spacing w:after="0" w:line="285" w:lineRule="atLeast"/>
-        <w:ind w:left="720"/>
-        <w:rPr>
-          <w:rFonts w:ascii="Consolas" w:eastAsia="Times New Roman" w:hAnsi="Consolas" w:cs="Times New Roman"/>
-          <w:color w:val="70AD47" w:themeColor="accent6"/>
-          <w:szCs w:val="21"/>
-          <w:lang w:val="en-US"/>
-        </w:rPr>
-      </w:pPr>
-      <w:r>
-        <w:rPr>
-          <w:rFonts w:ascii="Consolas" w:eastAsia="Times New Roman" w:hAnsi="Consolas" w:cs="Times New Roman"/>
-          <w:color w:val="70AD47" w:themeColor="accent6"/>
-          <w:szCs w:val="21"/>
-          <w:lang w:val="en-US"/>
-        </w:rPr>
-        <w:t>          "</w:t>
-      </w:r>
-      <w:proofErr w:type="gramStart"/>
-      <w:r>
-        <w:rPr>
-          <w:rFonts w:ascii="Consolas" w:eastAsia="Times New Roman" w:hAnsi="Consolas" w:cs="Times New Roman"/>
-          <w:color w:val="70AD47" w:themeColor="accent6"/>
-          <w:szCs w:val="21"/>
-          <w:lang w:val="en-US"/>
-        </w:rPr>
-        <w:t>after</w:t>
-      </w:r>
-      <w:proofErr w:type="gramEnd"/>
-      <w:r>
-        <w:rPr>
-          <w:rFonts w:ascii="Consolas" w:eastAsia="Times New Roman" w:hAnsi="Consolas" w:cs="Times New Roman"/>
-          <w:color w:val="70AD47" w:themeColor="accent6"/>
-          <w:szCs w:val="21"/>
-          <w:lang w:val="en-US"/>
-        </w:rPr>
-        <w:t xml:space="preserve">": </w:t>
+        <w:t xml:space="preserve">          "after": </w:t>
       </w:r>
       <w:r>
         <w:rPr>
@@ -3373,7 +3300,7 @@
         <w:rPr>
           <w:rFonts w:ascii="Consolas" w:eastAsia="Times New Roman" w:hAnsi="Consolas" w:cs="Times New Roman"/>
           <w:color w:val="C5CDD3"/>
-          <w:szCs w:val="20"/>
+          <w:szCs w:val="21"/>
           <w:lang w:val="en-US"/>
         </w:rPr>
       </w:pPr>
@@ -3401,9 +3328,298 @@
         <w:spacing w:after="0" w:line="240" w:lineRule="auto"/>
         <w:rPr>
           <w:rFonts w:cstheme="minorHAnsi"/>
+          <w:b/>
+          <w:bCs/>
+          <w:u w:val="single"/>
+        </w:rPr>
+      </w:pPr>
+    </w:p>
+    <w:p>
+      <w:pPr>
+        <w:spacing w:after="0" w:line="240" w:lineRule="auto"/>
+        <w:rPr>
+          <w:rFonts w:cstheme="minorHAnsi"/>
+        </w:rPr>
+      </w:pPr>
+      <w:r>
+        <w:rPr>
+          <w:rFonts w:cstheme="minorHAnsi"/>
+          <w:b/>
+          <w:bCs/>
+          <w:u w:val="single"/>
+        </w:rPr>
+        <w:t xml:space="preserve">Rule </w:t>
+      </w:r>
+      <w:r>
+        <w:rPr>
+          <w:rFonts w:cstheme="minorHAnsi"/>
+          <w:b/>
+          <w:bCs/>
+          <w:u w:val="single"/>
+        </w:rPr>
+        <w:t>4</w:t>
+      </w:r>
+      <w:r>
+        <w:rPr>
+          <w:rFonts w:cstheme="minorHAnsi"/>
+          <w:b/>
+          <w:bCs/>
+          <w:u w:val="single"/>
+        </w:rPr>
+        <w:t>.</w:t>
+      </w:r>
+      <w:r>
+        <w:rPr>
+          <w:rFonts w:cstheme="minorHAnsi"/>
+        </w:rPr>
+        <w:t xml:space="preserve">  </w:t>
+      </w:r>
+      <w:r>
+        <w:rPr>
+          <w:rFonts w:cstheme="minorHAnsi"/>
+        </w:rPr>
+        <w:t>Add the</w:t>
+      </w:r>
+      <w:r>
+        <w:rPr>
+          <w:rFonts w:cstheme="minorHAnsi"/>
+        </w:rPr>
+        <w:t xml:space="preserve"> semicolon</w:t>
+      </w:r>
+      <w:r>
+        <w:rPr>
+          <w:rFonts w:cstheme="minorHAnsi"/>
+        </w:rPr>
+        <w:t xml:space="preserve"> rule. </w:t>
+      </w:r>
+      <w:r>
+        <w:rPr>
+          <w:rFonts w:cstheme="minorHAnsi"/>
+        </w:rPr>
+        <w:t xml:space="preserve">It takes </w:t>
+      </w:r>
+      <w:r>
+        <w:rPr>
+          <w:rFonts w:cstheme="minorHAnsi"/>
+        </w:rPr>
+        <w:t>one or two options. The first one is a string, which could be "always" or "never". The default is "always". The second one is an object for more fine-grained configuration when the first option is "always".</w:t>
+      </w:r>
+    </w:p>
+    <w:p>
+      <w:pPr>
+        <w:spacing w:after="0" w:line="240" w:lineRule="auto"/>
+        <w:rPr>
+          <w:rFonts w:cstheme="minorHAnsi"/>
+        </w:rPr>
+      </w:pPr>
+      <w:r>
+        <w:rPr>
+          <w:rFonts w:cstheme="minorHAnsi"/>
+        </w:rPr>
+        <w:lastRenderedPageBreak/>
+        <w:t>When setting the first option as "always", an additional option can be added to omit the last semicolon in a one-line block, that is, a block in which its braces (and therefore the content of the block) are in the same line:</w:t>
+      </w:r>
+    </w:p>
+    <w:p>
+      <w:pPr>
+        <w:spacing w:after="0" w:line="240" w:lineRule="auto"/>
+        <w:rPr>
+          <w:rFonts w:cstheme="minorHAnsi"/>
+        </w:rPr>
+      </w:pPr>
+    </w:p>
+    <w:p>
+      <w:pPr>
+        <w:spacing w:after="0" w:line="240" w:lineRule="auto"/>
+        <w:rPr>
+          <w:rFonts w:cstheme="minorHAnsi"/>
           <w:sz w:val="24"/>
         </w:rPr>
       </w:pPr>
+    </w:p>
+    <w:p>
+      <w:pPr>
+        <w:pStyle w:val="HTMLPreformatted"/>
+        <w:shd w:val="clear" w:color="auto" w:fill="272822"/>
+        <w:ind w:left="851" w:right="567"/>
+        <w:rPr>
+          <w:rStyle w:val="HTMLCode"/>
+          <w:rFonts w:asciiTheme="minorHAnsi" w:hAnsiTheme="minorHAnsi" w:cstheme="minorHAnsi"/>
+          <w:color w:val="F8F8F2"/>
+          <w:sz w:val="22"/>
+          <w:szCs w:val="22"/>
+        </w:rPr>
+      </w:pPr>
+      <w:r>
+        <w:rPr>
+          <w:rFonts w:cstheme="minorHAnsi"/>
+          <w:sz w:val="24"/>
+        </w:rPr>
+        <w:tab/>
+      </w:r>
+      <w:r>
+        <w:rPr>
+          <w:rStyle w:val="HTMLCode"/>
+          <w:rFonts w:asciiTheme="minorHAnsi" w:hAnsiTheme="minorHAnsi" w:cstheme="minorHAnsi"/>
+          <w:color w:val="F8F8F2"/>
+          <w:sz w:val="22"/>
+          <w:szCs w:val="22"/>
+        </w:rPr>
+        <w:t xml:space="preserve">  </w:t>
+      </w:r>
+      <w:r>
+        <w:rPr>
+          <w:rStyle w:val="token"/>
+          <w:rFonts w:asciiTheme="minorHAnsi" w:hAnsiTheme="minorHAnsi" w:cstheme="minorHAnsi"/>
+          <w:color w:val="F92672"/>
+          <w:sz w:val="22"/>
+          <w:szCs w:val="22"/>
+        </w:rPr>
+        <w:t>"</w:t>
+      </w:r>
+      <w:r>
+        <w:rPr>
+          <w:rStyle w:val="token"/>
+          <w:rFonts w:asciiTheme="minorHAnsi" w:hAnsiTheme="minorHAnsi" w:cstheme="minorHAnsi"/>
+          <w:color w:val="F92672"/>
+          <w:sz w:val="22"/>
+          <w:szCs w:val="22"/>
+        </w:rPr>
+        <w:t>rules</w:t>
+      </w:r>
+      <w:r>
+        <w:rPr>
+          <w:rStyle w:val="token"/>
+          <w:rFonts w:asciiTheme="minorHAnsi" w:hAnsiTheme="minorHAnsi" w:cstheme="minorHAnsi"/>
+          <w:color w:val="F92672"/>
+          <w:sz w:val="22"/>
+          <w:szCs w:val="22"/>
+        </w:rPr>
+        <w:t>"</w:t>
+      </w:r>
+      <w:r>
+        <w:rPr>
+          <w:rStyle w:val="token"/>
+          <w:rFonts w:asciiTheme="minorHAnsi" w:hAnsiTheme="minorHAnsi" w:cstheme="minorHAnsi"/>
+          <w:color w:val="F8F8F2"/>
+          <w:sz w:val="22"/>
+          <w:szCs w:val="22"/>
+        </w:rPr>
+        <w:t>:</w:t>
+      </w:r>
+      <w:r>
+        <w:rPr>
+          <w:rStyle w:val="HTMLCode"/>
+          <w:rFonts w:asciiTheme="minorHAnsi" w:hAnsiTheme="minorHAnsi" w:cstheme="minorHAnsi"/>
+          <w:color w:val="F8F8F2"/>
+          <w:sz w:val="22"/>
+          <w:szCs w:val="22"/>
+        </w:rPr>
+        <w:t xml:space="preserve"> </w:t>
+      </w:r>
+      <w:r>
+        <w:rPr>
+          <w:rStyle w:val="token"/>
+          <w:rFonts w:asciiTheme="minorHAnsi" w:hAnsiTheme="minorHAnsi" w:cstheme="minorHAnsi"/>
+          <w:color w:val="F8F8F2"/>
+          <w:sz w:val="22"/>
+          <w:szCs w:val="22"/>
+        </w:rPr>
+        <w:t>{</w:t>
+      </w:r>
+    </w:p>
+    <w:p>
+      <w:pPr>
+        <w:pStyle w:val="HTMLPreformatted"/>
+        <w:shd w:val="clear" w:color="auto" w:fill="272822"/>
+        <w:ind w:left="851" w:right="567"/>
+        <w:rPr>
+          <w:rFonts w:asciiTheme="minorHAnsi" w:hAnsiTheme="minorHAnsi" w:cstheme="minorHAnsi"/>
+          <w:color w:val="92D050"/>
+          <w:sz w:val="22"/>
+          <w:szCs w:val="22"/>
+        </w:rPr>
+      </w:pPr>
+      <w:r>
+        <w:rPr>
+          <w:rStyle w:val="HTMLCode"/>
+          <w:rFonts w:asciiTheme="minorHAnsi" w:hAnsiTheme="minorHAnsi" w:cstheme="minorHAnsi"/>
+          <w:color w:val="F8F8F2"/>
+          <w:sz w:val="22"/>
+          <w:szCs w:val="22"/>
+        </w:rPr>
+        <w:t xml:space="preserve">     </w:t>
+      </w:r>
+      <w:r>
+        <w:rPr>
+          <w:rStyle w:val="token"/>
+          <w:rFonts w:asciiTheme="minorHAnsi" w:hAnsiTheme="minorHAnsi" w:cstheme="minorHAnsi"/>
+          <w:color w:val="92D050"/>
+          <w:sz w:val="22"/>
+          <w:szCs w:val="22"/>
+        </w:rPr>
+        <w:t>"</w:t>
+      </w:r>
+      <w:r>
+        <w:rPr>
+          <w:rFonts w:asciiTheme="minorHAnsi" w:hAnsiTheme="minorHAnsi" w:cstheme="minorHAnsi"/>
+          <w:color w:val="92D050"/>
+          <w:sz w:val="22"/>
+          <w:szCs w:val="22"/>
+        </w:rPr>
+        <w:t>semi</w:t>
+      </w:r>
+      <w:r>
+        <w:rPr>
+          <w:rFonts w:asciiTheme="minorHAnsi" w:hAnsiTheme="minorHAnsi" w:cstheme="minorHAnsi"/>
+          <w:color w:val="92D050"/>
+          <w:sz w:val="22"/>
+          <w:szCs w:val="22"/>
+        </w:rPr>
+        <w:t>”</w:t>
+      </w:r>
+      <w:r>
+        <w:rPr>
+          <w:rFonts w:asciiTheme="minorHAnsi" w:hAnsiTheme="minorHAnsi" w:cstheme="minorHAnsi"/>
+          <w:color w:val="92D050"/>
+          <w:sz w:val="22"/>
+          <w:szCs w:val="22"/>
+        </w:rPr>
+        <w:t>: [2, "always", { "omitLastInOneLineBlock": true}]</w:t>
+      </w:r>
+    </w:p>
+    <w:p>
+      <w:pPr>
+        <w:pStyle w:val="HTMLPreformatted"/>
+        <w:shd w:val="clear" w:color="auto" w:fill="272822"/>
+        <w:ind w:left="851" w:right="567"/>
+        <w:rPr>
+          <w:rFonts w:asciiTheme="minorHAnsi" w:hAnsiTheme="minorHAnsi" w:cstheme="minorHAnsi"/>
+          <w:color w:val="F8F8F2"/>
+          <w:sz w:val="22"/>
+          <w:szCs w:val="22"/>
+        </w:rPr>
+      </w:pPr>
+      <w:r>
+        <w:rPr>
+          <w:rStyle w:val="HTMLCode"/>
+          <w:rFonts w:asciiTheme="minorHAnsi" w:hAnsiTheme="minorHAnsi" w:cstheme="minorHAnsi"/>
+          <w:color w:val="F8F8F2"/>
+          <w:sz w:val="22"/>
+          <w:szCs w:val="22"/>
+        </w:rPr>
+        <w:t xml:space="preserve"> </w:t>
+      </w:r>
+      <w:r>
+        <w:rPr>
+          <w:rStyle w:val="token"/>
+          <w:rFonts w:asciiTheme="minorHAnsi" w:hAnsiTheme="minorHAnsi" w:cstheme="minorHAnsi"/>
+          <w:color w:val="F8F8F2"/>
+          <w:sz w:val="22"/>
+          <w:szCs w:val="22"/>
+        </w:rPr>
+        <w:t>}</w:t>
+      </w:r>
     </w:p>
     <w:p>
       <w:pPr>
@@ -3425,8 +3641,8 @@
 </file>
 
 <file path=word/numbering.xml><?xml version="1.0" encoding="utf-8"?>
-<w:numbering xmlns:wpc="http://schemas.microsoft.com/office/word/2010/wordprocessingCanvas" xmlns:mc="http://schemas.openxmlformats.org/markup-compatibility/2006" xmlns:o="urn:schemas-microsoft-com:office:office" xmlns:r="http://schemas.openxmlformats.org/officeDocument/2006/relationships" xmlns:m="http://schemas.openxmlformats.org/officeDocument/2006/math" xmlns:v="urn:schemas-microsoft-com:vml" xmlns:wp14="http://schemas.microsoft.com/office/word/2010/wordprocessingDrawing" xmlns:wp="http://schemas.openxmlformats.org/drawingml/2006/wordprocessingDrawing" xmlns:w10="urn:schemas-microsoft-com:office:word" xmlns:w="http://schemas.openxmlformats.org/wordprocessingml/2006/main" xmlns:w14="http://schemas.microsoft.com/office/word/2010/wordml" xmlns:wpg="http://schemas.microsoft.com/office/word/2010/wordprocessingGroup" xmlns:wpi="http://schemas.microsoft.com/office/word/2010/wordprocessingInk" xmlns:wne="http://schemas.microsoft.com/office/word/2006/wordml" xmlns:wps="http://schemas.microsoft.com/office/word/2010/wordprocessingShape" mc:Ignorable="w14 wp14">
-  <w:abstractNum w:abstractNumId="0">
+<w:numbering xmlns:wpc="http://schemas.microsoft.com/office/word/2010/wordprocessingCanvas" xmlns:cx="http://schemas.microsoft.com/office/drawing/2014/chartex" xmlns:cx1="http://schemas.microsoft.com/office/drawing/2015/9/8/chartex" xmlns:cx2="http://schemas.microsoft.com/office/drawing/2015/10/21/chartex" xmlns:cx3="http://schemas.microsoft.com/office/drawing/2016/5/9/chartex" xmlns:cx4="http://schemas.microsoft.com/office/drawing/2016/5/10/chartex" xmlns:cx5="http://schemas.microsoft.com/office/drawing/2016/5/11/chartex" xmlns:cx6="http://schemas.microsoft.com/office/drawing/2016/5/12/chartex" xmlns:cx7="http://schemas.microsoft.com/office/drawing/2016/5/13/chartex" xmlns:cx8="http://schemas.microsoft.com/office/drawing/2016/5/14/chartex" xmlns:mc="http://schemas.openxmlformats.org/markup-compatibility/2006" xmlns:aink="http://schemas.microsoft.com/office/drawing/2016/ink" xmlns:am3d="http://schemas.microsoft.com/office/drawing/2017/model3d" xmlns:o="urn:schemas-microsoft-com:office:office" xmlns:oel="http://schemas.microsoft.com/office/2019/extlst" xmlns:r="http://schemas.openxmlformats.org/officeDocument/2006/relationships" xmlns:m="http://schemas.openxmlformats.org/officeDocument/2006/math" xmlns:v="urn:schemas-microsoft-com:vml" xmlns:wp14="http://schemas.microsoft.com/office/word/2010/wordprocessingDrawing" xmlns:wp="http://schemas.openxmlformats.org/drawingml/2006/wordprocessingDrawing" xmlns:w10="urn:schemas-microsoft-com:office:word" xmlns:w="http://schemas.openxmlformats.org/wordprocessingml/2006/main" xmlns:w14="http://schemas.microsoft.com/office/word/2010/wordml" xmlns:w15="http://schemas.microsoft.com/office/word/2012/wordml" xmlns:w16cex="http://schemas.microsoft.com/office/word/2018/wordml/cex" xmlns:w16cid="http://schemas.microsoft.com/office/word/2016/wordml/cid" xmlns:w16="http://schemas.microsoft.com/office/word/2018/wordml" xmlns:w16sdtdh="http://schemas.microsoft.com/office/word/2020/wordml/sdtdatahash" xmlns:w16se="http://schemas.microsoft.com/office/word/2015/wordml/symex" xmlns:wpg="http://schemas.microsoft.com/office/word/2010/wordprocessingGroup" xmlns:wpi="http://schemas.microsoft.com/office/word/2010/wordprocessingInk" xmlns:wne="http://schemas.microsoft.com/office/word/2006/wordml" xmlns:wps="http://schemas.microsoft.com/office/word/2010/wordprocessingShape" mc:Ignorable="w14 w15 w16se w16cid w16 w16cex w16sdtdh wp14">
+  <w:abstractNum w:abstractNumId="0" w15:restartNumberingAfterBreak="0">
     <w:nsid w:val="04DF0660"/>
     <w:multiLevelType w:val="multilevel"/>
     <w:tmpl w:val="92DEE0A6"/>
@@ -3575,7 +3791,7 @@
       </w:rPr>
     </w:lvl>
   </w:abstractNum>
-  <w:abstractNum w:abstractNumId="1">
+  <w:abstractNum w:abstractNumId="1" w15:restartNumberingAfterBreak="0">
     <w:nsid w:val="05E26F6A"/>
     <w:multiLevelType w:val="multilevel"/>
     <w:tmpl w:val="2C981FAE"/>
@@ -3662,7 +3878,7 @@
       </w:pPr>
     </w:lvl>
   </w:abstractNum>
-  <w:abstractNum w:abstractNumId="2">
+  <w:abstractNum w:abstractNumId="2" w15:restartNumberingAfterBreak="0">
     <w:nsid w:val="0A0E7904"/>
     <w:multiLevelType w:val="multilevel"/>
     <w:tmpl w:val="BE86C64E"/>
@@ -3811,7 +4027,7 @@
       </w:rPr>
     </w:lvl>
   </w:abstractNum>
-  <w:abstractNum w:abstractNumId="3">
+  <w:abstractNum w:abstractNumId="3" w15:restartNumberingAfterBreak="0">
     <w:nsid w:val="1765307F"/>
     <w:multiLevelType w:val="hybridMultilevel"/>
     <w:tmpl w:val="43CAF2FA"/>
@@ -3897,7 +4113,7 @@
       </w:pPr>
     </w:lvl>
   </w:abstractNum>
-  <w:abstractNum w:abstractNumId="4">
+  <w:abstractNum w:abstractNumId="4" w15:restartNumberingAfterBreak="0">
     <w:nsid w:val="24383278"/>
     <w:multiLevelType w:val="hybridMultilevel"/>
     <w:tmpl w:val="C0F27E24"/>
@@ -4010,7 +4226,7 @@
       </w:rPr>
     </w:lvl>
   </w:abstractNum>
-  <w:abstractNum w:abstractNumId="5">
+  <w:abstractNum w:abstractNumId="5" w15:restartNumberingAfterBreak="0">
     <w:nsid w:val="28A20F5B"/>
     <w:multiLevelType w:val="hybridMultilevel"/>
     <w:tmpl w:val="209ECCC2"/>
@@ -4099,7 +4315,7 @@
       </w:pPr>
     </w:lvl>
   </w:abstractNum>
-  <w:abstractNum w:abstractNumId="6">
+  <w:abstractNum w:abstractNumId="6" w15:restartNumberingAfterBreak="0">
     <w:nsid w:val="31F664DD"/>
     <w:multiLevelType w:val="hybridMultilevel"/>
     <w:tmpl w:val="13389164"/>
@@ -4212,7 +4428,7 @@
       </w:rPr>
     </w:lvl>
   </w:abstractNum>
-  <w:abstractNum w:abstractNumId="7">
+  <w:abstractNum w:abstractNumId="7" w15:restartNumberingAfterBreak="0">
     <w:nsid w:val="3EE76755"/>
     <w:multiLevelType w:val="multilevel"/>
     <w:tmpl w:val="F85CA3B6"/>
@@ -4361,7 +4577,7 @@
       </w:rPr>
     </w:lvl>
   </w:abstractNum>
-  <w:abstractNum w:abstractNumId="8">
+  <w:abstractNum w:abstractNumId="8" w15:restartNumberingAfterBreak="0">
     <w:nsid w:val="56AE1596"/>
     <w:multiLevelType w:val="hybridMultilevel"/>
     <w:tmpl w:val="9C5AD27A"/>
@@ -4474,7 +4690,7 @@
       </w:rPr>
     </w:lvl>
   </w:abstractNum>
-  <w:abstractNum w:abstractNumId="9">
+  <w:abstractNum w:abstractNumId="9" w15:restartNumberingAfterBreak="0">
     <w:nsid w:val="65D6026B"/>
     <w:multiLevelType w:val="hybridMultilevel"/>
     <w:tmpl w:val="014C0962"/>
@@ -4587,7 +4803,7 @@
       </w:rPr>
     </w:lvl>
   </w:abstractNum>
-  <w:abstractNum w:abstractNumId="10">
+  <w:abstractNum w:abstractNumId="10" w15:restartNumberingAfterBreak="0">
     <w:nsid w:val="683A403A"/>
     <w:multiLevelType w:val="hybridMultilevel"/>
     <w:tmpl w:val="540832D6"/>
@@ -4700,7 +4916,7 @@
       </w:rPr>
     </w:lvl>
   </w:abstractNum>
-  <w:abstractNum w:abstractNumId="11">
+  <w:abstractNum w:abstractNumId="11" w15:restartNumberingAfterBreak="0">
     <w:nsid w:val="6D7E38E7"/>
     <w:multiLevelType w:val="multilevel"/>
     <w:tmpl w:val="1122C942"/>
@@ -4841,7 +5057,7 @@
       </w:rPr>
     </w:lvl>
   </w:abstractNum>
-  <w:abstractNum w:abstractNumId="12">
+  <w:abstractNum w:abstractNumId="12" w15:restartNumberingAfterBreak="0">
     <w:nsid w:val="7D561018"/>
     <w:multiLevelType w:val="hybridMultilevel"/>
     <w:tmpl w:val="717ADD48"/>
@@ -4930,50 +5146,50 @@
       </w:pPr>
     </w:lvl>
   </w:abstractNum>
-  <w:num w:numId="1">
+  <w:num w:numId="1" w16cid:durableId="2147040105">
     <w:abstractNumId w:val="11"/>
   </w:num>
-  <w:num w:numId="2">
+  <w:num w:numId="2" w16cid:durableId="1723360828">
     <w:abstractNumId w:val="2"/>
   </w:num>
-  <w:num w:numId="3">
+  <w:num w:numId="3" w16cid:durableId="495807045">
     <w:abstractNumId w:val="0"/>
   </w:num>
-  <w:num w:numId="4">
+  <w:num w:numId="4" w16cid:durableId="75446528">
     <w:abstractNumId w:val="6"/>
   </w:num>
-  <w:num w:numId="5">
+  <w:num w:numId="5" w16cid:durableId="416564228">
     <w:abstractNumId w:val="9"/>
   </w:num>
-  <w:num w:numId="6">
+  <w:num w:numId="6" w16cid:durableId="526067140">
     <w:abstractNumId w:val="10"/>
   </w:num>
-  <w:num w:numId="7">
+  <w:num w:numId="7" w16cid:durableId="1201825133">
     <w:abstractNumId w:val="7"/>
   </w:num>
-  <w:num w:numId="8">
+  <w:num w:numId="8" w16cid:durableId="1043024800">
     <w:abstractNumId w:val="4"/>
   </w:num>
-  <w:num w:numId="9">
+  <w:num w:numId="9" w16cid:durableId="1926262379">
     <w:abstractNumId w:val="12"/>
   </w:num>
-  <w:num w:numId="10">
+  <w:num w:numId="10" w16cid:durableId="125895107">
     <w:abstractNumId w:val="3"/>
   </w:num>
-  <w:num w:numId="11">
+  <w:num w:numId="11" w16cid:durableId="1423991556">
     <w:abstractNumId w:val="1"/>
   </w:num>
-  <w:num w:numId="12">
+  <w:num w:numId="12" w16cid:durableId="513689090">
     <w:abstractNumId w:val="5"/>
   </w:num>
-  <w:num w:numId="13">
+  <w:num w:numId="13" w16cid:durableId="824971955">
     <w:abstractNumId w:val="8"/>
   </w:num>
 </w:numbering>
 </file>
 
 <file path=word/styles.xml><?xml version="1.0" encoding="utf-8"?>
-<w:styles xmlns:mc="http://schemas.openxmlformats.org/markup-compatibility/2006" xmlns:r="http://schemas.openxmlformats.org/officeDocument/2006/relationships" xmlns:w="http://schemas.openxmlformats.org/wordprocessingml/2006/main" xmlns:w14="http://schemas.microsoft.com/office/word/2010/wordml" mc:Ignorable="w14">
+<w:styles xmlns:mc="http://schemas.openxmlformats.org/markup-compatibility/2006" xmlns:r="http://schemas.openxmlformats.org/officeDocument/2006/relationships" xmlns:w="http://schemas.openxmlformats.org/wordprocessingml/2006/main" xmlns:w14="http://schemas.microsoft.com/office/word/2010/wordml" xmlns:w15="http://schemas.microsoft.com/office/word/2012/wordml" xmlns:w16cex="http://schemas.microsoft.com/office/word/2018/wordml/cex" xmlns:w16cid="http://schemas.microsoft.com/office/word/2016/wordml/cid" xmlns:w16="http://schemas.microsoft.com/office/word/2018/wordml" xmlns:w16sdtdh="http://schemas.microsoft.com/office/word/2020/wordml/sdtdatahash" xmlns:w16se="http://schemas.microsoft.com/office/word/2015/wordml/symex" mc:Ignorable="w14 w15 w16se w16cid w16 w16cex w16sdtdh">
   <w:docDefaults>
     <w:rPrDefault>
       <w:rPr>
@@ -4989,144 +5205,383 @@
       </w:pPr>
     </w:pPrDefault>
   </w:docDefaults>
-  <w:latentStyles w:defLockedState="0" w:defUIPriority="99" w:defSemiHidden="1" w:defUnhideWhenUsed="1" w:defQFormat="0" w:count="267">
-    <w:lsdException w:name="Normal" w:semiHidden="0" w:uiPriority="0" w:unhideWhenUsed="0" w:qFormat="1"/>
-    <w:lsdException w:name="heading 1" w:semiHidden="0" w:uiPriority="9" w:unhideWhenUsed="0" w:qFormat="1"/>
-    <w:lsdException w:name="heading 2" w:uiPriority="9" w:qFormat="1"/>
-    <w:lsdException w:name="heading 3" w:uiPriority="9" w:qFormat="1"/>
-    <w:lsdException w:name="heading 4" w:uiPriority="9" w:qFormat="1"/>
-    <w:lsdException w:name="heading 5" w:uiPriority="9" w:qFormat="1"/>
-    <w:lsdException w:name="heading 6" w:uiPriority="9" w:qFormat="1"/>
-    <w:lsdException w:name="heading 7" w:uiPriority="9" w:qFormat="1"/>
-    <w:lsdException w:name="heading 8" w:uiPriority="9" w:qFormat="1"/>
-    <w:lsdException w:name="heading 9" w:uiPriority="9" w:qFormat="1"/>
-    <w:lsdException w:name="toc 1" w:uiPriority="39"/>
-    <w:lsdException w:name="toc 2" w:uiPriority="39"/>
-    <w:lsdException w:name="toc 3" w:uiPriority="39"/>
-    <w:lsdException w:name="toc 4" w:uiPriority="39"/>
-    <w:lsdException w:name="toc 5" w:uiPriority="39"/>
-    <w:lsdException w:name="toc 6" w:uiPriority="39"/>
-    <w:lsdException w:name="toc 7" w:uiPriority="39"/>
-    <w:lsdException w:name="toc 8" w:uiPriority="39"/>
-    <w:lsdException w:name="toc 9" w:uiPriority="39"/>
-    <w:lsdException w:name="caption" w:uiPriority="35" w:qFormat="1"/>
-    <w:lsdException w:name="Title" w:semiHidden="0" w:uiPriority="10" w:unhideWhenUsed="0" w:qFormat="1"/>
-    <w:lsdException w:name="Default Paragraph Font" w:uiPriority="1"/>
-    <w:lsdException w:name="Subtitle" w:semiHidden="0" w:uiPriority="11" w:unhideWhenUsed="0" w:qFormat="1"/>
-    <w:lsdException w:name="Strong" w:semiHidden="0" w:uiPriority="22" w:unhideWhenUsed="0" w:qFormat="1"/>
-    <w:lsdException w:name="Emphasis" w:semiHidden="0" w:uiPriority="20" w:unhideWhenUsed="0" w:qFormat="1"/>
-    <w:lsdException w:name="Table Grid" w:semiHidden="0" w:uiPriority="39" w:unhideWhenUsed="0"/>
-    <w:lsdException w:name="Placeholder Text" w:unhideWhenUsed="0"/>
-    <w:lsdException w:name="No Spacing" w:semiHidden="0" w:uiPriority="1" w:unhideWhenUsed="0" w:qFormat="1"/>
-    <w:lsdException w:name="Light Shading" w:semiHidden="0" w:uiPriority="60" w:unhideWhenUsed="0"/>
-    <w:lsdException w:name="Light List" w:semiHidden="0" w:uiPriority="61" w:unhideWhenUsed="0"/>
-    <w:lsdException w:name="Light Grid" w:semiHidden="0" w:uiPriority="62" w:unhideWhenUsed="0"/>
-    <w:lsdException w:name="Medium Shading 1" w:semiHidden="0" w:uiPriority="63" w:unhideWhenUsed="0"/>
-    <w:lsdException w:name="Medium Shading 2" w:semiHidden="0" w:uiPriority="64" w:unhideWhenUsed="0"/>
-    <w:lsdException w:name="Medium List 1" w:semiHidden="0" w:uiPriority="65" w:unhideWhenUsed="0"/>
-    <w:lsdException w:name="Medium List 2" w:semiHidden="0" w:uiPriority="66" w:unhideWhenUsed="0"/>
-    <w:lsdException w:name="Medium Grid 1" w:semiHidden="0" w:uiPriority="67" w:unhideWhenUsed="0"/>
-    <w:lsdException w:name="Medium Grid 2" w:semiHidden="0" w:uiPriority="68" w:unhideWhenUsed="0"/>
-    <w:lsdException w:name="Medium Grid 3" w:semiHidden="0" w:uiPriority="69" w:unhideWhenUsed="0"/>
-    <w:lsdException w:name="Dark List" w:semiHidden="0" w:uiPriority="70" w:unhideWhenUsed="0"/>
-    <w:lsdException w:name="Colorful Shading" w:semiHidden="0" w:uiPriority="71" w:unhideWhenUsed="0"/>
-    <w:lsdException w:name="Colorful List" w:semiHidden="0" w:uiPriority="72" w:unhideWhenUsed="0"/>
-    <w:lsdException w:name="Colorful Grid" w:semiHidden="0" w:uiPriority="73" w:unhideWhenUsed="0"/>
-    <w:lsdException w:name="Light Shading Accent 1" w:semiHidden="0" w:uiPriority="60" w:unhideWhenUsed="0"/>
-    <w:lsdException w:name="Light List Accent 1" w:semiHidden="0" w:uiPriority="61" w:unhideWhenUsed="0"/>
-    <w:lsdException w:name="Light Grid Accent 1" w:semiHidden="0" w:uiPriority="62" w:unhideWhenUsed="0"/>
-    <w:lsdException w:name="Medium Shading 1 Accent 1" w:semiHidden="0" w:uiPriority="63" w:unhideWhenUsed="0"/>
-    <w:lsdException w:name="Medium Shading 2 Accent 1" w:semiHidden="0" w:uiPriority="64" w:unhideWhenUsed="0"/>
-    <w:lsdException w:name="Medium List 1 Accent 1" w:semiHidden="0" w:uiPriority="65" w:unhideWhenUsed="0"/>
-    <w:lsdException w:name="Revision" w:unhideWhenUsed="0"/>
-    <w:lsdException w:name="List Paragraph" w:semiHidden="0" w:uiPriority="34" w:unhideWhenUsed="0" w:qFormat="1"/>
-    <w:lsdException w:name="Quote" w:semiHidden="0" w:uiPriority="29" w:unhideWhenUsed="0" w:qFormat="1"/>
-    <w:lsdException w:name="Intense Quote" w:semiHidden="0" w:uiPriority="30" w:unhideWhenUsed="0" w:qFormat="1"/>
-    <w:lsdException w:name="Medium List 2 Accent 1" w:semiHidden="0" w:uiPriority="66" w:unhideWhenUsed="0"/>
-    <w:lsdException w:name="Medium Grid 1 Accent 1" w:semiHidden="0" w:uiPriority="67" w:unhideWhenUsed="0"/>
-    <w:lsdException w:name="Medium Grid 2 Accent 1" w:semiHidden="0" w:uiPriority="68" w:unhideWhenUsed="0"/>
-    <w:lsdException w:name="Medium Grid 3 Accent 1" w:semiHidden="0" w:uiPriority="69" w:unhideWhenUsed="0"/>
-    <w:lsdException w:name="Dark List Accent 1" w:semiHidden="0" w:uiPriority="70" w:unhideWhenUsed="0"/>
-    <w:lsdException w:name="Colorful Shading Accent 1" w:semiHidden="0" w:uiPriority="71" w:unhideWhenUsed="0"/>
-    <w:lsdException w:name="Colorful List Accent 1" w:semiHidden="0" w:uiPriority="72" w:unhideWhenUsed="0"/>
-    <w:lsdException w:name="Colorful Grid Accent 1" w:semiHidden="0" w:uiPriority="73" w:unhideWhenUsed="0"/>
-    <w:lsdException w:name="Light Shading Accent 2" w:semiHidden="0" w:uiPriority="60" w:unhideWhenUsed="0"/>
-    <w:lsdException w:name="Light List Accent 2" w:semiHidden="0" w:uiPriority="61" w:unhideWhenUsed="0"/>
-    <w:lsdException w:name="Light Grid Accent 2" w:semiHidden="0" w:uiPriority="62" w:unhideWhenUsed="0"/>
-    <w:lsdException w:name="Medium Shading 1 Accent 2" w:semiHidden="0" w:uiPriority="63" w:unhideWhenUsed="0"/>
-    <w:lsdException w:name="Medium Shading 2 Accent 2" w:semiHidden="0" w:uiPriority="64" w:unhideWhenUsed="0"/>
-    <w:lsdException w:name="Medium List 1 Accent 2" w:semiHidden="0" w:uiPriority="65" w:unhideWhenUsed="0"/>
-    <w:lsdException w:name="Medium List 2 Accent 2" w:semiHidden="0" w:uiPriority="66" w:unhideWhenUsed="0"/>
-    <w:lsdException w:name="Medium Grid 1 Accent 2" w:semiHidden="0" w:uiPriority="67" w:unhideWhenUsed="0"/>
-    <w:lsdException w:name="Medium Grid 2 Accent 2" w:semiHidden="0" w:uiPriority="68" w:unhideWhenUsed="0"/>
-    <w:lsdException w:name="Medium Grid 3 Accent 2" w:semiHidden="0" w:uiPriority="69" w:unhideWhenUsed="0"/>
-    <w:lsdException w:name="Dark List Accent 2" w:semiHidden="0" w:uiPriority="70" w:unhideWhenUsed="0"/>
-    <w:lsdException w:name="Colorful Shading Accent 2" w:semiHidden="0" w:uiPriority="71" w:unhideWhenUsed="0"/>
-    <w:lsdException w:name="Colorful List Accent 2" w:semiHidden="0" w:uiPriority="72" w:unhideWhenUsed="0"/>
-    <w:lsdException w:name="Colorful Grid Accent 2" w:semiHidden="0" w:uiPriority="73" w:unhideWhenUsed="0"/>
-    <w:lsdException w:name="Light Shading Accent 3" w:semiHidden="0" w:uiPriority="60" w:unhideWhenUsed="0"/>
-    <w:lsdException w:name="Light List Accent 3" w:semiHidden="0" w:uiPriority="61" w:unhideWhenUsed="0"/>
-    <w:lsdException w:name="Light Grid Accent 3" w:semiHidden="0" w:uiPriority="62" w:unhideWhenUsed="0"/>
-    <w:lsdException w:name="Medium Shading 1 Accent 3" w:semiHidden="0" w:uiPriority="63" w:unhideWhenUsed="0"/>
-    <w:lsdException w:name="Medium Shading 2 Accent 3" w:semiHidden="0" w:uiPriority="64" w:unhideWhenUsed="0"/>
-    <w:lsdException w:name="Medium List 1 Accent 3" w:semiHidden="0" w:uiPriority="65" w:unhideWhenUsed="0"/>
-    <w:lsdException w:name="Medium List 2 Accent 3" w:semiHidden="0" w:uiPriority="66" w:unhideWhenUsed="0"/>
-    <w:lsdException w:name="Medium Grid 1 Accent 3" w:semiHidden="0" w:uiPriority="67" w:unhideWhenUsed="0"/>
-    <w:lsdException w:name="Medium Grid 2 Accent 3" w:semiHidden="0" w:uiPriority="68" w:unhideWhenUsed="0"/>
-    <w:lsdException w:name="Medium Grid 3 Accent 3" w:semiHidden="0" w:uiPriority="69" w:unhideWhenUsed="0"/>
-    <w:lsdException w:name="Dark List Accent 3" w:semiHidden="0" w:uiPriority="70" w:unhideWhenUsed="0"/>
-    <w:lsdException w:name="Colorful Shading Accent 3" w:semiHidden="0" w:uiPriority="71" w:unhideWhenUsed="0"/>
-    <w:lsdException w:name="Colorful List Accent 3" w:semiHidden="0" w:uiPriority="72" w:unhideWhenUsed="0"/>
-    <w:lsdException w:name="Colorful Grid Accent 3" w:semiHidden="0" w:uiPriority="73" w:unhideWhenUsed="0"/>
-    <w:lsdException w:name="Light Shading Accent 4" w:semiHidden="0" w:uiPriority="60" w:unhideWhenUsed="0"/>
-    <w:lsdException w:name="Light List Accent 4" w:semiHidden="0" w:uiPriority="61" w:unhideWhenUsed="0"/>
-    <w:lsdException w:name="Light Grid Accent 4" w:semiHidden="0" w:uiPriority="62" w:unhideWhenUsed="0"/>
-    <w:lsdException w:name="Medium Shading 1 Accent 4" w:semiHidden="0" w:uiPriority="63" w:unhideWhenUsed="0"/>
-    <w:lsdException w:name="Medium Shading 2 Accent 4" w:semiHidden="0" w:uiPriority="64" w:unhideWhenUsed="0"/>
-    <w:lsdException w:name="Medium List 1 Accent 4" w:semiHidden="0" w:uiPriority="65" w:unhideWhenUsed="0"/>
-    <w:lsdException w:name="Medium List 2 Accent 4" w:semiHidden="0" w:uiPriority="66" w:unhideWhenUsed="0"/>
-    <w:lsdException w:name="Medium Grid 1 Accent 4" w:semiHidden="0" w:uiPriority="67" w:unhideWhenUsed="0"/>
-    <w:lsdException w:name="Medium Grid 2 Accent 4" w:semiHidden="0" w:uiPriority="68" w:unhideWhenUsed="0"/>
-    <w:lsdException w:name="Medium Grid 3 Accent 4" w:semiHidden="0" w:uiPriority="69" w:unhideWhenUsed="0"/>
-    <w:lsdException w:name="Dark List Accent 4" w:semiHidden="0" w:uiPriority="70" w:unhideWhenUsed="0"/>
-    <w:lsdException w:name="Colorful Shading Accent 4" w:semiHidden="0" w:uiPriority="71" w:unhideWhenUsed="0"/>
-    <w:lsdException w:name="Colorful List Accent 4" w:semiHidden="0" w:uiPriority="72" w:unhideWhenUsed="0"/>
-    <w:lsdException w:name="Colorful Grid Accent 4" w:semiHidden="0" w:uiPriority="73" w:unhideWhenUsed="0"/>
-    <w:lsdException w:name="Light Shading Accent 5" w:semiHidden="0" w:uiPriority="60" w:unhideWhenUsed="0"/>
-    <w:lsdException w:name="Light List Accent 5" w:semiHidden="0" w:uiPriority="61" w:unhideWhenUsed="0"/>
-    <w:lsdException w:name="Light Grid Accent 5" w:semiHidden="0" w:uiPriority="62" w:unhideWhenUsed="0"/>
-    <w:lsdException w:name="Medium Shading 1 Accent 5" w:semiHidden="0" w:uiPriority="63" w:unhideWhenUsed="0"/>
-    <w:lsdException w:name="Medium Shading 2 Accent 5" w:semiHidden="0" w:uiPriority="64" w:unhideWhenUsed="0"/>
-    <w:lsdException w:name="Medium List 1 Accent 5" w:semiHidden="0" w:uiPriority="65" w:unhideWhenUsed="0"/>
-    <w:lsdException w:name="Medium List 2 Accent 5" w:semiHidden="0" w:uiPriority="66" w:unhideWhenUsed="0"/>
-    <w:lsdException w:name="Medium Grid 1 Accent 5" w:semiHidden="0" w:uiPriority="67" w:unhideWhenUsed="0"/>
-    <w:lsdException w:name="Medium Grid 2 Accent 5" w:semiHidden="0" w:uiPriority="68" w:unhideWhenUsed="0"/>
-    <w:lsdException w:name="Medium Grid 3 Accent 5" w:semiHidden="0" w:uiPriority="69" w:unhideWhenUsed="0"/>
-    <w:lsdException w:name="Dark List Accent 5" w:semiHidden="0" w:uiPriority="70" w:unhideWhenUsed="0"/>
-    <w:lsdException w:name="Colorful Shading Accent 5" w:semiHidden="0" w:uiPriority="71" w:unhideWhenUsed="0"/>
-    <w:lsdException w:name="Colorful List Accent 5" w:semiHidden="0" w:uiPriority="72" w:unhideWhenUsed="0"/>
-    <w:lsdException w:name="Colorful Grid Accent 5" w:semiHidden="0" w:uiPriority="73" w:unhideWhenUsed="0"/>
-    <w:lsdException w:name="Light Shading Accent 6" w:semiHidden="0" w:uiPriority="60" w:unhideWhenUsed="0"/>
-    <w:lsdException w:name="Light List Accent 6" w:semiHidden="0" w:uiPriority="61" w:unhideWhenUsed="0"/>
-    <w:lsdException w:name="Light Grid Accent 6" w:semiHidden="0" w:uiPriority="62" w:unhideWhenUsed="0"/>
-    <w:lsdException w:name="Medium Shading 1 Accent 6" w:semiHidden="0" w:uiPriority="63" w:unhideWhenUsed="0"/>
-    <w:lsdException w:name="Medium Shading 2 Accent 6" w:semiHidden="0" w:uiPriority="64" w:unhideWhenUsed="0"/>
-    <w:lsdException w:name="Medium List 1 Accent 6" w:semiHidden="0" w:uiPriority="65" w:unhideWhenUsed="0"/>
-    <w:lsdException w:name="Medium List 2 Accent 6" w:semiHidden="0" w:uiPriority="66" w:unhideWhenUsed="0"/>
-    <w:lsdException w:name="Medium Grid 1 Accent 6" w:semiHidden="0" w:uiPriority="67" w:unhideWhenUsed="0"/>
-    <w:lsdException w:name="Medium Grid 2 Accent 6" w:semiHidden="0" w:uiPriority="68" w:unhideWhenUsed="0"/>
-    <w:lsdException w:name="Medium Grid 3 Accent 6" w:semiHidden="0" w:uiPriority="69" w:unhideWhenUsed="0"/>
-    <w:lsdException w:name="Dark List Accent 6" w:semiHidden="0" w:uiPriority="70" w:unhideWhenUsed="0"/>
-    <w:lsdException w:name="Colorful Shading Accent 6" w:semiHidden="0" w:uiPriority="71" w:unhideWhenUsed="0"/>
-    <w:lsdException w:name="Colorful List Accent 6" w:semiHidden="0" w:uiPriority="72" w:unhideWhenUsed="0"/>
-    <w:lsdException w:name="Colorful Grid Accent 6" w:semiHidden="0" w:uiPriority="73" w:unhideWhenUsed="0"/>
-    <w:lsdException w:name="Subtle Emphasis" w:semiHidden="0" w:uiPriority="19" w:unhideWhenUsed="0" w:qFormat="1"/>
-    <w:lsdException w:name="Intense Emphasis" w:semiHidden="0" w:uiPriority="21" w:unhideWhenUsed="0" w:qFormat="1"/>
-    <w:lsdException w:name="Subtle Reference" w:semiHidden="0" w:uiPriority="31" w:unhideWhenUsed="0" w:qFormat="1"/>
-    <w:lsdException w:name="Intense Reference" w:semiHidden="0" w:uiPriority="32" w:unhideWhenUsed="0" w:qFormat="1"/>
-    <w:lsdException w:name="Book Title" w:semiHidden="0" w:uiPriority="33" w:unhideWhenUsed="0" w:qFormat="1"/>
-    <w:lsdException w:name="Bibliography" w:uiPriority="37"/>
-    <w:lsdException w:name="TOC Heading" w:uiPriority="39" w:qFormat="1"/>
+  <w:latentStyles w:defLockedState="0" w:defUIPriority="99" w:defSemiHidden="0" w:defUnhideWhenUsed="0" w:defQFormat="0" w:count="376">
+    <w:lsdException w:name="Normal" w:uiPriority="0" w:qFormat="1"/>
+    <w:lsdException w:name="heading 1" w:uiPriority="9" w:qFormat="1"/>
+    <w:lsdException w:name="heading 2" w:semiHidden="1" w:uiPriority="9" w:unhideWhenUsed="1" w:qFormat="1"/>
+    <w:lsdException w:name="heading 3" w:semiHidden="1" w:uiPriority="9" w:unhideWhenUsed="1" w:qFormat="1"/>
+    <w:lsdException w:name="heading 4" w:semiHidden="1" w:uiPriority="9" w:unhideWhenUsed="1" w:qFormat="1"/>
+    <w:lsdException w:name="heading 5" w:semiHidden="1" w:uiPriority="9" w:unhideWhenUsed="1" w:qFormat="1"/>
+    <w:lsdException w:name="heading 6" w:semiHidden="1" w:uiPriority="9" w:unhideWhenUsed="1" w:qFormat="1"/>
+    <w:lsdException w:name="heading 7" w:semiHidden="1" w:uiPriority="9" w:unhideWhenUsed="1" w:qFormat="1"/>
+    <w:lsdException w:name="heading 8" w:semiHidden="1" w:uiPriority="9" w:unhideWhenUsed="1" w:qFormat="1"/>
+    <w:lsdException w:name="heading 9" w:semiHidden="1" w:uiPriority="9" w:unhideWhenUsed="1" w:qFormat="1"/>
+    <w:lsdException w:name="index 1" w:semiHidden="1" w:unhideWhenUsed="1"/>
+    <w:lsdException w:name="index 2" w:semiHidden="1" w:unhideWhenUsed="1"/>
+    <w:lsdException w:name="index 3" w:semiHidden="1" w:unhideWhenUsed="1"/>
+    <w:lsdException w:name="index 4" w:semiHidden="1" w:unhideWhenUsed="1"/>
+    <w:lsdException w:name="index 5" w:semiHidden="1" w:unhideWhenUsed="1"/>
+    <w:lsdException w:name="index 6" w:semiHidden="1" w:unhideWhenUsed="1"/>
+    <w:lsdException w:name="index 7" w:semiHidden="1" w:unhideWhenUsed="1"/>
+    <w:lsdException w:name="index 8" w:semiHidden="1" w:unhideWhenUsed="1"/>
+    <w:lsdException w:name="index 9" w:semiHidden="1" w:unhideWhenUsed="1"/>
+    <w:lsdException w:name="toc 1" w:semiHidden="1" w:uiPriority="39" w:unhideWhenUsed="1"/>
+    <w:lsdException w:name="toc 2" w:semiHidden="1" w:uiPriority="39" w:unhideWhenUsed="1"/>
+    <w:lsdException w:name="toc 3" w:semiHidden="1" w:uiPriority="39" w:unhideWhenUsed="1"/>
+    <w:lsdException w:name="toc 4" w:semiHidden="1" w:uiPriority="39" w:unhideWhenUsed="1"/>
+    <w:lsdException w:name="toc 5" w:semiHidden="1" w:uiPriority="39" w:unhideWhenUsed="1"/>
+    <w:lsdException w:name="toc 6" w:semiHidden="1" w:uiPriority="39" w:unhideWhenUsed="1"/>
+    <w:lsdException w:name="toc 7" w:semiHidden="1" w:uiPriority="39" w:unhideWhenUsed="1"/>
+    <w:lsdException w:name="toc 8" w:semiHidden="1" w:uiPriority="39" w:unhideWhenUsed="1"/>
+    <w:lsdException w:name="toc 9" w:semiHidden="1" w:uiPriority="39" w:unhideWhenUsed="1"/>
+    <w:lsdException w:name="Normal Indent" w:semiHidden="1" w:unhideWhenUsed="1"/>
+    <w:lsdException w:name="footnote text" w:semiHidden="1" w:unhideWhenUsed="1"/>
+    <w:lsdException w:name="annotation text" w:semiHidden="1" w:unhideWhenUsed="1"/>
+    <w:lsdException w:name="header" w:semiHidden="1" w:unhideWhenUsed="1"/>
+    <w:lsdException w:name="footer" w:semiHidden="1" w:unhideWhenUsed="1"/>
+    <w:lsdException w:name="index heading" w:semiHidden="1" w:unhideWhenUsed="1"/>
+    <w:lsdException w:name="caption" w:semiHidden="1" w:uiPriority="35" w:unhideWhenUsed="1" w:qFormat="1"/>
+    <w:lsdException w:name="table of figures" w:semiHidden="1" w:unhideWhenUsed="1"/>
+    <w:lsdException w:name="envelope address" w:semiHidden="1" w:unhideWhenUsed="1"/>
+    <w:lsdException w:name="envelope return" w:semiHidden="1" w:unhideWhenUsed="1"/>
+    <w:lsdException w:name="footnote reference" w:semiHidden="1" w:unhideWhenUsed="1"/>
+    <w:lsdException w:name="annotation reference" w:semiHidden="1" w:unhideWhenUsed="1"/>
+    <w:lsdException w:name="line number" w:semiHidden="1" w:unhideWhenUsed="1"/>
+    <w:lsdException w:name="page number" w:semiHidden="1" w:unhideWhenUsed="1"/>
+    <w:lsdException w:name="endnote reference" w:semiHidden="1" w:unhideWhenUsed="1"/>
+    <w:lsdException w:name="endnote text" w:semiHidden="1" w:unhideWhenUsed="1"/>
+    <w:lsdException w:name="table of authorities" w:semiHidden="1" w:unhideWhenUsed="1"/>
+    <w:lsdException w:name="macro" w:semiHidden="1" w:unhideWhenUsed="1"/>
+    <w:lsdException w:name="toa heading" w:semiHidden="1" w:unhideWhenUsed="1"/>
+    <w:lsdException w:name="List" w:semiHidden="1" w:unhideWhenUsed="1"/>
+    <w:lsdException w:name="List Bullet" w:semiHidden="1" w:unhideWhenUsed="1"/>
+    <w:lsdException w:name="List Number" w:semiHidden="1" w:unhideWhenUsed="1"/>
+    <w:lsdException w:name="List 2" w:semiHidden="1" w:unhideWhenUsed="1"/>
+    <w:lsdException w:name="List 3" w:semiHidden="1" w:unhideWhenUsed="1"/>
+    <w:lsdException w:name="List 4" w:semiHidden="1" w:unhideWhenUsed="1"/>
+    <w:lsdException w:name="List 5" w:semiHidden="1" w:unhideWhenUsed="1"/>
+    <w:lsdException w:name="List Bullet 2" w:semiHidden="1" w:unhideWhenUsed="1"/>
+    <w:lsdException w:name="List Bullet 3" w:semiHidden="1" w:unhideWhenUsed="1"/>
+    <w:lsdException w:name="List Bullet 4" w:semiHidden="1" w:unhideWhenUsed="1"/>
+    <w:lsdException w:name="List Bullet 5" w:semiHidden="1" w:unhideWhenUsed="1"/>
+    <w:lsdException w:name="List Number 2" w:semiHidden="1" w:unhideWhenUsed="1"/>
+    <w:lsdException w:name="List Number 3" w:semiHidden="1" w:unhideWhenUsed="1"/>
+    <w:lsdException w:name="List Number 4" w:semiHidden="1" w:unhideWhenUsed="1"/>
+    <w:lsdException w:name="List Number 5" w:semiHidden="1" w:unhideWhenUsed="1"/>
+    <w:lsdException w:name="Title" w:uiPriority="10" w:qFormat="1"/>
+    <w:lsdException w:name="Closing" w:semiHidden="1" w:unhideWhenUsed="1"/>
+    <w:lsdException w:name="Signature" w:semiHidden="1" w:unhideWhenUsed="1"/>
+    <w:lsdException w:name="Default Paragraph Font" w:semiHidden="1" w:uiPriority="1" w:unhideWhenUsed="1"/>
+    <w:lsdException w:name="Body Text" w:semiHidden="1" w:unhideWhenUsed="1"/>
+    <w:lsdException w:name="Body Text Indent" w:semiHidden="1" w:unhideWhenUsed="1"/>
+    <w:lsdException w:name="List Continue" w:semiHidden="1" w:unhideWhenUsed="1"/>
+    <w:lsdException w:name="List Continue 2" w:semiHidden="1" w:unhideWhenUsed="1"/>
+    <w:lsdException w:name="List Continue 3" w:semiHidden="1" w:unhideWhenUsed="1"/>
+    <w:lsdException w:name="List Continue 4" w:semiHidden="1" w:unhideWhenUsed="1"/>
+    <w:lsdException w:name="List Continue 5" w:semiHidden="1" w:unhideWhenUsed="1"/>
+    <w:lsdException w:name="Message Header" w:semiHidden="1" w:unhideWhenUsed="1"/>
+    <w:lsdException w:name="Subtitle" w:uiPriority="11" w:qFormat="1"/>
+    <w:lsdException w:name="Salutation" w:semiHidden="1" w:unhideWhenUsed="1"/>
+    <w:lsdException w:name="Date" w:semiHidden="1" w:unhideWhenUsed="1"/>
+    <w:lsdException w:name="Body Text First Indent" w:semiHidden="1" w:unhideWhenUsed="1"/>
+    <w:lsdException w:name="Body Text First Indent 2" w:semiHidden="1" w:unhideWhenUsed="1"/>
+    <w:lsdException w:name="Note Heading" w:semiHidden="1" w:unhideWhenUsed="1"/>
+    <w:lsdException w:name="Body Text 2" w:semiHidden="1" w:unhideWhenUsed="1"/>
+    <w:lsdException w:name="Body Text 3" w:semiHidden="1" w:unhideWhenUsed="1"/>
+    <w:lsdException w:name="Body Text Indent 2" w:semiHidden="1" w:unhideWhenUsed="1"/>
+    <w:lsdException w:name="Body Text Indent 3" w:semiHidden="1" w:unhideWhenUsed="1"/>
+    <w:lsdException w:name="Block Text" w:semiHidden="1" w:unhideWhenUsed="1"/>
+    <w:lsdException w:name="Hyperlink" w:semiHidden="1" w:unhideWhenUsed="1"/>
+    <w:lsdException w:name="FollowedHyperlink" w:semiHidden="1" w:unhideWhenUsed="1"/>
+    <w:lsdException w:name="Strong" w:uiPriority="22" w:qFormat="1"/>
+    <w:lsdException w:name="Emphasis" w:uiPriority="20" w:qFormat="1"/>
+    <w:lsdException w:name="Document Map" w:semiHidden="1" w:unhideWhenUsed="1"/>
+    <w:lsdException w:name="Plain Text" w:semiHidden="1" w:unhideWhenUsed="1"/>
+    <w:lsdException w:name="E-mail Signature" w:semiHidden="1" w:unhideWhenUsed="1"/>
+    <w:lsdException w:name="HTML Top of Form" w:semiHidden="1" w:unhideWhenUsed="1"/>
+    <w:lsdException w:name="HTML Bottom of Form" w:semiHidden="1" w:unhideWhenUsed="1"/>
+    <w:lsdException w:name="Normal (Web)" w:semiHidden="1" w:unhideWhenUsed="1"/>
+    <w:lsdException w:name="HTML Acronym" w:semiHidden="1" w:unhideWhenUsed="1"/>
+    <w:lsdException w:name="HTML Address" w:semiHidden="1" w:unhideWhenUsed="1"/>
+    <w:lsdException w:name="HTML Cite" w:semiHidden="1" w:unhideWhenUsed="1"/>
+    <w:lsdException w:name="HTML Code" w:semiHidden="1" w:unhideWhenUsed="1"/>
+    <w:lsdException w:name="HTML Definition" w:semiHidden="1" w:unhideWhenUsed="1"/>
+    <w:lsdException w:name="HTML Keyboard" w:semiHidden="1" w:unhideWhenUsed="1"/>
+    <w:lsdException w:name="HTML Preformatted" w:semiHidden="1" w:unhideWhenUsed="1"/>
+    <w:lsdException w:name="HTML Sample" w:semiHidden="1" w:unhideWhenUsed="1"/>
+    <w:lsdException w:name="HTML Typewriter" w:semiHidden="1" w:unhideWhenUsed="1"/>
+    <w:lsdException w:name="HTML Variable" w:semiHidden="1" w:unhideWhenUsed="1"/>
+    <w:lsdException w:name="Normal Table" w:semiHidden="1" w:unhideWhenUsed="1"/>
+    <w:lsdException w:name="annotation subject" w:semiHidden="1" w:unhideWhenUsed="1"/>
+    <w:lsdException w:name="No List" w:semiHidden="1" w:unhideWhenUsed="1"/>
+    <w:lsdException w:name="Outline List 1" w:semiHidden="1" w:unhideWhenUsed="1"/>
+    <w:lsdException w:name="Outline List 2" w:semiHidden="1" w:unhideWhenUsed="1"/>
+    <w:lsdException w:name="Outline List 3" w:semiHidden="1" w:unhideWhenUsed="1"/>
+    <w:lsdException w:name="Table Simple 1" w:semiHidden="1" w:unhideWhenUsed="1"/>
+    <w:lsdException w:name="Table Simple 2" w:semiHidden="1" w:unhideWhenUsed="1"/>
+    <w:lsdException w:name="Table Simple 3" w:semiHidden="1" w:unhideWhenUsed="1"/>
+    <w:lsdException w:name="Table Classic 1" w:semiHidden="1" w:unhideWhenUsed="1"/>
+    <w:lsdException w:name="Table Classic 2" w:semiHidden="1" w:unhideWhenUsed="1"/>
+    <w:lsdException w:name="Table Classic 3" w:semiHidden="1" w:unhideWhenUsed="1"/>
+    <w:lsdException w:name="Table Classic 4" w:semiHidden="1" w:unhideWhenUsed="1"/>
+    <w:lsdException w:name="Table Colorful 1" w:semiHidden="1" w:unhideWhenUsed="1"/>
+    <w:lsdException w:name="Table Colorful 2" w:semiHidden="1" w:unhideWhenUsed="1"/>
+    <w:lsdException w:name="Table Colorful 3" w:semiHidden="1" w:unhideWhenUsed="1"/>
+    <w:lsdException w:name="Table Columns 1" w:semiHidden="1" w:unhideWhenUsed="1"/>
+    <w:lsdException w:name="Table Columns 2" w:semiHidden="1" w:unhideWhenUsed="1"/>
+    <w:lsdException w:name="Table Columns 3" w:semiHidden="1" w:unhideWhenUsed="1"/>
+    <w:lsdException w:name="Table Columns 4" w:semiHidden="1" w:unhideWhenUsed="1"/>
+    <w:lsdException w:name="Table Columns 5" w:semiHidden="1" w:unhideWhenUsed="1"/>
+    <w:lsdException w:name="Table Grid 1" w:semiHidden="1" w:unhideWhenUsed="1"/>
+    <w:lsdException w:name="Table Grid 2" w:semiHidden="1" w:unhideWhenUsed="1"/>
+    <w:lsdException w:name="Table Grid 3" w:semiHidden="1" w:unhideWhenUsed="1"/>
+    <w:lsdException w:name="Table Grid 4" w:semiHidden="1" w:unhideWhenUsed="1"/>
+    <w:lsdException w:name="Table Grid 5" w:semiHidden="1" w:unhideWhenUsed="1"/>
+    <w:lsdException w:name="Table Grid 6" w:semiHidden="1" w:unhideWhenUsed="1"/>
+    <w:lsdException w:name="Table Grid 7" w:semiHidden="1" w:unhideWhenUsed="1"/>
+    <w:lsdException w:name="Table Grid 8" w:semiHidden="1" w:unhideWhenUsed="1"/>
+    <w:lsdException w:name="Table List 1" w:semiHidden="1" w:unhideWhenUsed="1"/>
+    <w:lsdException w:name="Table List 2" w:semiHidden="1" w:unhideWhenUsed="1"/>
+    <w:lsdException w:name="Table List 3" w:semiHidden="1" w:unhideWhenUsed="1"/>
+    <w:lsdException w:name="Table List 4" w:semiHidden="1" w:unhideWhenUsed="1"/>
+    <w:lsdException w:name="Table List 5" w:semiHidden="1" w:unhideWhenUsed="1"/>
+    <w:lsdException w:name="Table List 6" w:semiHidden="1" w:unhideWhenUsed="1"/>
+    <w:lsdException w:name="Table List 7" w:semiHidden="1" w:unhideWhenUsed="1"/>
+    <w:lsdException w:name="Table List 8" w:semiHidden="1" w:unhideWhenUsed="1"/>
+    <w:lsdException w:name="Table 3D effects 1" w:semiHidden="1" w:unhideWhenUsed="1"/>
+    <w:lsdException w:name="Table 3D effects 2" w:semiHidden="1" w:unhideWhenUsed="1"/>
+    <w:lsdException w:name="Table 3D effects 3" w:semiHidden="1" w:unhideWhenUsed="1"/>
+    <w:lsdException w:name="Table Contemporary" w:semiHidden="1" w:unhideWhenUsed="1"/>
+    <w:lsdException w:name="Table Elegant" w:semiHidden="1" w:unhideWhenUsed="1"/>
+    <w:lsdException w:name="Table Professional" w:semiHidden="1" w:unhideWhenUsed="1"/>
+    <w:lsdException w:name="Table Subtle 1" w:semiHidden="1" w:unhideWhenUsed="1"/>
+    <w:lsdException w:name="Table Subtle 2" w:semiHidden="1" w:unhideWhenUsed="1"/>
+    <w:lsdException w:name="Table Web 1" w:semiHidden="1" w:unhideWhenUsed="1"/>
+    <w:lsdException w:name="Table Web 2" w:semiHidden="1" w:unhideWhenUsed="1"/>
+    <w:lsdException w:name="Table Web 3" w:semiHidden="1" w:unhideWhenUsed="1"/>
+    <w:lsdException w:name="Balloon Text" w:semiHidden="1" w:unhideWhenUsed="1"/>
+    <w:lsdException w:name="Table Grid" w:semiHidden="1" w:uiPriority="39" w:unhideWhenUsed="1"/>
+    <w:lsdException w:name="Table Theme" w:semiHidden="1" w:unhideWhenUsed="1"/>
+    <w:lsdException w:name="Placeholder Text" w:semiHidden="1"/>
+    <w:lsdException w:name="No Spacing" w:uiPriority="1" w:qFormat="1"/>
+    <w:lsdException w:name="Light Shading" w:uiPriority="60"/>
+    <w:lsdException w:name="Light List" w:uiPriority="61"/>
+    <w:lsdException w:name="Light Grid" w:uiPriority="62"/>
+    <w:lsdException w:name="Medium Shading 1" w:uiPriority="63"/>
+    <w:lsdException w:name="Medium Shading 2" w:uiPriority="64"/>
+    <w:lsdException w:name="Medium List 1" w:uiPriority="65"/>
+    <w:lsdException w:name="Medium List 2" w:uiPriority="66"/>
+    <w:lsdException w:name="Medium Grid 1" w:uiPriority="67"/>
+    <w:lsdException w:name="Medium Grid 2" w:uiPriority="68"/>
+    <w:lsdException w:name="Medium Grid 3" w:uiPriority="69"/>
+    <w:lsdException w:name="Dark List" w:uiPriority="70"/>
+    <w:lsdException w:name="Colorful Shading" w:uiPriority="71"/>
+    <w:lsdException w:name="Colorful List" w:uiPriority="72"/>
+    <w:lsdException w:name="Colorful Grid" w:uiPriority="73"/>
+    <w:lsdException w:name="Light Shading Accent 1" w:uiPriority="60"/>
+    <w:lsdException w:name="Light List Accent 1" w:uiPriority="61"/>
+    <w:lsdException w:name="Light Grid Accent 1" w:uiPriority="62"/>
+    <w:lsdException w:name="Medium Shading 1 Accent 1" w:uiPriority="63"/>
+    <w:lsdException w:name="Medium Shading 2 Accent 1" w:uiPriority="64"/>
+    <w:lsdException w:name="Medium List 1 Accent 1" w:uiPriority="65"/>
+    <w:lsdException w:name="Revision" w:semiHidden="1"/>
+    <w:lsdException w:name="List Paragraph" w:uiPriority="34" w:qFormat="1"/>
+    <w:lsdException w:name="Quote" w:uiPriority="29" w:qFormat="1"/>
+    <w:lsdException w:name="Intense Quote" w:uiPriority="30" w:qFormat="1"/>
+    <w:lsdException w:name="Medium List 2 Accent 1" w:uiPriority="66"/>
+    <w:lsdException w:name="Medium Grid 1 Accent 1" w:uiPriority="67"/>
+    <w:lsdException w:name="Medium Grid 2 Accent 1" w:uiPriority="68"/>
+    <w:lsdException w:name="Medium Grid 3 Accent 1" w:uiPriority="69"/>
+    <w:lsdException w:name="Dark List Accent 1" w:uiPriority="70"/>
+    <w:lsdException w:name="Colorful Shading Accent 1" w:uiPriority="71"/>
+    <w:lsdException w:name="Colorful List Accent 1" w:uiPriority="72"/>
+    <w:lsdException w:name="Colorful Grid Accent 1" w:uiPriority="73"/>
+    <w:lsdException w:name="Light Shading Accent 2" w:uiPriority="60"/>
+    <w:lsdException w:name="Light List Accent 2" w:uiPriority="61"/>
+    <w:lsdException w:name="Light Grid Accent 2" w:uiPriority="62"/>
+    <w:lsdException w:name="Medium Shading 1 Accent 2" w:uiPriority="63"/>
+    <w:lsdException w:name="Medium Shading 2 Accent 2" w:uiPriority="64"/>
+    <w:lsdException w:name="Medium List 1 Accent 2" w:uiPriority="65"/>
+    <w:lsdException w:name="Medium List 2 Accent 2" w:uiPriority="66"/>
+    <w:lsdException w:name="Medium Grid 1 Accent 2" w:uiPriority="67"/>
+    <w:lsdException w:name="Medium Grid 2 Accent 2" w:uiPriority="68"/>
+    <w:lsdException w:name="Medium Grid 3 Accent 2" w:uiPriority="69"/>
+    <w:lsdException w:name="Dark List Accent 2" w:uiPriority="70"/>
+    <w:lsdException w:name="Colorful Shading Accent 2" w:uiPriority="71"/>
+    <w:lsdException w:name="Colorful List Accent 2" w:uiPriority="72"/>
+    <w:lsdException w:name="Colorful Grid Accent 2" w:uiPriority="73"/>
+    <w:lsdException w:name="Light Shading Accent 3" w:uiPriority="60"/>
+    <w:lsdException w:name="Light List Accent 3" w:uiPriority="61"/>
+    <w:lsdException w:name="Light Grid Accent 3" w:uiPriority="62"/>
+    <w:lsdException w:name="Medium Shading 1 Accent 3" w:uiPriority="63"/>
+    <w:lsdException w:name="Medium Shading 2 Accent 3" w:uiPriority="64"/>
+    <w:lsdException w:name="Medium List 1 Accent 3" w:uiPriority="65"/>
+    <w:lsdException w:name="Medium List 2 Accent 3" w:uiPriority="66"/>
+    <w:lsdException w:name="Medium Grid 1 Accent 3" w:uiPriority="67"/>
+    <w:lsdException w:name="Medium Grid 2 Accent 3" w:uiPriority="68"/>
+    <w:lsdException w:name="Medium Grid 3 Accent 3" w:uiPriority="69"/>
+    <w:lsdException w:name="Dark List Accent 3" w:uiPriority="70"/>
+    <w:lsdException w:name="Colorful Shading Accent 3" w:uiPriority="71"/>
+    <w:lsdException w:name="Colorful List Accent 3" w:uiPriority="72"/>
+    <w:lsdException w:name="Colorful Grid Accent 3" w:uiPriority="73"/>
+    <w:lsdException w:name="Light Shading Accent 4" w:uiPriority="60"/>
+    <w:lsdException w:name="Light List Accent 4" w:uiPriority="61"/>
+    <w:lsdException w:name="Light Grid Accent 4" w:uiPriority="62"/>
+    <w:lsdException w:name="Medium Shading 1 Accent 4" w:uiPriority="63"/>
+    <w:lsdException w:name="Medium Shading 2 Accent 4" w:uiPriority="64"/>
+    <w:lsdException w:name="Medium List 1 Accent 4" w:uiPriority="65"/>
+    <w:lsdException w:name="Medium List 2 Accent 4" w:uiPriority="66"/>
+    <w:lsdException w:name="Medium Grid 1 Accent 4" w:uiPriority="67"/>
+    <w:lsdException w:name="Medium Grid 2 Accent 4" w:uiPriority="68"/>
+    <w:lsdException w:name="Medium Grid 3 Accent 4" w:uiPriority="69"/>
+    <w:lsdException w:name="Dark List Accent 4" w:uiPriority="70"/>
+    <w:lsdException w:name="Colorful Shading Accent 4" w:uiPriority="71"/>
+    <w:lsdException w:name="Colorful List Accent 4" w:uiPriority="72"/>
+    <w:lsdException w:name="Colorful Grid Accent 4" w:uiPriority="73"/>
+    <w:lsdException w:name="Light Shading Accent 5" w:uiPriority="60"/>
+    <w:lsdException w:name="Light List Accent 5" w:uiPriority="61"/>
+    <w:lsdException w:name="Light Grid Accent 5" w:uiPriority="62"/>
+    <w:lsdException w:name="Medium Shading 1 Accent 5" w:uiPriority="63"/>
+    <w:lsdException w:name="Medium Shading 2 Accent 5" w:uiPriority="64"/>
+    <w:lsdException w:name="Medium List 1 Accent 5" w:uiPriority="65"/>
+    <w:lsdException w:name="Medium List 2 Accent 5" w:uiPriority="66"/>
+    <w:lsdException w:name="Medium Grid 1 Accent 5" w:uiPriority="67"/>
+    <w:lsdException w:name="Medium Grid 2 Accent 5" w:uiPriority="68"/>
+    <w:lsdException w:name="Medium Grid 3 Accent 5" w:uiPriority="69"/>
+    <w:lsdException w:name="Dark List Accent 5" w:uiPriority="70"/>
+    <w:lsdException w:name="Colorful Shading Accent 5" w:uiPriority="71"/>
+    <w:lsdException w:name="Colorful List Accent 5" w:uiPriority="72"/>
+    <w:lsdException w:name="Colorful Grid Accent 5" w:uiPriority="73"/>
+    <w:lsdException w:name="Light Shading Accent 6" w:uiPriority="60"/>
+    <w:lsdException w:name="Light List Accent 6" w:uiPriority="61"/>
+    <w:lsdException w:name="Light Grid Accent 6" w:uiPriority="62"/>
+    <w:lsdException w:name="Medium Shading 1 Accent 6" w:uiPriority="63"/>
+    <w:lsdException w:name="Medium Shading 2 Accent 6" w:uiPriority="64"/>
+    <w:lsdException w:name="Medium List 1 Accent 6" w:uiPriority="65"/>
+    <w:lsdException w:name="Medium List 2 Accent 6" w:uiPriority="66"/>
+    <w:lsdException w:name="Medium Grid 1 Accent 6" w:uiPriority="67"/>
+    <w:lsdException w:name="Medium Grid 2 Accent 6" w:uiPriority="68"/>
+    <w:lsdException w:name="Medium Grid 3 Accent 6" w:uiPriority="69"/>
+    <w:lsdException w:name="Dark List Accent 6" w:uiPriority="70"/>
+    <w:lsdException w:name="Colorful Shading Accent 6" w:uiPriority="71"/>
+    <w:lsdException w:name="Colorful List Accent 6" w:uiPriority="72"/>
+    <w:lsdException w:name="Colorful Grid Accent 6" w:uiPriority="73"/>
+    <w:lsdException w:name="Subtle Emphasis" w:uiPriority="19" w:qFormat="1"/>
+    <w:lsdException w:name="Intense Emphasis" w:uiPriority="21" w:qFormat="1"/>
+    <w:lsdException w:name="Subtle Reference" w:uiPriority="31" w:qFormat="1"/>
+    <w:lsdException w:name="Intense Reference" w:uiPriority="32" w:qFormat="1"/>
+    <w:lsdException w:name="Book Title" w:uiPriority="33" w:qFormat="1"/>
+    <w:lsdException w:name="Bibliography" w:semiHidden="1" w:uiPriority="37" w:unhideWhenUsed="1"/>
+    <w:lsdException w:name="TOC Heading" w:semiHidden="1" w:uiPriority="39" w:unhideWhenUsed="1" w:qFormat="1"/>
+    <w:lsdException w:name="Plain Table 1" w:uiPriority="41"/>
+    <w:lsdException w:name="Plain Table 2" w:uiPriority="42"/>
+    <w:lsdException w:name="Plain Table 3" w:uiPriority="43"/>
+    <w:lsdException w:name="Plain Table 4" w:uiPriority="44"/>
+    <w:lsdException w:name="Plain Table 5" w:uiPriority="45"/>
+    <w:lsdException w:name="Grid Table Light" w:uiPriority="40"/>
+    <w:lsdException w:name="Grid Table 1 Light" w:uiPriority="46"/>
+    <w:lsdException w:name="Grid Table 2" w:uiPriority="47"/>
+    <w:lsdException w:name="Grid Table 3" w:uiPriority="48"/>
+    <w:lsdException w:name="Grid Table 4" w:uiPriority="49"/>
+    <w:lsdException w:name="Grid Table 5 Dark" w:uiPriority="50"/>
+    <w:lsdException w:name="Grid Table 6 Colorful" w:uiPriority="51"/>
+    <w:lsdException w:name="Grid Table 7 Colorful" w:uiPriority="52"/>
+    <w:lsdException w:name="Grid Table 1 Light Accent 1" w:uiPriority="46"/>
+    <w:lsdException w:name="Grid Table 2 Accent 1" w:uiPriority="47"/>
+    <w:lsdException w:name="Grid Table 3 Accent 1" w:uiPriority="48"/>
+    <w:lsdException w:name="Grid Table 4 Accent 1" w:uiPriority="49"/>
+    <w:lsdException w:name="Grid Table 5 Dark Accent 1" w:uiPriority="50"/>
+    <w:lsdException w:name="Grid Table 6 Colorful Accent 1" w:uiPriority="51"/>
+    <w:lsdException w:name="Grid Table 7 Colorful Accent 1" w:uiPriority="52"/>
+    <w:lsdException w:name="Grid Table 1 Light Accent 2" w:uiPriority="46"/>
+    <w:lsdException w:name="Grid Table 2 Accent 2" w:uiPriority="47"/>
+    <w:lsdException w:name="Grid Table 3 Accent 2" w:uiPriority="48"/>
+    <w:lsdException w:name="Grid Table 4 Accent 2" w:uiPriority="49"/>
+    <w:lsdException w:name="Grid Table 5 Dark Accent 2" w:uiPriority="50"/>
+    <w:lsdException w:name="Grid Table 6 Colorful Accent 2" w:uiPriority="51"/>
+    <w:lsdException w:name="Grid Table 7 Colorful Accent 2" w:uiPriority="52"/>
+    <w:lsdException w:name="Grid Table 1 Light Accent 3" w:uiPriority="46"/>
+    <w:lsdException w:name="Grid Table 2 Accent 3" w:uiPriority="47"/>
+    <w:lsdException w:name="Grid Table 3 Accent 3" w:uiPriority="48"/>
+    <w:lsdException w:name="Grid Table 4 Accent 3" w:uiPriority="49"/>
+    <w:lsdException w:name="Grid Table 5 Dark Accent 3" w:uiPriority="50"/>
+    <w:lsdException w:name="Grid Table 6 Colorful Accent 3" w:uiPriority="51"/>
+    <w:lsdException w:name="Grid Table 7 Colorful Accent 3" w:uiPriority="52"/>
+    <w:lsdException w:name="Grid Table 1 Light Accent 4" w:uiPriority="46"/>
+    <w:lsdException w:name="Grid Table 2 Accent 4" w:uiPriority="47"/>
+    <w:lsdException w:name="Grid Table 3 Accent 4" w:uiPriority="48"/>
+    <w:lsdException w:name="Grid Table 4 Accent 4" w:uiPriority="49"/>
+    <w:lsdException w:name="Grid Table 5 Dark Accent 4" w:uiPriority="50"/>
+    <w:lsdException w:name="Grid Table 6 Colorful Accent 4" w:uiPriority="51"/>
+    <w:lsdException w:name="Grid Table 7 Colorful Accent 4" w:uiPriority="52"/>
+    <w:lsdException w:name="Grid Table 1 Light Accent 5" w:uiPriority="46"/>
+    <w:lsdException w:name="Grid Table 2 Accent 5" w:uiPriority="47"/>
+    <w:lsdException w:name="Grid Table 3 Accent 5" w:uiPriority="48"/>
+    <w:lsdException w:name="Grid Table 4 Accent 5" w:uiPriority="49"/>
+    <w:lsdException w:name="Grid Table 5 Dark Accent 5" w:uiPriority="50"/>
+    <w:lsdException w:name="Grid Table 6 Colorful Accent 5" w:uiPriority="51"/>
+    <w:lsdException w:name="Grid Table 7 Colorful Accent 5" w:uiPriority="52"/>
+    <w:lsdException w:name="Grid Table 1 Light Accent 6" w:uiPriority="46"/>
+    <w:lsdException w:name="Grid Table 2 Accent 6" w:uiPriority="47"/>
+    <w:lsdException w:name="Grid Table 3 Accent 6" w:uiPriority="48"/>
+    <w:lsdException w:name="Grid Table 4 Accent 6" w:uiPriority="49"/>
+    <w:lsdException w:name="Grid Table 5 Dark Accent 6" w:uiPriority="50"/>
+    <w:lsdException w:name="Grid Table 6 Colorful Accent 6" w:uiPriority="51"/>
+    <w:lsdException w:name="Grid Table 7 Colorful Accent 6" w:uiPriority="52"/>
+    <w:lsdException w:name="List Table 1 Light" w:uiPriority="46"/>
+    <w:lsdException w:name="List Table 2" w:uiPriority="47"/>
+    <w:lsdException w:name="List Table 3" w:uiPriority="48"/>
+    <w:lsdException w:name="List Table 4" w:uiPriority="49"/>
+    <w:lsdException w:name="List Table 5 Dark" w:uiPriority="50"/>
+    <w:lsdException w:name="List Table 6 Colorful" w:uiPriority="51"/>
+    <w:lsdException w:name="List Table 7 Colorful" w:uiPriority="52"/>
+    <w:lsdException w:name="List Table 1 Light Accent 1" w:uiPriority="46"/>
+    <w:lsdException w:name="List Table 2 Accent 1" w:uiPriority="47"/>
+    <w:lsdException w:name="List Table 3 Accent 1" w:uiPriority="48"/>
+    <w:lsdException w:name="List Table 4 Accent 1" w:uiPriority="49"/>
+    <w:lsdException w:name="List Table 5 Dark Accent 1" w:uiPriority="50"/>
+    <w:lsdException w:name="List Table 6 Colorful Accent 1" w:uiPriority="51"/>
+    <w:lsdException w:name="List Table 7 Colorful Accent 1" w:uiPriority="52"/>
+    <w:lsdException w:name="List Table 1 Light Accent 2" w:uiPriority="46"/>
+    <w:lsdException w:name="List Table 2 Accent 2" w:uiPriority="47"/>
+    <w:lsdException w:name="List Table 3 Accent 2" w:uiPriority="48"/>
+    <w:lsdException w:name="List Table 4 Accent 2" w:uiPriority="49"/>
+    <w:lsdException w:name="List Table 5 Dark Accent 2" w:uiPriority="50"/>
+    <w:lsdException w:name="List Table 6 Colorful Accent 2" w:uiPriority="51"/>
+    <w:lsdException w:name="List Table 7 Colorful Accent 2" w:uiPriority="52"/>
+    <w:lsdException w:name="List Table 1 Light Accent 3" w:uiPriority="46"/>
+    <w:lsdException w:name="List Table 2 Accent 3" w:uiPriority="47"/>
+    <w:lsdException w:name="List Table 3 Accent 3" w:uiPriority="48"/>
+    <w:lsdException w:name="List Table 4 Accent 3" w:uiPriority="49"/>
+    <w:lsdException w:name="List Table 5 Dark Accent 3" w:uiPriority="50"/>
+    <w:lsdException w:name="List Table 6 Colorful Accent 3" w:uiPriority="51"/>
+    <w:lsdException w:name="List Table 7 Colorful Accent 3" w:uiPriority="52"/>
+    <w:lsdException w:name="List Table 1 Light Accent 4" w:uiPriority="46"/>
+    <w:lsdException w:name="List Table 2 Accent 4" w:uiPriority="47"/>
+    <w:lsdException w:name="List Table 3 Accent 4" w:uiPriority="48"/>
+    <w:lsdException w:name="List Table 4 Accent 4" w:uiPriority="49"/>
+    <w:lsdException w:name="List Table 5 Dark Accent 4" w:uiPriority="50"/>
+    <w:lsdException w:name="List Table 6 Colorful Accent 4" w:uiPriority="51"/>
+    <w:lsdException w:name="List Table 7 Colorful Accent 4" w:uiPriority="52"/>
+    <w:lsdException w:name="List Table 1 Light Accent 5" w:uiPriority="46"/>
+    <w:lsdException w:name="List Table 2 Accent 5" w:uiPriority="47"/>
+    <w:lsdException w:name="List Table 3 Accent 5" w:uiPriority="48"/>
+    <w:lsdException w:name="List Table 4 Accent 5" w:uiPriority="49"/>
+    <w:lsdException w:name="List Table 5 Dark Accent 5" w:uiPriority="50"/>
+    <w:lsdException w:name="List Table 6 Colorful Accent 5" w:uiPriority="51"/>
+    <w:lsdException w:name="List Table 7 Colorful Accent 5" w:uiPriority="52"/>
+    <w:lsdException w:name="List Table 1 Light Accent 6" w:uiPriority="46"/>
+    <w:lsdException w:name="List Table 2 Accent 6" w:uiPriority="47"/>
+    <w:lsdException w:name="List Table 3 Accent 6" w:uiPriority="48"/>
+    <w:lsdException w:name="List Table 4 Accent 6" w:uiPriority="49"/>
+    <w:lsdException w:name="List Table 5 Dark Accent 6" w:uiPriority="50"/>
+    <w:lsdException w:name="List Table 6 Colorful Accent 6" w:uiPriority="51"/>
+    <w:lsdException w:name="List Table 7 Colorful Accent 6" w:uiPriority="52"/>
+    <w:lsdException w:name="Mention" w:semiHidden="1" w:unhideWhenUsed="1"/>
+    <w:lsdException w:name="Smart Hyperlink" w:semiHidden="1" w:unhideWhenUsed="1"/>
+    <w:lsdException w:name="Hashtag" w:semiHidden="1" w:unhideWhenUsed="1"/>
+    <w:lsdException w:name="Unresolved Mention" w:semiHidden="1" w:unhideWhenUsed="1"/>
+    <w:lsdException w:name="Smart Link" w:semiHidden="1" w:unhideWhenUsed="1"/>
   </w:latentStyles>
   <w:style w:type="paragraph" w:default="1" w:styleId="Normal">
     <w:name w:val="Normal"/>
@@ -5195,10 +5650,30 @@
       <w:szCs w:val="24"/>
     </w:rPr>
   </w:style>
+  <w:style w:type="paragraph" w:styleId="Heading5">
+    <w:name w:val="heading 5"/>
+    <w:basedOn w:val="Normal"/>
+    <w:next w:val="Normal"/>
+    <w:link w:val="Heading5Char"/>
+    <w:uiPriority w:val="9"/>
+    <w:semiHidden/>
+    <w:unhideWhenUsed/>
+    <w:qFormat/>
+    <w:rsid w:val="0091466B"/>
+    <w:pPr>
+      <w:keepNext/>
+      <w:keepLines/>
+      <w:spacing w:before="40" w:after="0"/>
+      <w:outlineLvl w:val="4"/>
+    </w:pPr>
+    <w:rPr>
+      <w:rFonts w:asciiTheme="majorHAnsi" w:eastAsiaTheme="majorEastAsia" w:hAnsiTheme="majorHAnsi" w:cstheme="majorBidi"/>
+      <w:color w:val="2F5496" w:themeColor="accent1" w:themeShade="BF"/>
+    </w:rPr>
+  </w:style>
   <w:style w:type="character" w:default="1" w:styleId="DefaultParagraphFont">
     <w:name w:val="Default Paragraph Font"/>
     <w:uiPriority w:val="1"/>
-    <w:semiHidden/>
     <w:unhideWhenUsed/>
   </w:style>
   <w:style w:type="table" w:default="1" w:styleId="TableNormal">
@@ -5431,466 +5906,16 @@
       <w:color w:val="404040" w:themeColor="text1" w:themeTint="BF"/>
     </w:rPr>
   </w:style>
-</w:styles>
-</file>
-
-<file path=word/stylesWithEffects.xml><?xml version="1.0" encoding="utf-8"?>
-<w:styles xmlns:wpc="http://schemas.microsoft.com/office/word/2010/wordprocessingCanvas" xmlns:mc="http://schemas.openxmlformats.org/markup-compatibility/2006" xmlns:o="urn:schemas-microsoft-com:office:office" xmlns:r="http://schemas.openxmlformats.org/officeDocument/2006/relationships" xmlns:m="http://schemas.openxmlformats.org/officeDocument/2006/math" xmlns:v="urn:schemas-microsoft-com:vml" xmlns:wp14="http://schemas.microsoft.com/office/word/2010/wordprocessingDrawing" xmlns:wp="http://schemas.openxmlformats.org/drawingml/2006/wordprocessingDrawing" xmlns:w10="urn:schemas-microsoft-com:office:word" xmlns:w="http://schemas.openxmlformats.org/wordprocessingml/2006/main" xmlns:w14="http://schemas.microsoft.com/office/word/2010/wordml" xmlns:wpg="http://schemas.microsoft.com/office/word/2010/wordprocessingGroup" xmlns:wpi="http://schemas.microsoft.com/office/word/2010/wordprocessingInk" xmlns:wne="http://schemas.microsoft.com/office/word/2006/wordml" xmlns:wps="http://schemas.microsoft.com/office/word/2010/wordprocessingShape" mc:Ignorable="w14 wp14">
-  <w:docDefaults>
-    <w:rPrDefault>
-      <w:rPr>
-        <w:rFonts w:asciiTheme="minorHAnsi" w:eastAsiaTheme="minorHAnsi" w:hAnsiTheme="minorHAnsi" w:cstheme="minorBidi"/>
-        <w:sz w:val="22"/>
-        <w:szCs w:val="22"/>
-        <w:lang w:val="en-IN" w:eastAsia="en-US" w:bidi="ar-SA"/>
-      </w:rPr>
-    </w:rPrDefault>
-    <w:pPrDefault>
-      <w:pPr>
-        <w:spacing w:after="160" w:line="259" w:lineRule="auto"/>
-      </w:pPr>
-    </w:pPrDefault>
-  </w:docDefaults>
-  <w:latentStyles w:defLockedState="0" w:defUIPriority="99" w:defSemiHidden="1" w:defUnhideWhenUsed="1" w:defQFormat="0" w:count="267">
-    <w:lsdException w:name="Normal" w:semiHidden="0" w:uiPriority="0" w:unhideWhenUsed="0" w:qFormat="1"/>
-    <w:lsdException w:name="heading 1" w:semiHidden="0" w:uiPriority="9" w:unhideWhenUsed="0" w:qFormat="1"/>
-    <w:lsdException w:name="heading 2" w:uiPriority="9" w:qFormat="1"/>
-    <w:lsdException w:name="heading 3" w:uiPriority="9" w:qFormat="1"/>
-    <w:lsdException w:name="heading 4" w:uiPriority="9" w:qFormat="1"/>
-    <w:lsdException w:name="heading 5" w:uiPriority="9" w:qFormat="1"/>
-    <w:lsdException w:name="heading 6" w:uiPriority="9" w:qFormat="1"/>
-    <w:lsdException w:name="heading 7" w:uiPriority="9" w:qFormat="1"/>
-    <w:lsdException w:name="heading 8" w:uiPriority="9" w:qFormat="1"/>
-    <w:lsdException w:name="heading 9" w:uiPriority="9" w:qFormat="1"/>
-    <w:lsdException w:name="toc 1" w:uiPriority="39"/>
-    <w:lsdException w:name="toc 2" w:uiPriority="39"/>
-    <w:lsdException w:name="toc 3" w:uiPriority="39"/>
-    <w:lsdException w:name="toc 4" w:uiPriority="39"/>
-    <w:lsdException w:name="toc 5" w:uiPriority="39"/>
-    <w:lsdException w:name="toc 6" w:uiPriority="39"/>
-    <w:lsdException w:name="toc 7" w:uiPriority="39"/>
-    <w:lsdException w:name="toc 8" w:uiPriority="39"/>
-    <w:lsdException w:name="toc 9" w:uiPriority="39"/>
-    <w:lsdException w:name="caption" w:uiPriority="35" w:qFormat="1"/>
-    <w:lsdException w:name="Title" w:semiHidden="0" w:uiPriority="10" w:unhideWhenUsed="0" w:qFormat="1"/>
-    <w:lsdException w:name="Default Paragraph Font" w:uiPriority="1"/>
-    <w:lsdException w:name="Subtitle" w:semiHidden="0" w:uiPriority="11" w:unhideWhenUsed="0" w:qFormat="1"/>
-    <w:lsdException w:name="Strong" w:semiHidden="0" w:uiPriority="22" w:unhideWhenUsed="0" w:qFormat="1"/>
-    <w:lsdException w:name="Emphasis" w:semiHidden="0" w:uiPriority="20" w:unhideWhenUsed="0" w:qFormat="1"/>
-    <w:lsdException w:name="Table Grid" w:semiHidden="0" w:uiPriority="39" w:unhideWhenUsed="0"/>
-    <w:lsdException w:name="Placeholder Text" w:unhideWhenUsed="0"/>
-    <w:lsdException w:name="No Spacing" w:semiHidden="0" w:uiPriority="1" w:unhideWhenUsed="0" w:qFormat="1"/>
-    <w:lsdException w:name="Light Shading" w:semiHidden="0" w:uiPriority="60" w:unhideWhenUsed="0"/>
-    <w:lsdException w:name="Light List" w:semiHidden="0" w:uiPriority="61" w:unhideWhenUsed="0"/>
-    <w:lsdException w:name="Light Grid" w:semiHidden="0" w:uiPriority="62" w:unhideWhenUsed="0"/>
-    <w:lsdException w:name="Medium Shading 1" w:semiHidden="0" w:uiPriority="63" w:unhideWhenUsed="0"/>
-    <w:lsdException w:name="Medium Shading 2" w:semiHidden="0" w:uiPriority="64" w:unhideWhenUsed="0"/>
-    <w:lsdException w:name="Medium List 1" w:semiHidden="0" w:uiPriority="65" w:unhideWhenUsed="0"/>
-    <w:lsdException w:name="Medium List 2" w:semiHidden="0" w:uiPriority="66" w:unhideWhenUsed="0"/>
-    <w:lsdException w:name="Medium Grid 1" w:semiHidden="0" w:uiPriority="67" w:unhideWhenUsed="0"/>
-    <w:lsdException w:name="Medium Grid 2" w:semiHidden="0" w:uiPriority="68" w:unhideWhenUsed="0"/>
-    <w:lsdException w:name="Medium Grid 3" w:semiHidden="0" w:uiPriority="69" w:unhideWhenUsed="0"/>
-    <w:lsdException w:name="Dark List" w:semiHidden="0" w:uiPriority="70" w:unhideWhenUsed="0"/>
-    <w:lsdException w:name="Colorful Shading" w:semiHidden="0" w:uiPriority="71" w:unhideWhenUsed="0"/>
-    <w:lsdException w:name="Colorful List" w:semiHidden="0" w:uiPriority="72" w:unhideWhenUsed="0"/>
-    <w:lsdException w:name="Colorful Grid" w:semiHidden="0" w:uiPriority="73" w:unhideWhenUsed="0"/>
-    <w:lsdException w:name="Light Shading Accent 1" w:semiHidden="0" w:uiPriority="60" w:unhideWhenUsed="0"/>
-    <w:lsdException w:name="Light List Accent 1" w:semiHidden="0" w:uiPriority="61" w:unhideWhenUsed="0"/>
-    <w:lsdException w:name="Light Grid Accent 1" w:semiHidden="0" w:uiPriority="62" w:unhideWhenUsed="0"/>
-    <w:lsdException w:name="Medium Shading 1 Accent 1" w:semiHidden="0" w:uiPriority="63" w:unhideWhenUsed="0"/>
-    <w:lsdException w:name="Medium Shading 2 Accent 1" w:semiHidden="0" w:uiPriority="64" w:unhideWhenUsed="0"/>
-    <w:lsdException w:name="Medium List 1 Accent 1" w:semiHidden="0" w:uiPriority="65" w:unhideWhenUsed="0"/>
-    <w:lsdException w:name="Revision" w:unhideWhenUsed="0"/>
-    <w:lsdException w:name="List Paragraph" w:semiHidden="0" w:uiPriority="34" w:unhideWhenUsed="0" w:qFormat="1"/>
-    <w:lsdException w:name="Quote" w:semiHidden="0" w:uiPriority="29" w:unhideWhenUsed="0" w:qFormat="1"/>
-    <w:lsdException w:name="Intense Quote" w:semiHidden="0" w:uiPriority="30" w:unhideWhenUsed="0" w:qFormat="1"/>
-    <w:lsdException w:name="Medium List 2 Accent 1" w:semiHidden="0" w:uiPriority="66" w:unhideWhenUsed="0"/>
-    <w:lsdException w:name="Medium Grid 1 Accent 1" w:semiHidden="0" w:uiPriority="67" w:unhideWhenUsed="0"/>
-    <w:lsdException w:name="Medium Grid 2 Accent 1" w:semiHidden="0" w:uiPriority="68" w:unhideWhenUsed="0"/>
-    <w:lsdException w:name="Medium Grid 3 Accent 1" w:semiHidden="0" w:uiPriority="69" w:unhideWhenUsed="0"/>
-    <w:lsdException w:name="Dark List Accent 1" w:semiHidden="0" w:uiPriority="70" w:unhideWhenUsed="0"/>
-    <w:lsdException w:name="Colorful Shading Accent 1" w:semiHidden="0" w:uiPriority="71" w:unhideWhenUsed="0"/>
-    <w:lsdException w:name="Colorful List Accent 1" w:semiHidden="0" w:uiPriority="72" w:unhideWhenUsed="0"/>
-    <w:lsdException w:name="Colorful Grid Accent 1" w:semiHidden="0" w:uiPriority="73" w:unhideWhenUsed="0"/>
-    <w:lsdException w:name="Light Shading Accent 2" w:semiHidden="0" w:uiPriority="60" w:unhideWhenUsed="0"/>
-    <w:lsdException w:name="Light List Accent 2" w:semiHidden="0" w:uiPriority="61" w:unhideWhenUsed="0"/>
-    <w:lsdException w:name="Light Grid Accent 2" w:semiHidden="0" w:uiPriority="62" w:unhideWhenUsed="0"/>
-    <w:lsdException w:name="Medium Shading 1 Accent 2" w:semiHidden="0" w:uiPriority="63" w:unhideWhenUsed="0"/>
-    <w:lsdException w:name="Medium Shading 2 Accent 2" w:semiHidden="0" w:uiPriority="64" w:unhideWhenUsed="0"/>
-    <w:lsdException w:name="Medium List 1 Accent 2" w:semiHidden="0" w:uiPriority="65" w:unhideWhenUsed="0"/>
-    <w:lsdException w:name="Medium List 2 Accent 2" w:semiHidden="0" w:uiPriority="66" w:unhideWhenUsed="0"/>
-    <w:lsdException w:name="Medium Grid 1 Accent 2" w:semiHidden="0" w:uiPriority="67" w:unhideWhenUsed="0"/>
-    <w:lsdException w:name="Medium Grid 2 Accent 2" w:semiHidden="0" w:uiPriority="68" w:unhideWhenUsed="0"/>
-    <w:lsdException w:name="Medium Grid 3 Accent 2" w:semiHidden="0" w:uiPriority="69" w:unhideWhenUsed="0"/>
-    <w:lsdException w:name="Dark List Accent 2" w:semiHidden="0" w:uiPriority="70" w:unhideWhenUsed="0"/>
-    <w:lsdException w:name="Colorful Shading Accent 2" w:semiHidden="0" w:uiPriority="71" w:unhideWhenUsed="0"/>
-    <w:lsdException w:name="Colorful List Accent 2" w:semiHidden="0" w:uiPriority="72" w:unhideWhenUsed="0"/>
-    <w:lsdException w:name="Colorful Grid Accent 2" w:semiHidden="0" w:uiPriority="73" w:unhideWhenUsed="0"/>
-    <w:lsdException w:name="Light Shading Accent 3" w:semiHidden="0" w:uiPriority="60" w:unhideWhenUsed="0"/>
-    <w:lsdException w:name="Light List Accent 3" w:semiHidden="0" w:uiPriority="61" w:unhideWhenUsed="0"/>
-    <w:lsdException w:name="Light Grid Accent 3" w:semiHidden="0" w:uiPriority="62" w:unhideWhenUsed="0"/>
-    <w:lsdException w:name="Medium Shading 1 Accent 3" w:semiHidden="0" w:uiPriority="63" w:unhideWhenUsed="0"/>
-    <w:lsdException w:name="Medium Shading 2 Accent 3" w:semiHidden="0" w:uiPriority="64" w:unhideWhenUsed="0"/>
-    <w:lsdException w:name="Medium List 1 Accent 3" w:semiHidden="0" w:uiPriority="65" w:unhideWhenUsed="0"/>
-    <w:lsdException w:name="Medium List 2 Accent 3" w:semiHidden="0" w:uiPriority="66" w:unhideWhenUsed="0"/>
-    <w:lsdException w:name="Medium Grid 1 Accent 3" w:semiHidden="0" w:uiPriority="67" w:unhideWhenUsed="0"/>
-    <w:lsdException w:name="Medium Grid 2 Accent 3" w:semiHidden="0" w:uiPriority="68" w:unhideWhenUsed="0"/>
-    <w:lsdException w:name="Medium Grid 3 Accent 3" w:semiHidden="0" w:uiPriority="69" w:unhideWhenUsed="0"/>
-    <w:lsdException w:name="Dark List Accent 3" w:semiHidden="0" w:uiPriority="70" w:unhideWhenUsed="0"/>
-    <w:lsdException w:name="Colorful Shading Accent 3" w:semiHidden="0" w:uiPriority="71" w:unhideWhenUsed="0"/>
-    <w:lsdException w:name="Colorful List Accent 3" w:semiHidden="0" w:uiPriority="72" w:unhideWhenUsed="0"/>
-    <w:lsdException w:name="Colorful Grid Accent 3" w:semiHidden="0" w:uiPriority="73" w:unhideWhenUsed="0"/>
-    <w:lsdException w:name="Light Shading Accent 4" w:semiHidden="0" w:uiPriority="60" w:unhideWhenUsed="0"/>
-    <w:lsdException w:name="Light List Accent 4" w:semiHidden="0" w:uiPriority="61" w:unhideWhenUsed="0"/>
-    <w:lsdException w:name="Light Grid Accent 4" w:semiHidden="0" w:uiPriority="62" w:unhideWhenUsed="0"/>
-    <w:lsdException w:name="Medium Shading 1 Accent 4" w:semiHidden="0" w:uiPriority="63" w:unhideWhenUsed="0"/>
-    <w:lsdException w:name="Medium Shading 2 Accent 4" w:semiHidden="0" w:uiPriority="64" w:unhideWhenUsed="0"/>
-    <w:lsdException w:name="Medium List 1 Accent 4" w:semiHidden="0" w:uiPriority="65" w:unhideWhenUsed="0"/>
-    <w:lsdException w:name="Medium List 2 Accent 4" w:semiHidden="0" w:uiPriority="66" w:unhideWhenUsed="0"/>
-    <w:lsdException w:name="Medium Grid 1 Accent 4" w:semiHidden="0" w:uiPriority="67" w:unhideWhenUsed="0"/>
-    <w:lsdException w:name="Medium Grid 2 Accent 4" w:semiHidden="0" w:uiPriority="68" w:unhideWhenUsed="0"/>
-    <w:lsdException w:name="Medium Grid 3 Accent 4" w:semiHidden="0" w:uiPriority="69" w:unhideWhenUsed="0"/>
-    <w:lsdException w:name="Dark List Accent 4" w:semiHidden="0" w:uiPriority="70" w:unhideWhenUsed="0"/>
-    <w:lsdException w:name="Colorful Shading Accent 4" w:semiHidden="0" w:uiPriority="71" w:unhideWhenUsed="0"/>
-    <w:lsdException w:name="Colorful List Accent 4" w:semiHidden="0" w:uiPriority="72" w:unhideWhenUsed="0"/>
-    <w:lsdException w:name="Colorful Grid Accent 4" w:semiHidden="0" w:uiPriority="73" w:unhideWhenUsed="0"/>
-    <w:lsdException w:name="Light Shading Accent 5" w:semiHidden="0" w:uiPriority="60" w:unhideWhenUsed="0"/>
-    <w:lsdException w:name="Light List Accent 5" w:semiHidden="0" w:uiPriority="61" w:unhideWhenUsed="0"/>
-    <w:lsdException w:name="Light Grid Accent 5" w:semiHidden="0" w:uiPriority="62" w:unhideWhenUsed="0"/>
-    <w:lsdException w:name="Medium Shading 1 Accent 5" w:semiHidden="0" w:uiPriority="63" w:unhideWhenUsed="0"/>
-    <w:lsdException w:name="Medium Shading 2 Accent 5" w:semiHidden="0" w:uiPriority="64" w:unhideWhenUsed="0"/>
-    <w:lsdException w:name="Medium List 1 Accent 5" w:semiHidden="0" w:uiPriority="65" w:unhideWhenUsed="0"/>
-    <w:lsdException w:name="Medium List 2 Accent 5" w:semiHidden="0" w:uiPriority="66" w:unhideWhenUsed="0"/>
-    <w:lsdException w:name="Medium Grid 1 Accent 5" w:semiHidden="0" w:uiPriority="67" w:unhideWhenUsed="0"/>
-    <w:lsdException w:name="Medium Grid 2 Accent 5" w:semiHidden="0" w:uiPriority="68" w:unhideWhenUsed="0"/>
-    <w:lsdException w:name="Medium Grid 3 Accent 5" w:semiHidden="0" w:uiPriority="69" w:unhideWhenUsed="0"/>
-    <w:lsdException w:name="Dark List Accent 5" w:semiHidden="0" w:uiPriority="70" w:unhideWhenUsed="0"/>
-    <w:lsdException w:name="Colorful Shading Accent 5" w:semiHidden="0" w:uiPriority="71" w:unhideWhenUsed="0"/>
-    <w:lsdException w:name="Colorful List Accent 5" w:semiHidden="0" w:uiPriority="72" w:unhideWhenUsed="0"/>
-    <w:lsdException w:name="Colorful Grid Accent 5" w:semiHidden="0" w:uiPriority="73" w:unhideWhenUsed="0"/>
-    <w:lsdException w:name="Light Shading Accent 6" w:semiHidden="0" w:uiPriority="60" w:unhideWhenUsed="0"/>
-    <w:lsdException w:name="Light List Accent 6" w:semiHidden="0" w:uiPriority="61" w:unhideWhenUsed="0"/>
-    <w:lsdException w:name="Light Grid Accent 6" w:semiHidden="0" w:uiPriority="62" w:unhideWhenUsed="0"/>
-    <w:lsdException w:name="Medium Shading 1 Accent 6" w:semiHidden="0" w:uiPriority="63" w:unhideWhenUsed="0"/>
-    <w:lsdException w:name="Medium Shading 2 Accent 6" w:semiHidden="0" w:uiPriority="64" w:unhideWhenUsed="0"/>
-    <w:lsdException w:name="Medium List 1 Accent 6" w:semiHidden="0" w:uiPriority="65" w:unhideWhenUsed="0"/>
-    <w:lsdException w:name="Medium List 2 Accent 6" w:semiHidden="0" w:uiPriority="66" w:unhideWhenUsed="0"/>
-    <w:lsdException w:name="Medium Grid 1 Accent 6" w:semiHidden="0" w:uiPriority="67" w:unhideWhenUsed="0"/>
-    <w:lsdException w:name="Medium Grid 2 Accent 6" w:semiHidden="0" w:uiPriority="68" w:unhideWhenUsed="0"/>
-    <w:lsdException w:name="Medium Grid 3 Accent 6" w:semiHidden="0" w:uiPriority="69" w:unhideWhenUsed="0"/>
-    <w:lsdException w:name="Dark List Accent 6" w:semiHidden="0" w:uiPriority="70" w:unhideWhenUsed="0"/>
-    <w:lsdException w:name="Colorful Shading Accent 6" w:semiHidden="0" w:uiPriority="71" w:unhideWhenUsed="0"/>
-    <w:lsdException w:name="Colorful List Accent 6" w:semiHidden="0" w:uiPriority="72" w:unhideWhenUsed="0"/>
-    <w:lsdException w:name="Colorful Grid Accent 6" w:semiHidden="0" w:uiPriority="73" w:unhideWhenUsed="0"/>
-    <w:lsdException w:name="Subtle Emphasis" w:semiHidden="0" w:uiPriority="19" w:unhideWhenUsed="0" w:qFormat="1"/>
-    <w:lsdException w:name="Intense Emphasis" w:semiHidden="0" w:uiPriority="21" w:unhideWhenUsed="0" w:qFormat="1"/>
-    <w:lsdException w:name="Subtle Reference" w:semiHidden="0" w:uiPriority="31" w:unhideWhenUsed="0" w:qFormat="1"/>
-    <w:lsdException w:name="Intense Reference" w:semiHidden="0" w:uiPriority="32" w:unhideWhenUsed="0" w:qFormat="1"/>
-    <w:lsdException w:name="Book Title" w:semiHidden="0" w:uiPriority="33" w:unhideWhenUsed="0" w:qFormat="1"/>
-    <w:lsdException w:name="Bibliography" w:uiPriority="37"/>
-    <w:lsdException w:name="TOC Heading" w:uiPriority="39" w:qFormat="1"/>
-  </w:latentStyles>
-  <w:style w:type="paragraph" w:default="1" w:styleId="Normal">
-    <w:name w:val="Normal"/>
-    <w:qFormat/>
-  </w:style>
-  <w:style w:type="paragraph" w:styleId="Heading1">
-    <w:name w:val="heading 1"/>
-    <w:basedOn w:val="Normal"/>
-    <w:next w:val="Normal"/>
-    <w:link w:val="Heading1Char"/>
+  <w:style w:type="character" w:customStyle="1" w:styleId="Heading5Char">
+    <w:name w:val="Heading 5 Char"/>
+    <w:basedOn w:val="DefaultParagraphFont"/>
+    <w:link w:val="Heading5"/>
     <w:uiPriority w:val="9"/>
-    <w:qFormat/>
-    <w:rsid w:val="00025942"/>
-    <w:pPr>
-      <w:keepNext/>
-      <w:keepLines/>
-      <w:spacing w:before="240" w:after="0"/>
-      <w:outlineLvl w:val="0"/>
-    </w:pPr>
+    <w:semiHidden/>
+    <w:rsid w:val="0091466B"/>
     <w:rPr>
       <w:rFonts w:asciiTheme="majorHAnsi" w:eastAsiaTheme="majorEastAsia" w:hAnsiTheme="majorHAnsi" w:cstheme="majorBidi"/>
       <w:color w:val="2F5496" w:themeColor="accent1" w:themeShade="BF"/>
-      <w:sz w:val="32"/>
-      <w:szCs w:val="32"/>
-    </w:rPr>
-  </w:style>
-  <w:style w:type="paragraph" w:styleId="Heading2">
-    <w:name w:val="heading 2"/>
-    <w:basedOn w:val="Normal"/>
-    <w:link w:val="Heading2Char"/>
-    <w:uiPriority w:val="9"/>
-    <w:qFormat/>
-    <w:rsid w:val="007701A9"/>
-    <w:pPr>
-      <w:spacing w:before="100" w:beforeAutospacing="1" w:after="100" w:afterAutospacing="1" w:line="240" w:lineRule="auto"/>
-      <w:outlineLvl w:val="1"/>
-    </w:pPr>
-    <w:rPr>
-      <w:rFonts w:ascii="Times New Roman" w:eastAsia="Times New Roman" w:hAnsi="Times New Roman" w:cs="Times New Roman"/>
-      <w:b/>
-      <w:bCs/>
-      <w:sz w:val="36"/>
-      <w:szCs w:val="36"/>
-      <w:lang w:eastAsia="en-IN"/>
-    </w:rPr>
-  </w:style>
-  <w:style w:type="paragraph" w:styleId="Heading3">
-    <w:name w:val="heading 3"/>
-    <w:basedOn w:val="Normal"/>
-    <w:next w:val="Normal"/>
-    <w:link w:val="Heading3Char"/>
-    <w:uiPriority w:val="9"/>
-    <w:unhideWhenUsed/>
-    <w:qFormat/>
-    <w:rsid w:val="00CD3646"/>
-    <w:pPr>
-      <w:keepNext/>
-      <w:keepLines/>
-      <w:spacing w:before="40" w:after="0"/>
-      <w:outlineLvl w:val="2"/>
-    </w:pPr>
-    <w:rPr>
-      <w:rFonts w:asciiTheme="majorHAnsi" w:eastAsiaTheme="majorEastAsia" w:hAnsiTheme="majorHAnsi" w:cstheme="majorBidi"/>
-      <w:color w:val="1F3763" w:themeColor="accent1" w:themeShade="7F"/>
-      <w:sz w:val="24"/>
-      <w:szCs w:val="24"/>
-    </w:rPr>
-  </w:style>
-  <w:style w:type="character" w:default="1" w:styleId="DefaultParagraphFont">
-    <w:name w:val="Default Paragraph Font"/>
-    <w:uiPriority w:val="1"/>
-    <w:semiHidden/>
-    <w:unhideWhenUsed/>
-  </w:style>
-  <w:style w:type="table" w:default="1" w:styleId="TableNormal">
-    <w:name w:val="Normal Table"/>
-    <w:uiPriority w:val="99"/>
-    <w:semiHidden/>
-    <w:unhideWhenUsed/>
-    <w:tblPr>
-      <w:tblInd w:w="0" w:type="dxa"/>
-      <w:tblCellMar>
-        <w:top w:w="0" w:type="dxa"/>
-        <w:left w:w="108" w:type="dxa"/>
-        <w:bottom w:w="0" w:type="dxa"/>
-        <w:right w:w="108" w:type="dxa"/>
-      </w:tblCellMar>
-    </w:tblPr>
-  </w:style>
-  <w:style w:type="numbering" w:default="1" w:styleId="NoList">
-    <w:name w:val="No List"/>
-    <w:uiPriority w:val="99"/>
-    <w:semiHidden/>
-    <w:unhideWhenUsed/>
-  </w:style>
-  <w:style w:type="character" w:styleId="Hyperlink">
-    <w:name w:val="Hyperlink"/>
-    <w:basedOn w:val="DefaultParagraphFont"/>
-    <w:uiPriority w:val="99"/>
-    <w:semiHidden/>
-    <w:unhideWhenUsed/>
-    <w:rsid w:val="007701A9"/>
-    <w:rPr>
-      <w:color w:val="0000FF"/>
-      <w:u w:val="single"/>
-    </w:rPr>
-  </w:style>
-  <w:style w:type="character" w:styleId="Emphasis">
-    <w:name w:val="Emphasis"/>
-    <w:basedOn w:val="DefaultParagraphFont"/>
-    <w:uiPriority w:val="20"/>
-    <w:qFormat/>
-    <w:rsid w:val="007701A9"/>
-    <w:rPr>
-      <w:i/>
-      <w:iCs/>
-    </w:rPr>
-  </w:style>
-  <w:style w:type="character" w:customStyle="1" w:styleId="Heading2Char">
-    <w:name w:val="Heading 2 Char"/>
-    <w:basedOn w:val="DefaultParagraphFont"/>
-    <w:link w:val="Heading2"/>
-    <w:uiPriority w:val="9"/>
-    <w:rsid w:val="007701A9"/>
-    <w:rPr>
-      <w:rFonts w:ascii="Times New Roman" w:eastAsia="Times New Roman" w:hAnsi="Times New Roman" w:cs="Times New Roman"/>
-      <w:b/>
-      <w:bCs/>
-      <w:sz w:val="36"/>
-      <w:szCs w:val="36"/>
-      <w:lang w:eastAsia="en-IN"/>
-    </w:rPr>
-  </w:style>
-  <w:style w:type="paragraph" w:styleId="ListParagraph">
-    <w:name w:val="List Paragraph"/>
-    <w:basedOn w:val="Normal"/>
-    <w:uiPriority w:val="34"/>
-    <w:qFormat/>
-    <w:rsid w:val="00B967A3"/>
-    <w:pPr>
-      <w:ind w:left="720"/>
-      <w:contextualSpacing/>
-    </w:pPr>
-  </w:style>
-  <w:style w:type="paragraph" w:styleId="HTMLPreformatted">
-    <w:name w:val="HTML Preformatted"/>
-    <w:basedOn w:val="Normal"/>
-    <w:link w:val="HTMLPreformattedChar"/>
-    <w:uiPriority w:val="99"/>
-    <w:unhideWhenUsed/>
-    <w:rsid w:val="00B967A3"/>
-    <w:pPr>
-      <w:tabs>
-        <w:tab w:val="left" w:pos="916"/>
-        <w:tab w:val="left" w:pos="1832"/>
-        <w:tab w:val="left" w:pos="2748"/>
-        <w:tab w:val="left" w:pos="3664"/>
-        <w:tab w:val="left" w:pos="4580"/>
-        <w:tab w:val="left" w:pos="5496"/>
-        <w:tab w:val="left" w:pos="6412"/>
-        <w:tab w:val="left" w:pos="7328"/>
-        <w:tab w:val="left" w:pos="8244"/>
-        <w:tab w:val="left" w:pos="9160"/>
-        <w:tab w:val="left" w:pos="10076"/>
-        <w:tab w:val="left" w:pos="10992"/>
-        <w:tab w:val="left" w:pos="11908"/>
-        <w:tab w:val="left" w:pos="12824"/>
-        <w:tab w:val="left" w:pos="13740"/>
-        <w:tab w:val="left" w:pos="14656"/>
-      </w:tabs>
-      <w:spacing w:after="0" w:line="240" w:lineRule="auto"/>
-    </w:pPr>
-    <w:rPr>
-      <w:rFonts w:ascii="Courier New" w:eastAsia="Times New Roman" w:hAnsi="Courier New" w:cs="Courier New"/>
-      <w:sz w:val="20"/>
-      <w:szCs w:val="20"/>
-      <w:lang w:eastAsia="en-IN"/>
-    </w:rPr>
-  </w:style>
-  <w:style w:type="character" w:customStyle="1" w:styleId="HTMLPreformattedChar">
-    <w:name w:val="HTML Preformatted Char"/>
-    <w:basedOn w:val="DefaultParagraphFont"/>
-    <w:link w:val="HTMLPreformatted"/>
-    <w:uiPriority w:val="99"/>
-    <w:rsid w:val="00B967A3"/>
-    <w:rPr>
-      <w:rFonts w:ascii="Courier New" w:eastAsia="Times New Roman" w:hAnsi="Courier New" w:cs="Courier New"/>
-      <w:sz w:val="20"/>
-      <w:szCs w:val="20"/>
-      <w:lang w:eastAsia="en-IN"/>
-    </w:rPr>
-  </w:style>
-  <w:style w:type="character" w:styleId="HTMLCode">
-    <w:name w:val="HTML Code"/>
-    <w:basedOn w:val="DefaultParagraphFont"/>
-    <w:uiPriority w:val="99"/>
-    <w:semiHidden/>
-    <w:unhideWhenUsed/>
-    <w:rsid w:val="00B967A3"/>
-    <w:rPr>
-      <w:rFonts w:ascii="Courier New" w:eastAsia="Times New Roman" w:hAnsi="Courier New" w:cs="Courier New"/>
-      <w:sz w:val="20"/>
-      <w:szCs w:val="20"/>
-    </w:rPr>
-  </w:style>
-  <w:style w:type="character" w:customStyle="1" w:styleId="token">
-    <w:name w:val="token"/>
-    <w:basedOn w:val="DefaultParagraphFont"/>
-    <w:rsid w:val="00B967A3"/>
-  </w:style>
-  <w:style w:type="paragraph" w:styleId="NormalWeb">
-    <w:name w:val="Normal (Web)"/>
-    <w:basedOn w:val="Normal"/>
-    <w:uiPriority w:val="99"/>
-    <w:unhideWhenUsed/>
-    <w:rsid w:val="00CD3646"/>
-    <w:pPr>
-      <w:spacing w:before="100" w:beforeAutospacing="1" w:after="100" w:afterAutospacing="1" w:line="240" w:lineRule="auto"/>
-    </w:pPr>
-    <w:rPr>
-      <w:rFonts w:ascii="Times New Roman" w:eastAsia="Times New Roman" w:hAnsi="Times New Roman" w:cs="Times New Roman"/>
-      <w:sz w:val="24"/>
-      <w:szCs w:val="24"/>
-      <w:lang w:eastAsia="en-IN"/>
-    </w:rPr>
-  </w:style>
-  <w:style w:type="character" w:customStyle="1" w:styleId="Heading3Char">
-    <w:name w:val="Heading 3 Char"/>
-    <w:basedOn w:val="DefaultParagraphFont"/>
-    <w:link w:val="Heading3"/>
-    <w:uiPriority w:val="9"/>
-    <w:rsid w:val="00CD3646"/>
-    <w:rPr>
-      <w:rFonts w:asciiTheme="majorHAnsi" w:eastAsiaTheme="majorEastAsia" w:hAnsiTheme="majorHAnsi" w:cstheme="majorBidi"/>
-      <w:color w:val="1F3763" w:themeColor="accent1" w:themeShade="7F"/>
-      <w:sz w:val="24"/>
-      <w:szCs w:val="24"/>
-    </w:rPr>
-  </w:style>
-  <w:style w:type="character" w:customStyle="1" w:styleId="gatsby-highlight-code-line">
-    <w:name w:val="gatsby-highlight-code-line"/>
-    <w:basedOn w:val="DefaultParagraphFont"/>
-    <w:rsid w:val="0091465F"/>
-  </w:style>
-  <w:style w:type="character" w:customStyle="1" w:styleId="Heading1Char">
-    <w:name w:val="Heading 1 Char"/>
-    <w:basedOn w:val="DefaultParagraphFont"/>
-    <w:link w:val="Heading1"/>
-    <w:uiPriority w:val="9"/>
-    <w:rsid w:val="00025942"/>
-    <w:rPr>
-      <w:rFonts w:asciiTheme="majorHAnsi" w:eastAsiaTheme="majorEastAsia" w:hAnsiTheme="majorHAnsi" w:cstheme="majorBidi"/>
-      <w:color w:val="2F5496" w:themeColor="accent1" w:themeShade="BF"/>
-      <w:sz w:val="32"/>
-      <w:szCs w:val="32"/>
-    </w:rPr>
-  </w:style>
-  <w:style w:type="character" w:customStyle="1" w:styleId="pl-ent">
-    <w:name w:val="pl-ent"/>
-    <w:basedOn w:val="DefaultParagraphFont"/>
-    <w:rsid w:val="00025942"/>
-  </w:style>
-  <w:style w:type="character" w:customStyle="1" w:styleId="pl-s">
-    <w:name w:val="pl-s"/>
-    <w:basedOn w:val="DefaultParagraphFont"/>
-    <w:rsid w:val="00025942"/>
-  </w:style>
-  <w:style w:type="character" w:customStyle="1" w:styleId="pl-pds">
-    <w:name w:val="pl-pds"/>
-    <w:basedOn w:val="DefaultParagraphFont"/>
-    <w:rsid w:val="00025942"/>
-  </w:style>
-  <w:style w:type="character" w:customStyle="1" w:styleId="pl-c1">
-    <w:name w:val="pl-c1"/>
-    <w:basedOn w:val="DefaultParagraphFont"/>
-    <w:rsid w:val="00025942"/>
-  </w:style>
-  <w:style w:type="character" w:customStyle="1" w:styleId="hljs-keyword">
-    <w:name w:val="hljs-keyword"/>
-    <w:basedOn w:val="DefaultParagraphFont"/>
-    <w:rsid w:val="00025942"/>
-  </w:style>
-  <w:style w:type="numbering" w:customStyle="1" w:styleId="CurrentList1">
-    <w:name w:val="Current List1"/>
-    <w:uiPriority w:val="99"/>
-    <w:rsid w:val="00711D8E"/>
-    <w:pPr>
-      <w:numPr>
-        <w:numId w:val="11"/>
-      </w:numPr>
-    </w:pPr>
-  </w:style>
-  <w:style w:type="character" w:styleId="SubtleEmphasis">
-    <w:name w:val="Subtle Emphasis"/>
-    <w:basedOn w:val="DefaultParagraphFont"/>
-    <w:uiPriority w:val="19"/>
-    <w:qFormat/>
-    <w:rsid w:val="007213D1"/>
-    <w:rPr>
-      <w:i/>
-      <w:iCs/>
-      <w:color w:val="404040" w:themeColor="text1" w:themeTint="BF"/>
     </w:rPr>
   </w:style>
 </w:styles>
@@ -6185,7 +6210,7 @@
   <a:extraClrSchemeLst/>
   <a:extLst>
     <a:ext uri="{05A4C25C-085E-4340-85A3-A5531E510DB2}">
-      <thm15:themeFamily xmlns="" xmlns:thm15="http://schemas.microsoft.com/office/thememl/2012/main" name="Office Theme" id="{62F939B6-93AF-4DB8-9C6B-D6C7DFDC589F}" vid="{4A3C46E8-61CC-4603-A589-7422A47A8E4A}"/>
+      <thm15:themeFamily xmlns:thm15="http://schemas.microsoft.com/office/thememl/2012/main" name="Office Theme" id="{62F939B6-93AF-4DB8-9C6B-D6C7DFDC589F}" vid="{4A3C46E8-61CC-4603-A589-7422A47A8E4A}"/>
     </a:ext>
   </a:extLst>
 </a:theme>

</xml_diff>